<commit_message>
Aufgabenstellung ausgeschrieben, mit Use Case Diagramm
</commit_message>
<xml_diff>
--- a/doku/arc42-template-DE.docx
+++ b/doku/arc42-template-DE.docx
@@ -172,7 +172,21 @@
             <w:rStyle w:val="Hyperlink"/>
             <w:lang w:val="de-DE"/>
           </w:rPr>
-          <w:t>https://arc42.org</w:t>
+          <w:t>https://arc42</w:t>
+        </w:r>
+        <w:r>
+          <w:rPr>
+            <w:rStyle w:val="Hyperlink"/>
+            <w:lang w:val="de-DE"/>
+          </w:rPr>
+          <w:t>.</w:t>
+        </w:r>
+        <w:r>
+          <w:rPr>
+            <w:rStyle w:val="Hyperlink"/>
+            <w:lang w:val="de-DE"/>
+          </w:rPr>
+          <w:t>org</w:t>
         </w:r>
       </w:hyperlink>
       <w:r>
@@ -296,8 +310,13 @@
           <w:numId w:val="2"/>
         </w:numPr>
       </w:pPr>
-      <w:r>
-        <w:t xml:space="preserve">PVL </w:t>
+      <w:proofErr w:type="spellStart"/>
+      <w:r>
+        <w:t>Erhalt</w:t>
+      </w:r>
+      <w:proofErr w:type="spellEnd"/>
+      <w:r>
+        <w:t xml:space="preserve"> der PVL</w:t>
       </w:r>
     </w:p>
     <w:p>
@@ -306,7 +325,6 @@
           <w:ilvl w:val="0"/>
           <w:numId w:val="2"/>
         </w:numPr>
-        <w:spacing w:after="0"/>
         <w:rPr>
           <w:rFonts w:ascii="Segoe UI" w:eastAsia="Times New Roman" w:hAnsi="Segoe UI" w:cs="Segoe UI"/>
           <w:sz w:val="21"/>
@@ -516,14 +534,12 @@
         </w:rPr>
         <w:t xml:space="preserve">Fehlertoleranz (Wenn ein </w:t>
       </w:r>
-      <w:proofErr w:type="spellStart"/>
-      <w:r>
-        <w:rPr>
-          <w:lang w:val="de-DE"/>
-        </w:rPr>
-        <w:t>spieler</w:t>
-      </w:r>
-      <w:proofErr w:type="spellEnd"/>
+      <w:r>
+        <w:rPr>
+          <w:lang w:val="de-DE"/>
+        </w:rPr>
+        <w:t>Spieler</w:t>
+      </w:r>
       <w:r>
         <w:rPr>
           <w:lang w:val="de-DE"/>
@@ -536,14 +552,12 @@
         </w:rPr>
         <w:t xml:space="preserve">abstürzt, egal welcher </w:t>
       </w:r>
-      <w:proofErr w:type="spellStart"/>
-      <w:r>
-        <w:rPr>
-          <w:lang w:val="de-DE"/>
-        </w:rPr>
-        <w:t>spieler</w:t>
-      </w:r>
-      <w:proofErr w:type="spellEnd"/>
+      <w:r>
+        <w:rPr>
+          <w:lang w:val="de-DE"/>
+        </w:rPr>
+        <w:t>Spieler</w:t>
+      </w:r>
       <w:r>
         <w:rPr>
           <w:lang w:val="de-DE"/>
@@ -656,14 +670,12 @@
         </w:rPr>
         <w:t xml:space="preserve">Ein Spiel soll mit 6 </w:t>
       </w:r>
-      <w:proofErr w:type="spellStart"/>
-      <w:r>
-        <w:rPr>
-          <w:lang w:val="de-DE"/>
-        </w:rPr>
-        <w:t>leuten</w:t>
-      </w:r>
-      <w:proofErr w:type="spellEnd"/>
+      <w:r>
+        <w:rPr>
+          <w:lang w:val="de-DE"/>
+        </w:rPr>
+        <w:t>Leuten</w:t>
+      </w:r>
       <w:r>
         <w:rPr>
           <w:lang w:val="de-DE"/>
@@ -676,28 +688,24 @@
         </w:rPr>
         <w:t xml:space="preserve">einmal </w:t>
       </w:r>
-      <w:proofErr w:type="gramStart"/>
-      <w:r>
-        <w:rPr>
-          <w:lang w:val="de-DE"/>
-        </w:rPr>
-        <w:t>durch gespielt</w:t>
-      </w:r>
-      <w:proofErr w:type="gramEnd"/>
+      <w:r>
+        <w:rPr>
+          <w:lang w:val="de-DE"/>
+        </w:rPr>
+        <w:t>durchgespielt</w:t>
+      </w:r>
       <w:r>
         <w:rPr>
           <w:lang w:val="de-DE"/>
         </w:rPr>
         <w:t xml:space="preserve"> werden, ohne </w:t>
       </w:r>
-      <w:proofErr w:type="spellStart"/>
-      <w:r>
-        <w:rPr>
-          <w:lang w:val="de-DE"/>
-        </w:rPr>
-        <w:t>fehler</w:t>
-      </w:r>
-      <w:proofErr w:type="spellEnd"/>
+      <w:r>
+        <w:rPr>
+          <w:lang w:val="de-DE"/>
+        </w:rPr>
+        <w:t>Fehler</w:t>
+      </w:r>
     </w:p>
     <w:p>
       <w:pPr>
@@ -926,11 +934,15 @@
       <w:pPr>
         <w:pStyle w:val="BodyText"/>
         <w:rPr>
-          <w:lang w:val="de-DE"/>
-        </w:rPr>
-      </w:pPr>
-      <w:r>
-        <w:rPr>
+          <w:i/>
+          <w:iCs/>
+          <w:lang w:val="de-DE"/>
+        </w:rPr>
+      </w:pPr>
+      <w:r>
+        <w:rPr>
+          <w:i/>
+          <w:iCs/>
           <w:lang w:val="de-DE"/>
         </w:rPr>
         <w:t>Kurzbeschreibung der fachlichen Aufgabenstellung, treibenden Kräfte, Extrakt (oder Abstract) der Anforderungen. Verweis auf (hoffentlich vorliegende) Anforderungsdokumente (mit Versionsbezeichnungen und Ablageorten).</w:t>
@@ -938,47 +950,358 @@
     </w:p>
     <w:p>
       <w:pPr>
-        <w:pStyle w:val="BodyText"/>
-        <w:rPr>
-          <w:lang w:val="de-DE"/>
-        </w:rPr>
-      </w:pPr>
-      <w:r>
-        <w:rPr>
+        <w:rPr>
+          <w:moveFrom w:id="2" w:author="Martin, Dominik" w:date="2022-10-09T09:43:00Z"/>
+          <w:lang w:val="de-DE"/>
+        </w:rPr>
+      </w:pPr>
+      <w:moveFromRangeStart w:id="3" w:author="Martin, Dominik" w:date="2022-10-09T09:43:00Z" w:name="move116201048"/>
+      <w:moveFrom w:id="4" w:author="Martin, Dominik" w:date="2022-10-09T09:43:00Z">
+        <w:r>
+          <w:rPr>
+            <w:lang w:val="de-DE"/>
+          </w:rPr>
+          <w:t xml:space="preserve">Dieses Dokument beschreibt eine </w:t>
+        </w:r>
+        <w:r>
+          <w:rPr>
+            <w:lang w:val="de-DE"/>
+          </w:rPr>
+          <w:t>Advanced Client – Server Spielvariante von Tron</w:t>
+        </w:r>
+        <w:r>
+          <w:rPr>
+            <w:lang w:val="de-DE"/>
+          </w:rPr>
+          <w:t xml:space="preserve">. Tron ist ein action rennspiel, bei dem Motorräder einen Schatten hinterlassen. Fahren andere Spieler gegen den Schatten, sind sie tot, sollten Spieler „crashen“ oder auch gegen die Wand fahren, sind diese auch tot und haben verloren. Der letzte Überlebende des Spiels, ist der Gewinner. </w:t>
+        </w:r>
+      </w:moveFrom>
+    </w:p>
+    <w:moveFromRangeEnd w:id="3"/>
+    <w:p>
+      <w:pPr>
+        <w:rPr>
+          <w:moveTo w:id="5" w:author="Martin, Dominik" w:date="2022-10-09T09:43:00Z"/>
+          <w:lang w:val="de-DE"/>
+        </w:rPr>
+      </w:pPr>
+      <w:moveToRangeStart w:id="6" w:author="Martin, Dominik" w:date="2022-10-09T09:43:00Z" w:name="move116201048"/>
+      <w:moveTo w:id="7" w:author="Martin, Dominik" w:date="2022-10-09T09:43:00Z">
+        <w:r>
+          <w:rPr>
+            <w:lang w:val="de-DE"/>
+          </w:rPr>
+          <w:t xml:space="preserve">Dieses Dokument beschreibt eine </w:t>
+        </w:r>
+        <w:proofErr w:type="spellStart"/>
+        <w:r>
+          <w:rPr>
+            <w:lang w:val="de-DE"/>
+          </w:rPr>
+          <w:t>Advanced</w:t>
+        </w:r>
+        <w:proofErr w:type="spellEnd"/>
+        <w:r>
+          <w:rPr>
+            <w:lang w:val="de-DE"/>
+          </w:rPr>
+          <w:t xml:space="preserve"> Client – Server Spielvariante von Tron</w:t>
+        </w:r>
+        <w:r>
+          <w:rPr>
+            <w:lang w:val="de-DE"/>
+          </w:rPr>
+          <w:t xml:space="preserve">. Tron ist ein </w:t>
+        </w:r>
+        <w:proofErr w:type="spellStart"/>
+        <w:r>
+          <w:rPr>
+            <w:lang w:val="de-DE"/>
+          </w:rPr>
+          <w:t>action</w:t>
+        </w:r>
+        <w:proofErr w:type="spellEnd"/>
+        <w:r>
+          <w:rPr>
+            <w:lang w:val="de-DE"/>
+          </w:rPr>
+          <w:t xml:space="preserve"> </w:t>
+        </w:r>
+        <w:proofErr w:type="spellStart"/>
+        <w:r>
+          <w:rPr>
+            <w:lang w:val="de-DE"/>
+          </w:rPr>
+          <w:t>rennspiel</w:t>
+        </w:r>
+        <w:proofErr w:type="spellEnd"/>
+        <w:r>
+          <w:rPr>
+            <w:lang w:val="de-DE"/>
+          </w:rPr>
+          <w:t xml:space="preserve">, </w:t>
+        </w:r>
+        <w:proofErr w:type="gramStart"/>
+        <w:r>
+          <w:rPr>
+            <w:lang w:val="de-DE"/>
+          </w:rPr>
+          <w:t>bei dem Motorräder</w:t>
+        </w:r>
+        <w:proofErr w:type="gramEnd"/>
+        <w:r>
+          <w:rPr>
+            <w:lang w:val="de-DE"/>
+          </w:rPr>
+          <w:t xml:space="preserve"> einen Schatten hinterlassen. Fahren andere Spieler gegen den Schatten, sind sie tot, sollten Spieler „crashen“ oder auch gegen die Wand fahren, sind diese auch tot und haben verloren. Der letzte Überlebende des Spiels, ist der Gewinner. </w:t>
+        </w:r>
+      </w:moveTo>
+    </w:p>
+    <w:moveToRangeEnd w:id="6"/>
+    <w:p>
+      <w:pPr>
+        <w:pStyle w:val="BodyText"/>
+        <w:rPr>
+          <w:ins w:id="8" w:author="Martin, Dominik" w:date="2022-10-09T09:45:00Z"/>
+          <w:lang w:val="de-DE"/>
+        </w:rPr>
+      </w:pPr>
+      <w:ins w:id="9" w:author="Martin, Dominik" w:date="2022-10-09T09:45:00Z">
+        <w:r>
+          <w:rPr>
+            <w:lang w:val="de-DE"/>
+          </w:rPr>
+          <w:t>Das Spiel soll folgende Anforderungen erfüllen:</w:t>
+        </w:r>
+      </w:ins>
+    </w:p>
+    <w:p>
+      <w:pPr>
+        <w:pStyle w:val="BodyText"/>
+        <w:rPr>
+          <w:del w:id="10" w:author="Martin, Dominik" w:date="2022-10-09T09:48:00Z"/>
           <w:b/>
           <w:bCs/>
           <w:lang w:val="de-DE"/>
-        </w:rPr>
-        <w:t>Motivation</w:t>
-      </w:r>
-    </w:p>
-    <w:p>
-      <w:pPr>
-        <w:pStyle w:val="BodyText"/>
-        <w:rPr>
-          <w:lang w:val="de-DE"/>
-        </w:rPr>
-      </w:pPr>
-      <w:r>
-        <w:rPr>
-          <w:lang w:val="de-DE"/>
-        </w:rPr>
-        <w:t>Aus Sicht der späteren Nutzung ist die Unterstützung einer fachlichen Aufgabe oder Verbesserung der Qualität der eigentliche Beweggrund, ein neues System zu schaffen oder ein bestehendes zu modifizieren.</w:t>
-      </w:r>
-    </w:p>
-    <w:p>
-      <w:pPr>
-        <w:pStyle w:val="BodyText"/>
-        <w:rPr>
-          <w:lang w:val="de-DE"/>
-        </w:rPr>
-      </w:pPr>
-      <w:r>
-        <w:rPr>
+          <w:rPrChange w:id="11" w:author="Martin, Dominik" w:date="2022-10-09T09:49:00Z">
+            <w:rPr>
+              <w:del w:id="12" w:author="Martin, Dominik" w:date="2022-10-09T09:48:00Z"/>
+              <w:lang w:val="de-DE"/>
+            </w:rPr>
+          </w:rPrChange>
+        </w:rPr>
+      </w:pPr>
+      <w:ins w:id="13" w:author="Martin, Dominik" w:date="2022-10-09T09:49:00Z">
+        <w:r>
+          <w:rPr>
+            <w:b/>
+            <w:bCs/>
+            <w:noProof/>
+            <w:lang w:val="de-DE"/>
+          </w:rPr>
+          <w:lastRenderedPageBreak/>
+          <w:drawing>
+            <wp:anchor distT="0" distB="0" distL="114300" distR="114300" simplePos="0" relativeHeight="251658240" behindDoc="1" locked="0" layoutInCell="1" allowOverlap="1" wp14:anchorId="22E75869" wp14:editId="4523A922">
+              <wp:simplePos x="0" y="0"/>
+              <wp:positionH relativeFrom="column">
+                <wp:posOffset>1462405</wp:posOffset>
+              </wp:positionH>
+              <wp:positionV relativeFrom="paragraph">
+                <wp:posOffset>404495</wp:posOffset>
+              </wp:positionV>
+              <wp:extent cx="3425825" cy="2984500"/>
+              <wp:effectExtent l="0" t="0" r="3175" b="0"/>
+              <wp:wrapTopAndBottom/>
+              <wp:docPr id="1" name="Picture 1" descr="Diagram&#10;&#10;Description automatically generated"/>
+              <wp:cNvGraphicFramePr>
+                <a:graphicFrameLocks xmlns:a="http://schemas.openxmlformats.org/drawingml/2006/main" noChangeAspect="1"/>
+              </wp:cNvGraphicFramePr>
+              <a:graphic xmlns:a="http://schemas.openxmlformats.org/drawingml/2006/main">
+                <a:graphicData uri="http://schemas.openxmlformats.org/drawingml/2006/picture">
+                  <pic:pic xmlns:pic="http://schemas.openxmlformats.org/drawingml/2006/picture">
+                    <pic:nvPicPr>
+                      <pic:cNvPr id="1" name="Picture 1" descr="Diagram&#10;&#10;Description automatically generated"/>
+                      <pic:cNvPicPr/>
+                    </pic:nvPicPr>
+                    <pic:blipFill>
+                      <a:blip r:embed="rId9">
+                        <a:extLst>
+                          <a:ext uri="{28A0092B-C50C-407E-A947-70E740481C1C}">
+                            <a14:useLocalDpi xmlns:a14="http://schemas.microsoft.com/office/drawing/2010/main" val="0"/>
+                          </a:ext>
+                        </a:extLst>
+                      </a:blip>
+                      <a:stretch>
+                        <a:fillRect/>
+                      </a:stretch>
+                    </pic:blipFill>
+                    <pic:spPr>
+                      <a:xfrm>
+                        <a:off x="0" y="0"/>
+                        <a:ext cx="3425825" cy="2984500"/>
+                      </a:xfrm>
+                      <a:prstGeom prst="rect">
+                        <a:avLst/>
+                      </a:prstGeom>
+                    </pic:spPr>
+                  </pic:pic>
+                </a:graphicData>
+              </a:graphic>
+              <wp14:sizeRelH relativeFrom="page">
+                <wp14:pctWidth>0</wp14:pctWidth>
+              </wp14:sizeRelH>
+              <wp14:sizeRelV relativeFrom="page">
+                <wp14:pctHeight>0</wp14:pctHeight>
+              </wp14:sizeRelV>
+            </wp:anchor>
+          </w:drawing>
+        </w:r>
+        <w:r>
+          <w:rPr>
+            <w:b/>
+            <w:bCs/>
+            <w:lang w:val="de-DE"/>
+            <w:rPrChange w:id="14" w:author="Martin, Dominik" w:date="2022-10-09T09:49:00Z">
+              <w:rPr>
+                <w:lang w:val="de-DE"/>
+              </w:rPr>
+            </w:rPrChange>
+          </w:rPr>
+          <w:t>Use-Case Diagramm</w:t>
+        </w:r>
+      </w:ins>
+    </w:p>
+    <w:p>
+      <w:pPr>
+        <w:pStyle w:val="BodyText"/>
+        <w:rPr>
+          <w:ins w:id="15" w:author="Martin, Dominik" w:date="2022-10-09T09:49:00Z"/>
           <w:b/>
           <w:bCs/>
           <w:lang w:val="de-DE"/>
         </w:rPr>
+      </w:pPr>
+    </w:p>
+    <w:p>
+      <w:pPr>
+        <w:pStyle w:val="BodyText"/>
+        <w:rPr>
+          <w:ins w:id="16" w:author="Martin, Dominik" w:date="2022-10-09T09:49:00Z"/>
+          <w:b/>
+          <w:bCs/>
+          <w:lang w:val="de-DE"/>
+        </w:rPr>
+      </w:pPr>
+    </w:p>
+    <w:p>
+      <w:pPr>
+        <w:pStyle w:val="BodyText"/>
+        <w:rPr>
+          <w:lang w:val="de-DE"/>
+        </w:rPr>
+      </w:pPr>
+      <w:r>
+        <w:rPr>
+          <w:b/>
+          <w:bCs/>
+          <w:lang w:val="de-DE"/>
+        </w:rPr>
+        <w:t>Motivation</w:t>
+      </w:r>
+    </w:p>
+    <w:p>
+      <w:pPr>
+        <w:pStyle w:val="BodyText"/>
+        <w:rPr>
+          <w:i/>
+          <w:iCs/>
+          <w:lang w:val="de-DE"/>
+        </w:rPr>
+      </w:pPr>
+      <w:r>
+        <w:rPr>
+          <w:i/>
+          <w:iCs/>
+          <w:lang w:val="de-DE"/>
+        </w:rPr>
+        <w:t>Aus Sicht der späteren Nutzung ist die Unterstützung einer fachlichen Aufgabe oder Verbesserung der Qualität der eigentliche Beweggrund, ein neues System zu schaffen oder ein bestehendes zu modifizieren.</w:t>
+      </w:r>
+    </w:p>
+    <w:p>
+      <w:pPr>
+        <w:pStyle w:val="BodyText"/>
+        <w:rPr>
+          <w:moveFrom w:id="17" w:author="Martin, Dominik" w:date="2022-10-09T09:43:00Z"/>
+          <w:lang w:val="de-DE"/>
+        </w:rPr>
+      </w:pPr>
+      <w:moveFromRangeStart w:id="18" w:author="Martin, Dominik" w:date="2022-10-09T09:43:00Z" w:name="move116201039"/>
+      <w:moveFrom w:id="19" w:author="Martin, Dominik" w:date="2022-10-09T09:43:00Z">
+        <w:r>
+          <w:rPr>
+            <w:lang w:val="de-DE"/>
+          </w:rPr>
+          <w:t xml:space="preserve">Die wesentliche Motivation für uns, dieses Spiel zu </w:t>
+        </w:r>
+        <w:r>
+          <w:rPr>
+            <w:lang w:val="de-DE"/>
+          </w:rPr>
+          <w:t>implementieren</w:t>
+        </w:r>
+        <w:r>
+          <w:rPr>
+            <w:lang w:val="de-DE"/>
+          </w:rPr>
+          <w:t xml:space="preserve"> ist es, die PVL zu erhalten. Weitere Motivation</w:t>
+        </w:r>
+        <w:r>
+          <w:rPr>
+            <w:lang w:val="de-DE"/>
+          </w:rPr>
+          <w:t>spunkte</w:t>
+        </w:r>
+        <w:r>
+          <w:rPr>
+            <w:lang w:val="de-DE"/>
+          </w:rPr>
+          <w:t xml:space="preserve"> wären aber auch, neues zu lernen und unser bisheriges Wissen zu vertiefen.</w:t>
+        </w:r>
+      </w:moveFrom>
+    </w:p>
+    <w:moveFromRangeEnd w:id="18"/>
+    <w:p>
+      <w:pPr>
+        <w:pStyle w:val="BodyText"/>
+        <w:rPr>
+          <w:moveTo w:id="20" w:author="Martin, Dominik" w:date="2022-10-09T09:43:00Z"/>
+          <w:lang w:val="de-DE"/>
+        </w:rPr>
+      </w:pPr>
+      <w:moveToRangeStart w:id="21" w:author="Martin, Dominik" w:date="2022-10-09T09:43:00Z" w:name="move116201039"/>
+      <w:moveTo w:id="22" w:author="Martin, Dominik" w:date="2022-10-09T09:43:00Z">
+        <w:r>
+          <w:rPr>
+            <w:lang w:val="de-DE"/>
+          </w:rPr>
+          <w:t>Die wesentliche Motivation für uns, dieses Spiel zu implementieren ist es, die PVL zu erhalten. Weitere Motivationspunkte wären aber auch, neues zu lernen und unser bisheriges Wissen zu vertiefen.</w:t>
+        </w:r>
+      </w:moveTo>
+    </w:p>
+    <w:moveToRangeEnd w:id="21"/>
+    <w:p>
+      <w:pPr>
+        <w:pStyle w:val="BodyText"/>
+        <w:rPr>
+          <w:lang w:val="de-DE"/>
+        </w:rPr>
+      </w:pPr>
+      <w:r>
+        <w:rPr>
+          <w:b/>
+          <w:bCs/>
+          <w:lang w:val="de-DE"/>
+        </w:rPr>
         <w:t>Form</w:t>
       </w:r>
     </w:p>
@@ -1007,7 +1330,6 @@
         <w:rPr>
           <w:lang w:val="de-DE"/>
         </w:rPr>
-        <w:lastRenderedPageBreak/>
         <w:t>Halten Sie diese Auszüge so knapp wie möglich und wägen Sie Lesbarkeit und Redundanzfreiheit gegeneinander ab.</w:t>
       </w:r>
     </w:p>
@@ -1024,7 +1346,7 @@
         </w:rPr>
         <w:t xml:space="preserve">Siehe </w:t>
       </w:r>
-      <w:hyperlink r:id="rId9">
+      <w:hyperlink r:id="rId10">
         <w:r>
           <w:rPr>
             <w:rStyle w:val="Hyperlink"/>
@@ -1047,7 +1369,7 @@
           <w:lang w:val="de-DE"/>
         </w:rPr>
       </w:pPr>
-      <w:bookmarkStart w:id="2" w:name="X5d48377a5f2e8f16e974932c148ecee8af08978"/>
+      <w:bookmarkStart w:id="23" w:name="X5d48377a5f2e8f16e974932c148ecee8af08978"/>
       <w:bookmarkEnd w:id="1"/>
       <w:r>
         <w:rPr>
@@ -1090,6 +1412,7 @@
         <w:rPr>
           <w:lang w:val="de-DE"/>
         </w:rPr>
+        <w:lastRenderedPageBreak/>
         <w:t>wirklich Qualitätsziele</w:t>
       </w:r>
       <w:proofErr w:type="gramEnd"/>
@@ -1138,7 +1461,7 @@
                     </pic:cNvPicPr>
                   </pic:nvPicPr>
                   <pic:blipFill>
-                    <a:blip r:embed="rId10"/>
+                    <a:blip r:embed="rId11"/>
                     <a:stretch>
                       <a:fillRect/>
                     </a:stretch>
@@ -1165,49 +1488,347 @@
         </w:drawing>
       </w:r>
     </w:p>
-    <w:p>
-      <w:pPr>
-        <w:pStyle w:val="BodyText"/>
-        <w:rPr>
-          <w:lang w:val="de-DE"/>
-        </w:rPr>
-      </w:pPr>
-      <w:r>
-        <w:rPr>
+    <w:tbl>
+      <w:tblPr>
+        <w:tblStyle w:val="TableGrid"/>
+        <w:tblW w:w="0" w:type="auto"/>
+        <w:tblLook w:val="04A0" w:firstRow="1" w:lastRow="0" w:firstColumn="1" w:lastColumn="0" w:noHBand="0" w:noVBand="1"/>
+      </w:tblPr>
+      <w:tblGrid>
+        <w:gridCol w:w="9350"/>
+      </w:tblGrid>
+      <w:tr>
+        <w:trPr>
+          <w:ins w:id="24" w:author="Martin, Dominik" w:date="2022-10-09T10:20:00Z"/>
+        </w:trPr>
+        <w:tc>
+          <w:tcPr>
+            <w:tcW w:w="9350" w:type="dxa"/>
+          </w:tcPr>
+          <w:p>
+            <w:pPr>
+              <w:pStyle w:val="BodyText"/>
+              <w:rPr>
+                <w:ins w:id="25" w:author="Martin, Dominik" w:date="2022-10-09T10:20:00Z"/>
+                <w:b/>
+                <w:bCs/>
+                <w:lang w:val="de-DE"/>
+                <w:rPrChange w:id="26" w:author="Martin, Dominik" w:date="2022-10-09T10:21:00Z">
+                  <w:rPr>
+                    <w:ins w:id="27" w:author="Martin, Dominik" w:date="2022-10-09T10:20:00Z"/>
+                    <w:lang w:val="de-DE"/>
+                  </w:rPr>
+                </w:rPrChange>
+              </w:rPr>
+            </w:pPr>
+            <w:ins w:id="28" w:author="Martin, Dominik" w:date="2022-10-09T10:20:00Z">
+              <w:r>
+                <w:rPr>
+                  <w:b/>
+                  <w:bCs/>
+                  <w:lang w:val="de-DE"/>
+                  <w:rPrChange w:id="29" w:author="Martin, Dominik" w:date="2022-10-09T10:21:00Z">
+                    <w:rPr>
+                      <w:lang w:val="de-DE"/>
+                    </w:rPr>
+                  </w:rPrChange>
+                </w:rPr>
+                <w:t>Qualität</w:t>
+              </w:r>
+            </w:ins>
+            <w:ins w:id="30" w:author="Martin, Dominik" w:date="2022-10-09T10:21:00Z">
+              <w:r>
+                <w:rPr>
+                  <w:b/>
+                  <w:bCs/>
+                  <w:lang w:val="de-DE"/>
+                  <w:rPrChange w:id="31" w:author="Martin, Dominik" w:date="2022-10-09T10:21:00Z">
+                    <w:rPr>
+                      <w:lang w:val="de-DE"/>
+                    </w:rPr>
+                  </w:rPrChange>
+                </w:rPr>
+                <w:t>sziele</w:t>
+              </w:r>
+              <w:r>
+                <w:rPr>
+                  <w:b/>
+                  <w:bCs/>
+                  <w:lang w:val="de-DE"/>
+                </w:rPr>
+                <w:t>:</w:t>
+              </w:r>
+            </w:ins>
+          </w:p>
+        </w:tc>
+      </w:tr>
+      <w:tr>
+        <w:trPr>
+          <w:ins w:id="32" w:author="Martin, Dominik" w:date="2022-10-09T09:55:00Z"/>
+        </w:trPr>
+        <w:tc>
+          <w:tcPr>
+            <w:tcW w:w="9350" w:type="dxa"/>
+          </w:tcPr>
+          <w:p>
+            <w:pPr>
+              <w:pStyle w:val="BodyText"/>
+              <w:rPr>
+                <w:ins w:id="33" w:author="Martin, Dominik" w:date="2022-10-09T09:55:00Z"/>
+                <w:lang w:val="de-DE"/>
+              </w:rPr>
+            </w:pPr>
+            <w:ins w:id="34" w:author="Martin, Dominik" w:date="2022-10-09T09:55:00Z">
+              <w:r>
+                <w:rPr>
+                  <w:lang w:val="de-DE"/>
+                </w:rPr>
+                <w:t>Gut definierte Schnittstellen</w:t>
+              </w:r>
+            </w:ins>
+          </w:p>
+        </w:tc>
+      </w:tr>
+      <w:tr>
+        <w:trPr>
+          <w:ins w:id="35" w:author="Martin, Dominik" w:date="2022-10-09T09:55:00Z"/>
+        </w:trPr>
+        <w:tc>
+          <w:tcPr>
+            <w:tcW w:w="9350" w:type="dxa"/>
+          </w:tcPr>
+          <w:p>
+            <w:pPr>
+              <w:pStyle w:val="BodyText"/>
+              <w:rPr>
+                <w:ins w:id="36" w:author="Martin, Dominik" w:date="2022-10-09T09:55:00Z"/>
+                <w:lang w:val="de-DE"/>
+              </w:rPr>
+            </w:pPr>
+            <w:ins w:id="37" w:author="Martin, Dominik" w:date="2022-10-09T09:55:00Z">
+              <w:r>
+                <w:rPr>
+                  <w:lang w:val="de-DE"/>
+                </w:rPr>
+                <w:t xml:space="preserve">Kompatibilität zu einer anderen Gruppe (Mindestens zwei Teams müssen miteinander </w:t>
+              </w:r>
+              <w:proofErr w:type="spellStart"/>
+              <w:r>
+                <w:rPr>
+                  <w:lang w:val="de-DE"/>
+                </w:rPr>
+                <w:t>Spielen</w:t>
+              </w:r>
+              <w:proofErr w:type="spellEnd"/>
+              <w:r>
+                <w:rPr>
+                  <w:lang w:val="de-DE"/>
+                </w:rPr>
+                <w:t xml:space="preserve"> können)</w:t>
+              </w:r>
+            </w:ins>
+          </w:p>
+        </w:tc>
+      </w:tr>
+      <w:tr>
+        <w:trPr>
+          <w:ins w:id="38" w:author="Martin, Dominik" w:date="2022-10-09T09:55:00Z"/>
+        </w:trPr>
+        <w:tc>
+          <w:tcPr>
+            <w:tcW w:w="9350" w:type="dxa"/>
+          </w:tcPr>
+          <w:p>
+            <w:pPr>
+              <w:spacing w:before="180" w:after="180"/>
+              <w:rPr>
+                <w:ins w:id="39" w:author="Martin, Dominik" w:date="2022-10-09T09:55:00Z"/>
+                <w:lang w:val="de-DE"/>
+              </w:rPr>
+              <w:pPrChange w:id="40" w:author="Martin, Dominik" w:date="2022-10-09T09:48:00Z">
+                <w:pPr>
+                  <w:pStyle w:val="BodyText"/>
+                </w:pPr>
+              </w:pPrChange>
+            </w:pPr>
+            <w:ins w:id="41" w:author="Martin, Dominik" w:date="2022-10-09T09:55:00Z">
+              <w:r>
+                <w:rPr>
+                  <w:lang w:val="de-DE"/>
+                </w:rPr>
+                <w:t>Fehlertoleranz (Wenn ein Spieler abstürzt, egal welcher Spieler, dann geht das Spiel trotzdem weiter) -&gt; Stabilität</w:t>
+              </w:r>
+            </w:ins>
+          </w:p>
+        </w:tc>
+      </w:tr>
+      <w:tr>
+        <w:trPr>
+          <w:ins w:id="42" w:author="Martin, Dominik" w:date="2022-10-09T09:55:00Z"/>
+        </w:trPr>
+        <w:tc>
+          <w:tcPr>
+            <w:tcW w:w="9350" w:type="dxa"/>
+          </w:tcPr>
+          <w:p>
+            <w:pPr>
+              <w:spacing w:before="180" w:after="180"/>
+              <w:rPr>
+                <w:ins w:id="43" w:author="Martin, Dominik" w:date="2022-10-09T09:55:00Z"/>
+                <w:lang w:val="de-DE"/>
+              </w:rPr>
+              <w:pPrChange w:id="44" w:author="Martin, Dominik" w:date="2022-10-09T09:48:00Z">
+                <w:pPr>
+                  <w:pStyle w:val="BodyText"/>
+                </w:pPr>
+              </w:pPrChange>
+            </w:pPr>
+            <w:ins w:id="45" w:author="Martin, Dominik" w:date="2022-10-09T09:55:00Z">
+              <w:r>
+                <w:rPr>
+                  <w:lang w:val="de-DE"/>
+                </w:rPr>
+                <w:t xml:space="preserve">Das </w:t>
+              </w:r>
+              <w:proofErr w:type="spellStart"/>
+              <w:r>
+                <w:rPr>
+                  <w:lang w:val="de-DE"/>
+                </w:rPr>
+                <w:t>spiel</w:t>
+              </w:r>
+              <w:proofErr w:type="spellEnd"/>
+              <w:r>
+                <w:rPr>
+                  <w:lang w:val="de-DE"/>
+                </w:rPr>
+                <w:t xml:space="preserve"> soll gleich schnell laufen für alle (keine </w:t>
+              </w:r>
+              <w:proofErr w:type="spellStart"/>
+              <w:r>
+                <w:rPr>
+                  <w:lang w:val="de-DE"/>
+                </w:rPr>
+                <w:t>Jitter</w:t>
+              </w:r>
+              <w:proofErr w:type="spellEnd"/>
+              <w:r>
+                <w:rPr>
+                  <w:lang w:val="de-DE"/>
+                </w:rPr>
+                <w:t>-abhängigkeit)</w:t>
+              </w:r>
+            </w:ins>
+          </w:p>
+        </w:tc>
+      </w:tr>
+      <w:tr>
+        <w:trPr>
+          <w:ins w:id="46" w:author="Martin, Dominik" w:date="2022-10-09T09:55:00Z"/>
+        </w:trPr>
+        <w:tc>
+          <w:tcPr>
+            <w:tcW w:w="9350" w:type="dxa"/>
+          </w:tcPr>
+          <w:p>
+            <w:pPr>
+              <w:pStyle w:val="BodyText"/>
+              <w:rPr>
+                <w:ins w:id="47" w:author="Martin, Dominik" w:date="2022-10-09T09:55:00Z"/>
+                <w:lang w:val="de-DE"/>
+              </w:rPr>
+            </w:pPr>
+            <w:ins w:id="48" w:author="Martin, Dominik" w:date="2022-10-09T09:55:00Z">
+              <w:r>
+                <w:rPr>
+                  <w:lang w:val="de-DE"/>
+                </w:rPr>
+                <w:t xml:space="preserve">Ein Spiel mit 6 </w:t>
+              </w:r>
+              <w:proofErr w:type="spellStart"/>
+              <w:r>
+                <w:rPr>
+                  <w:lang w:val="de-DE"/>
+                </w:rPr>
+                <w:t>Lueten</w:t>
+              </w:r>
+              <w:proofErr w:type="spellEnd"/>
+              <w:r>
+                <w:rPr>
+                  <w:lang w:val="de-DE"/>
+                </w:rPr>
+                <w:t>, soll einmal komplett ohne Fehler durchlaufen.</w:t>
+              </w:r>
+            </w:ins>
+          </w:p>
+        </w:tc>
+      </w:tr>
+    </w:tbl>
+    <w:p>
+      <w:pPr>
+        <w:pStyle w:val="BodyText"/>
+        <w:rPr>
+          <w:ins w:id="49" w:author="Martin, Dominik" w:date="2022-10-09T09:55:00Z"/>
           <w:b/>
           <w:bCs/>
           <w:lang w:val="de-DE"/>
         </w:rPr>
-        <w:t>Motivation</w:t>
-      </w:r>
-    </w:p>
-    <w:p>
-      <w:pPr>
-        <w:pStyle w:val="BodyText"/>
-        <w:rPr>
-          <w:lang w:val="de-DE"/>
-        </w:rPr>
-      </w:pPr>
-      <w:r>
-        <w:rPr>
-          <w:lang w:val="de-DE"/>
-        </w:rPr>
-        <w:t>Weil Qualitätsziele grundlegende Architekturentscheidungen oft maßgeblich beeinflussen, sollten Sie die für Ihre Stakeholder relevanten Qualitätsziele kennen, möglichst konkret und operationalisierbar.</w:t>
-      </w:r>
-    </w:p>
-    <w:p>
-      <w:pPr>
-        <w:pStyle w:val="BodyText"/>
-        <w:rPr>
-          <w:lang w:val="de-DE"/>
-        </w:rPr>
-      </w:pPr>
-      <w:r>
-        <w:rPr>
+      </w:pPr>
+    </w:p>
+    <w:p>
+      <w:pPr>
+        <w:pStyle w:val="BodyText"/>
+        <w:rPr>
+          <w:ins w:id="50" w:author="Martin, Dominik" w:date="2022-10-09T09:55:00Z"/>
           <w:b/>
           <w:bCs/>
           <w:lang w:val="de-DE"/>
         </w:rPr>
+      </w:pPr>
+    </w:p>
+    <w:p>
+      <w:pPr>
+        <w:pStyle w:val="BodyText"/>
+        <w:rPr>
+          <w:lang w:val="de-DE"/>
+        </w:rPr>
+      </w:pPr>
+      <w:r>
+        <w:rPr>
+          <w:b/>
+          <w:bCs/>
+          <w:lang w:val="de-DE"/>
+        </w:rPr>
+        <w:t>Motivation</w:t>
+      </w:r>
+    </w:p>
+    <w:p>
+      <w:pPr>
+        <w:pStyle w:val="BodyText"/>
+        <w:rPr>
+          <w:lang w:val="de-DE"/>
+        </w:rPr>
+      </w:pPr>
+      <w:r>
+        <w:rPr>
+          <w:lang w:val="de-DE"/>
+        </w:rPr>
+        <w:t>Weil Qualitätsziele grundlegende Architekturentscheidungen oft maßgeblich beeinflussen, sollten Sie die für Ihre Stakeholder relevanten Qualitätsziele kennen, möglichst konkret und operationalisierbar.</w:t>
+      </w:r>
+    </w:p>
+    <w:p>
+      <w:pPr>
+        <w:pStyle w:val="BodyText"/>
+        <w:rPr>
+          <w:lang w:val="de-DE"/>
+        </w:rPr>
+      </w:pPr>
+      <w:r>
+        <w:rPr>
+          <w:b/>
+          <w:bCs/>
+          <w:lang w:val="de-DE"/>
+        </w:rPr>
         <w:t>Form</w:t>
       </w:r>
     </w:p>
@@ -1222,6 +1843,7 @@
         <w:rPr>
           <w:lang w:val="de-DE"/>
         </w:rPr>
+        <w:lastRenderedPageBreak/>
         <w:t>Tabellarische Darstellung der Qualitätsziele mit möglichst konkreten Szenarien, geordnet nach Prioritäten.</w:t>
       </w:r>
     </w:p>
@@ -1232,8 +1854,8 @@
           <w:lang w:val="de-DE"/>
         </w:rPr>
       </w:pPr>
-      <w:bookmarkStart w:id="3" w:name="X718baf8567b7880aa7697cf6c5d580304c46647"/>
-      <w:bookmarkEnd w:id="2"/>
+      <w:bookmarkStart w:id="51" w:name="X718baf8567b7880aa7697cf6c5d580304c46647"/>
+      <w:bookmarkEnd w:id="23"/>
       <w:r>
         <w:rPr>
           <w:lang w:val="de-DE"/>
@@ -1342,7 +1964,6 @@
         <w:rPr>
           <w:lang w:val="de-DE"/>
         </w:rPr>
-        <w:lastRenderedPageBreak/>
         <w:t>mit der Architektur oder dem Code arbeiten (z.B. Schnittstellen nutzen),</w:t>
       </w:r>
     </w:p>
@@ -1589,9 +2210,9 @@
       <w:pPr>
         <w:pStyle w:val="Heading1"/>
       </w:pPr>
-      <w:bookmarkStart w:id="4" w:name="section-architecture-constraints"/>
-      <w:bookmarkEnd w:id="3"/>
+      <w:bookmarkStart w:id="52" w:name="section-architecture-constraints"/>
       <w:bookmarkEnd w:id="0"/>
+      <w:bookmarkEnd w:id="51"/>
       <w:r>
         <w:t>Randbedingungen</w:t>
       </w:r>
@@ -1679,6 +2300,7 @@
           <w:bCs/>
           <w:lang w:val="de-DE"/>
         </w:rPr>
+        <w:lastRenderedPageBreak/>
         <w:t>Form</w:t>
       </w:r>
     </w:p>
@@ -1723,7 +2345,7 @@
         </w:rPr>
         <w:t xml:space="preserve">Siehe </w:t>
       </w:r>
-      <w:hyperlink r:id="rId11">
+      <w:hyperlink r:id="rId12">
         <w:r>
           <w:rPr>
             <w:rStyle w:val="Hyperlink"/>
@@ -1746,8 +2368,8 @@
           <w:lang w:val="de-DE"/>
         </w:rPr>
       </w:pPr>
-      <w:bookmarkStart w:id="5" w:name="section-system-scope-and-context"/>
-      <w:bookmarkEnd w:id="4"/>
+      <w:bookmarkStart w:id="53" w:name="section-system-scope-and-context"/>
+      <w:bookmarkEnd w:id="52"/>
       <w:r>
         <w:rPr>
           <w:lang w:val="de-DE"/>
@@ -1782,7 +2404,6 @@
         <w:rPr>
           <w:lang w:val="de-DE"/>
         </w:rPr>
-        <w:lastRenderedPageBreak/>
         <w:t>Die Kontextabgrenzung grenzt das System gegen alle Kommunikationspartner (Nachbarsysteme und Benutzerrollen) ab. Sie legt damit die externen Schnittstellen fest und zeigt damit auch die Verantwortlichkeit (</w:t>
       </w:r>
       <w:proofErr w:type="spellStart"/>
@@ -1920,7 +2541,7 @@
         </w:rPr>
         <w:t xml:space="preserve">Siehe </w:t>
       </w:r>
-      <w:hyperlink r:id="rId12">
+      <w:hyperlink r:id="rId13">
         <w:r>
           <w:rPr>
             <w:rStyle w:val="Hyperlink"/>
@@ -1943,7 +2564,7 @@
           <w:lang w:val="de-DE"/>
         </w:rPr>
       </w:pPr>
-      <w:bookmarkStart w:id="6" w:name="X6257f6575a0a2f56fd1849dc520d81df20e72a7"/>
+      <w:bookmarkStart w:id="54" w:name="X6257f6575a0a2f56fd1849dc520d81df20e72a7"/>
       <w:r>
         <w:rPr>
           <w:lang w:val="de-DE"/>
@@ -2052,6 +2673,7 @@
         <w:rPr>
           <w:lang w:val="de-DE"/>
         </w:rPr>
+        <w:lastRenderedPageBreak/>
         <w:t>Alle Diagrammarten, die das System als Blackbox darstellen und die fachlichen Schnittstellen zu den Nachbarsystemen beschreiben.</w:t>
       </w:r>
     </w:p>
@@ -2108,8 +2730,8 @@
           <w:lang w:val="de-DE"/>
         </w:rPr>
       </w:pPr>
-      <w:bookmarkStart w:id="7" w:name="X122197777589c7ff4ce2ddbd966e276bbbbad38"/>
-      <w:bookmarkEnd w:id="6"/>
+      <w:bookmarkStart w:id="55" w:name="X122197777589c7ff4ce2ddbd966e276bbbbad38"/>
+      <w:bookmarkEnd w:id="54"/>
       <w:r>
         <w:rPr>
           <w:lang w:val="de-DE"/>
@@ -2144,7 +2766,6 @@
         <w:rPr>
           <w:lang w:val="de-DE"/>
         </w:rPr>
-        <w:lastRenderedPageBreak/>
         <w:t>Technische Schnittstellen (Kanäle, Übertragungsmedien) zwischen dem System und seiner Umwelt. Zusätzlich eine Erklärung (</w:t>
       </w:r>
       <w:proofErr w:type="spellStart"/>
@@ -2307,9 +2928,9 @@
           <w:lang w:val="de-DE"/>
         </w:rPr>
       </w:pPr>
-      <w:bookmarkStart w:id="8" w:name="section-solution-strategy"/>
-      <w:bookmarkEnd w:id="7"/>
-      <w:bookmarkEnd w:id="5"/>
+      <w:bookmarkStart w:id="56" w:name="section-solution-strategy"/>
+      <w:bookmarkEnd w:id="53"/>
+      <w:bookmarkEnd w:id="55"/>
       <w:r>
         <w:rPr>
           <w:lang w:val="de-DE"/>
@@ -2419,6 +3040,7 @@
         <w:rPr>
           <w:lang w:val="de-DE"/>
         </w:rPr>
+        <w:lastRenderedPageBreak/>
         <w:t>relevante organisatorische Entscheidungen, beispielsweise für bestimmte Entwicklungsprozesse oder Delegation bestimmter Aufgaben an andere Stakeholder.</w:t>
       </w:r>
     </w:p>
@@ -2493,14 +3115,7 @@
         <w:rPr>
           <w:lang w:val="de-DE"/>
         </w:rPr>
-        <w:t xml:space="preserve"> zusammen. Motivieren Sie, ausgehend von Aufgabenstellung, Qualitätszielen und Randbedingungen, was Sie </w:t>
-      </w:r>
-      <w:r>
-        <w:rPr>
-          <w:lang w:val="de-DE"/>
-        </w:rPr>
-        <w:lastRenderedPageBreak/>
-        <w:t>entschieden haben und warum Sie so entschieden haben. Vermeiden Sie redundante Beschreibungen und verweisen Sie eher auf weitere Ausführungen in Folgeabschnitten.</w:t>
+        <w:t xml:space="preserve"> zusammen. Motivieren Sie, ausgehend von Aufgabenstellung, Qualitätszielen und Randbedingungen, was Sie entschieden haben und warum Sie so entschieden haben. Vermeiden Sie redundante Beschreibungen und verweisen Sie eher auf weitere Ausführungen in Folgeabschnitten.</w:t>
       </w:r>
     </w:p>
     <w:p>
@@ -2516,7 +3131,7 @@
         </w:rPr>
         <w:t xml:space="preserve">Siehe </w:t>
       </w:r>
-      <w:hyperlink r:id="rId13">
+      <w:hyperlink r:id="rId14">
         <w:r>
           <w:rPr>
             <w:rStyle w:val="Hyperlink"/>
@@ -2539,8 +3154,8 @@
           <w:lang w:val="de-DE"/>
         </w:rPr>
       </w:pPr>
-      <w:bookmarkStart w:id="9" w:name="section-building-block-view"/>
-      <w:bookmarkEnd w:id="8"/>
+      <w:bookmarkStart w:id="57" w:name="section-building-block-view"/>
+      <w:bookmarkEnd w:id="56"/>
       <w:r>
         <w:rPr>
           <w:lang w:val="de-DE"/>
@@ -2733,7 +3348,7 @@
                     </pic:cNvPicPr>
                   </pic:nvPicPr>
                   <pic:blipFill>
-                    <a:blip r:embed="rId14"/>
+                    <a:blip r:embed="rId15"/>
                     <a:stretch>
                       <a:fillRect/>
                     </a:stretch>
@@ -2839,7 +3454,7 @@
         </w:rPr>
         <w:t xml:space="preserve">Siehe </w:t>
       </w:r>
-      <w:hyperlink r:id="rId15">
+      <w:hyperlink r:id="rId16">
         <w:r>
           <w:rPr>
             <w:rStyle w:val="Hyperlink"/>
@@ -2862,7 +3477,7 @@
           <w:lang w:val="de-DE"/>
         </w:rPr>
       </w:pPr>
-      <w:bookmarkStart w:id="10" w:name="X5e167288a0c21296dcc8d1936f6d7d1ef5759ba"/>
+      <w:bookmarkStart w:id="58" w:name="X5e167288a0c21296dcc8d1936f6d7d1ef5759ba"/>
       <w:r>
         <w:rPr>
           <w:lang w:val="de-DE"/>
@@ -3340,7 +3955,7 @@
           <w:lang w:val="de-DE"/>
         </w:rPr>
       </w:pPr>
-      <w:bookmarkStart w:id="11" w:name="X8395f474885f2ae71f822b4b09a4be6fffd5269"/>
+      <w:bookmarkStart w:id="59" w:name="X8395f474885f2ae71f822b4b09a4be6fffd5269"/>
       <w:r>
         <w:rPr>
           <w:lang w:val="de-DE"/>
@@ -3632,8 +4247,8 @@
       <w:pPr>
         <w:pStyle w:val="Heading3"/>
       </w:pPr>
-      <w:bookmarkStart w:id="12" w:name="Xb041fe08fd6e6904063f4ed4649c012218339a1"/>
-      <w:bookmarkEnd w:id="11"/>
+      <w:bookmarkStart w:id="60" w:name="Xb041fe08fd6e6904063f4ed4649c012218339a1"/>
+      <w:bookmarkEnd w:id="59"/>
       <w:r>
         <w:t>&lt;Name Blackbox 2&gt;</w:t>
       </w:r>
@@ -3654,8 +4269,8 @@
       <w:pPr>
         <w:pStyle w:val="Heading3"/>
       </w:pPr>
-      <w:bookmarkStart w:id="13" w:name="Xbceb7ea8dbd2616de5f84ac6a9fd75ee547552e"/>
-      <w:bookmarkEnd w:id="12"/>
+      <w:bookmarkStart w:id="61" w:name="Xbceb7ea8dbd2616de5f84ac6a9fd75ee547552e"/>
+      <w:bookmarkEnd w:id="60"/>
       <w:r>
         <w:t>&lt;Name Blackbox n&gt;</w:t>
       </w:r>
@@ -3683,8 +4298,8 @@
           <w:lang w:val="de-DE"/>
         </w:rPr>
       </w:pPr>
-      <w:bookmarkStart w:id="14" w:name="X9aa240df1525ec6d390664619abb25e3ab6c935"/>
-      <w:bookmarkEnd w:id="13"/>
+      <w:bookmarkStart w:id="62" w:name="X9aa240df1525ec6d390664619abb25e3ab6c935"/>
+      <w:bookmarkEnd w:id="61"/>
       <w:r>
         <w:rPr>
           <w:lang w:val="de-DE"/>
@@ -3713,8 +4328,8 @@
           <w:lang w:val="de-DE"/>
         </w:rPr>
       </w:pPr>
-      <w:bookmarkStart w:id="15" w:name="Xce03f2a8173c03a497cf975a963892097a897ee"/>
-      <w:bookmarkEnd w:id="14"/>
+      <w:bookmarkStart w:id="63" w:name="Xce03f2a8173c03a497cf975a963892097a897ee"/>
+      <w:bookmarkEnd w:id="62"/>
       <w:r>
         <w:rPr>
           <w:lang w:val="de-DE"/>
@@ -3729,9 +4344,9 @@
           <w:lang w:val="de-DE"/>
         </w:rPr>
       </w:pPr>
-      <w:bookmarkStart w:id="16" w:name="X4e28e78288b972ef597af89fecfd75e3570f52b"/>
-      <w:bookmarkEnd w:id="15"/>
-      <w:bookmarkEnd w:id="10"/>
+      <w:bookmarkStart w:id="64" w:name="X4e28e78288b972ef597af89fecfd75e3570f52b"/>
+      <w:bookmarkEnd w:id="58"/>
+      <w:bookmarkEnd w:id="63"/>
       <w:r>
         <w:rPr>
           <w:lang w:val="de-DE"/>
@@ -3775,7 +4390,7 @@
           <w:lang w:val="de-DE"/>
         </w:rPr>
       </w:pPr>
-      <w:bookmarkStart w:id="17" w:name="X7c2c1946687f07fe636c760bad2b3d03047d5b0"/>
+      <w:bookmarkStart w:id="65" w:name="X7c2c1946687f07fe636c760bad2b3d03047d5b0"/>
       <w:r>
         <w:rPr>
           <w:lang w:val="de-DE"/>
@@ -3835,8 +4450,8 @@
       <w:pPr>
         <w:pStyle w:val="Heading3"/>
       </w:pPr>
-      <w:bookmarkStart w:id="18" w:name="X1dd6c489aafe578183cce818e0f5ae6990adc6e"/>
-      <w:bookmarkEnd w:id="17"/>
+      <w:bookmarkStart w:id="66" w:name="X1dd6c489aafe578183cce818e0f5ae6990adc6e"/>
+      <w:bookmarkEnd w:id="65"/>
       <w:r>
         <w:t xml:space="preserve">Whitebox </w:t>
       </w:r>
@@ -3872,8 +4487,8 @@
       <w:pPr>
         <w:pStyle w:val="Heading3"/>
       </w:pPr>
-      <w:bookmarkStart w:id="19" w:name="Xb765ca2248da1e4a78de5ce81b3464c685b1243"/>
-      <w:bookmarkEnd w:id="18"/>
+      <w:bookmarkStart w:id="67" w:name="Xb765ca2248da1e4a78de5ce81b3464c685b1243"/>
+      <w:bookmarkEnd w:id="66"/>
       <w:r>
         <w:t xml:space="preserve">Whitebox </w:t>
       </w:r>
@@ -3904,9 +4519,9 @@
           <w:lang w:val="de-DE"/>
         </w:rPr>
       </w:pPr>
-      <w:bookmarkStart w:id="20" w:name="X425fe72c1062c430e590ab4d02fe03eb7be99cb"/>
-      <w:bookmarkEnd w:id="19"/>
-      <w:bookmarkEnd w:id="16"/>
+      <w:bookmarkStart w:id="68" w:name="X425fe72c1062c430e590ab4d02fe03eb7be99cb"/>
+      <w:bookmarkEnd w:id="64"/>
+      <w:bookmarkEnd w:id="67"/>
       <w:r>
         <w:rPr>
           <w:lang w:val="de-DE"/>
@@ -3949,7 +4564,7 @@
           <w:lang w:val="de-DE"/>
         </w:rPr>
       </w:pPr>
-      <w:bookmarkStart w:id="21" w:name="X9c687e538af53bf3620a35f020ebf3d71ec395b"/>
+      <w:bookmarkStart w:id="69" w:name="X9c687e538af53bf3620a35f020ebf3d71ec395b"/>
       <w:r>
         <w:rPr>
           <w:lang w:val="de-DE"/>
@@ -4001,8 +4616,8 @@
       <w:pPr>
         <w:pStyle w:val="Heading3"/>
       </w:pPr>
-      <w:bookmarkStart w:id="22" w:name="X1d7811810cc229d42197eea0330c3da84eee759"/>
-      <w:bookmarkEnd w:id="21"/>
+      <w:bookmarkStart w:id="70" w:name="X1d7811810cc229d42197eea0330c3da84eee759"/>
+      <w:bookmarkEnd w:id="69"/>
       <w:r>
         <w:t>Whitebox &lt;_Baustein x.2_&gt;</w:t>
       </w:r>
@@ -4023,8 +4638,8 @@
       <w:pPr>
         <w:pStyle w:val="Heading3"/>
       </w:pPr>
-      <w:bookmarkStart w:id="23" w:name="X1426d009a9e803cab3ebad17855eb33c86109bd"/>
-      <w:bookmarkEnd w:id="22"/>
+      <w:bookmarkStart w:id="71" w:name="X1426d009a9e803cab3ebad17855eb33c86109bd"/>
+      <w:bookmarkEnd w:id="70"/>
       <w:r>
         <w:t>Whitebox &lt;_Baustein y.1_&gt;</w:t>
       </w:r>
@@ -4052,10 +4667,10 @@
           <w:lang w:val="de-DE"/>
         </w:rPr>
       </w:pPr>
-      <w:bookmarkStart w:id="24" w:name="section-runtime-view"/>
-      <w:bookmarkEnd w:id="23"/>
-      <w:bookmarkEnd w:id="20"/>
-      <w:bookmarkEnd w:id="9"/>
+      <w:bookmarkStart w:id="72" w:name="section-runtime-view"/>
+      <w:bookmarkEnd w:id="57"/>
+      <w:bookmarkEnd w:id="68"/>
+      <w:bookmarkEnd w:id="71"/>
       <w:r>
         <w:rPr>
           <w:lang w:val="de-DE"/>
@@ -4406,7 +5021,7 @@
         </w:rPr>
         <w:t xml:space="preserve">Siehe </w:t>
       </w:r>
-      <w:hyperlink r:id="rId16">
+      <w:hyperlink r:id="rId17">
         <w:r>
           <w:rPr>
             <w:rStyle w:val="Hyperlink"/>
@@ -4426,7 +5041,7 @@
       <w:pPr>
         <w:pStyle w:val="Heading2"/>
       </w:pPr>
-      <w:bookmarkStart w:id="25" w:name="X52e01976cb8bd81cdfc928260366a9d2693f2df"/>
+      <w:bookmarkStart w:id="73" w:name="X52e01976cb8bd81cdfc928260366a9d2693f2df"/>
       <w:r>
         <w:rPr>
           <w:i/>
@@ -4508,8 +5123,8 @@
           <w:lang w:val="de-DE"/>
         </w:rPr>
       </w:pPr>
-      <w:bookmarkStart w:id="26" w:name="X4ae5b5c571db2b577743cc139fc1cd512f72cc6"/>
-      <w:bookmarkEnd w:id="25"/>
+      <w:bookmarkStart w:id="74" w:name="X4ae5b5c571db2b577743cc139fc1cd512f72cc6"/>
+      <w:bookmarkEnd w:id="73"/>
       <w:r>
         <w:rPr>
           <w:i/>
@@ -4540,8 +5155,8 @@
           <w:lang w:val="de-DE"/>
         </w:rPr>
       </w:pPr>
-      <w:bookmarkStart w:id="27" w:name="Xc82387836e2780988745a8c73cc2c3f9f717023"/>
-      <w:bookmarkEnd w:id="26"/>
+      <w:bookmarkStart w:id="75" w:name="Xc82387836e2780988745a8c73cc2c3f9f717023"/>
+      <w:bookmarkEnd w:id="74"/>
       <w:r>
         <w:rPr>
           <w:i/>
@@ -4572,9 +5187,9 @@
           <w:lang w:val="de-DE"/>
         </w:rPr>
       </w:pPr>
-      <w:bookmarkStart w:id="28" w:name="section-deployment-view"/>
-      <w:bookmarkEnd w:id="27"/>
-      <w:bookmarkEnd w:id="24"/>
+      <w:bookmarkStart w:id="76" w:name="section-deployment-view"/>
+      <w:bookmarkEnd w:id="72"/>
+      <w:bookmarkEnd w:id="75"/>
       <w:r>
         <w:rPr>
           <w:lang w:val="de-DE"/>
@@ -4824,7 +5439,7 @@
         </w:rPr>
         <w:t xml:space="preserve">Siehe </w:t>
       </w:r>
-      <w:hyperlink r:id="rId17">
+      <w:hyperlink r:id="rId18">
         <w:r>
           <w:rPr>
             <w:rStyle w:val="Hyperlink"/>
@@ -4847,7 +5462,7 @@
           <w:lang w:val="de-DE"/>
         </w:rPr>
       </w:pPr>
-      <w:bookmarkStart w:id="29" w:name="X7707173214a6cfeab3000c44fbffb3a803d5d5a"/>
+      <w:bookmarkStart w:id="77" w:name="X7707173214a6cfeab3000c44fbffb3a803d5d5a"/>
       <w:r>
         <w:rPr>
           <w:lang w:val="de-DE"/>
@@ -5081,8 +5696,8 @@
           <w:lang w:val="de-DE"/>
         </w:rPr>
       </w:pPr>
-      <w:bookmarkStart w:id="30" w:name="Xff8313a15ecec4f472bfa3b76a39372d4ee39b9"/>
-      <w:bookmarkEnd w:id="29"/>
+      <w:bookmarkStart w:id="78" w:name="Xff8313a15ecec4f472bfa3b76a39372d4ee39b9"/>
+      <w:bookmarkEnd w:id="77"/>
       <w:r>
         <w:rPr>
           <w:lang w:val="de-DE"/>
@@ -5125,7 +5740,7 @@
           <w:lang w:val="de-DE"/>
         </w:rPr>
       </w:pPr>
-      <w:bookmarkStart w:id="31" w:name="X804919eb5c90320785fd235f5b24f16e6022dbb"/>
+      <w:bookmarkStart w:id="79" w:name="X804919eb5c90320785fd235f5b24f16e6022dbb"/>
       <w:r>
         <w:rPr>
           <w:i/>
@@ -5158,8 +5773,8 @@
           <w:lang w:val="de-DE"/>
         </w:rPr>
       </w:pPr>
-      <w:bookmarkStart w:id="32" w:name="Xc1e32b9b45a1c470cb84169ea2b1631bbfe0051"/>
-      <w:bookmarkEnd w:id="31"/>
+      <w:bookmarkStart w:id="80" w:name="Xc1e32b9b45a1c470cb84169ea2b1631bbfe0051"/>
+      <w:bookmarkEnd w:id="79"/>
       <w:r>
         <w:rPr>
           <w:i/>
@@ -5206,8 +5821,8 @@
           <w:lang w:val="de-DE"/>
         </w:rPr>
       </w:pPr>
-      <w:bookmarkStart w:id="33" w:name="X82c9f279252242e02f2d1cfd268f4ef6a8fe8f8"/>
-      <w:bookmarkEnd w:id="32"/>
+      <w:bookmarkStart w:id="81" w:name="X82c9f279252242e02f2d1cfd268f4ef6a8fe8f8"/>
+      <w:bookmarkEnd w:id="80"/>
       <w:r>
         <w:rPr>
           <w:i/>
@@ -5240,10 +5855,10 @@
           <w:lang w:val="de-DE"/>
         </w:rPr>
       </w:pPr>
-      <w:bookmarkStart w:id="34" w:name="section-concepts"/>
-      <w:bookmarkEnd w:id="33"/>
-      <w:bookmarkEnd w:id="30"/>
-      <w:bookmarkEnd w:id="28"/>
+      <w:bookmarkStart w:id="82" w:name="section-concepts"/>
+      <w:bookmarkEnd w:id="76"/>
+      <w:bookmarkEnd w:id="78"/>
+      <w:bookmarkEnd w:id="81"/>
       <w:r>
         <w:rPr>
           <w:lang w:val="de-DE"/>
@@ -5697,7 +6312,7 @@
                     </pic:cNvPicPr>
                   </pic:nvPicPr>
                   <pic:blipFill>
-                    <a:blip r:embed="rId18"/>
+                    <a:blip r:embed="rId19"/>
                     <a:stretch>
                       <a:fillRect/>
                     </a:stretch>
@@ -5737,7 +6352,7 @@
         </w:rPr>
         <w:t xml:space="preserve">Siehe </w:t>
       </w:r>
-      <w:hyperlink r:id="rId19">
+      <w:hyperlink r:id="rId20">
         <w:r>
           <w:rPr>
             <w:rStyle w:val="Hyperlink"/>
@@ -5760,7 +6375,7 @@
           <w:lang w:val="de-DE"/>
         </w:rPr>
       </w:pPr>
-      <w:bookmarkStart w:id="35" w:name="X7ba6ae5d291642f09cae18d2ecfbc46c933d214"/>
+      <w:bookmarkStart w:id="83" w:name="X7ba6ae5d291642f09cae18d2ecfbc46c933d214"/>
       <w:r>
         <w:rPr>
           <w:i/>
@@ -5793,8 +6408,8 @@
           <w:lang w:val="de-DE"/>
         </w:rPr>
       </w:pPr>
-      <w:bookmarkStart w:id="36" w:name="X5b23c603f5346b02941c16072254397c44cafdf"/>
-      <w:bookmarkEnd w:id="35"/>
+      <w:bookmarkStart w:id="84" w:name="X5b23c603f5346b02941c16072254397c44cafdf"/>
+      <w:bookmarkEnd w:id="83"/>
       <w:r>
         <w:rPr>
           <w:i/>
@@ -5841,8 +6456,8 @@
           <w:lang w:val="de-DE"/>
         </w:rPr>
       </w:pPr>
-      <w:bookmarkStart w:id="37" w:name="X3a85ba5858978e108a67978765d59204bba1bb7"/>
-      <w:bookmarkEnd w:id="36"/>
+      <w:bookmarkStart w:id="85" w:name="X3a85ba5858978e108a67978765d59204bba1bb7"/>
+      <w:bookmarkEnd w:id="84"/>
       <w:r>
         <w:rPr>
           <w:i/>
@@ -5875,9 +6490,9 @@
           <w:lang w:val="de-DE"/>
         </w:rPr>
       </w:pPr>
-      <w:bookmarkStart w:id="38" w:name="section-design-decisions"/>
-      <w:bookmarkEnd w:id="37"/>
-      <w:bookmarkEnd w:id="34"/>
+      <w:bookmarkStart w:id="86" w:name="section-design-decisions"/>
+      <w:bookmarkEnd w:id="82"/>
+      <w:bookmarkEnd w:id="85"/>
       <w:r>
         <w:rPr>
           <w:lang w:val="de-DE"/>
@@ -6093,7 +6708,7 @@
         </w:rPr>
         <w:t xml:space="preserve">Siehe </w:t>
       </w:r>
-      <w:hyperlink r:id="rId20">
+      <w:hyperlink r:id="rId21">
         <w:r>
           <w:rPr>
             <w:rStyle w:val="Hyperlink"/>
@@ -6116,8 +6731,8 @@
           <w:lang w:val="de-DE"/>
         </w:rPr>
       </w:pPr>
-      <w:bookmarkStart w:id="39" w:name="section-quality-scenarios"/>
-      <w:bookmarkEnd w:id="38"/>
+      <w:bookmarkStart w:id="87" w:name="section-quality-scenarios"/>
+      <w:bookmarkEnd w:id="86"/>
       <w:r>
         <w:rPr>
           <w:lang w:val="de-DE"/>
@@ -6228,7 +6843,7 @@
         </w:rPr>
         <w:t xml:space="preserve">Siehe </w:t>
       </w:r>
-      <w:hyperlink r:id="rId21">
+      <w:hyperlink r:id="rId22">
         <w:r>
           <w:rPr>
             <w:rStyle w:val="Hyperlink"/>
@@ -6251,7 +6866,7 @@
           <w:lang w:val="de-DE"/>
         </w:rPr>
       </w:pPr>
-      <w:bookmarkStart w:id="40" w:name="X4696b3b2a4441fc038e1185319738494ba4cb40"/>
+      <w:bookmarkStart w:id="88" w:name="X4696b3b2a4441fc038e1185319738494ba4cb40"/>
       <w:r>
         <w:rPr>
           <w:lang w:val="de-DE"/>
@@ -6398,8 +7013,8 @@
           <w:lang w:val="de-DE"/>
         </w:rPr>
       </w:pPr>
-      <w:bookmarkStart w:id="41" w:name="X740181bdbb843c37e59274c0753d6c84294abb3"/>
-      <w:bookmarkEnd w:id="40"/>
+      <w:bookmarkStart w:id="89" w:name="X740181bdbb843c37e59274c0753d6c84294abb3"/>
+      <w:bookmarkEnd w:id="88"/>
       <w:r>
         <w:rPr>
           <w:lang w:val="de-DE"/>
@@ -6593,9 +7208,9 @@
           <w:lang w:val="de-DE"/>
         </w:rPr>
       </w:pPr>
-      <w:bookmarkStart w:id="42" w:name="section-technical-risks"/>
-      <w:bookmarkEnd w:id="41"/>
-      <w:bookmarkEnd w:id="39"/>
+      <w:bookmarkStart w:id="90" w:name="section-technical-risks"/>
+      <w:bookmarkEnd w:id="87"/>
+      <w:bookmarkEnd w:id="89"/>
       <w:r>
         <w:rPr>
           <w:lang w:val="de-DE"/>
@@ -6747,7 +7362,7 @@
         </w:rPr>
         <w:t xml:space="preserve">Siehe </w:t>
       </w:r>
-      <w:hyperlink r:id="rId22">
+      <w:hyperlink r:id="rId23">
         <w:r>
           <w:rPr>
             <w:rStyle w:val="Hyperlink"/>
@@ -6770,8 +7385,8 @@
           <w:lang w:val="de-DE"/>
         </w:rPr>
       </w:pPr>
-      <w:bookmarkStart w:id="43" w:name="section-glossary"/>
-      <w:bookmarkEnd w:id="42"/>
+      <w:bookmarkStart w:id="91" w:name="section-glossary"/>
+      <w:bookmarkEnd w:id="90"/>
       <w:r>
         <w:rPr>
           <w:lang w:val="de-DE"/>
@@ -6949,7 +7564,7 @@
         </w:rPr>
         <w:t xml:space="preserve">Siehe </w:t>
       </w:r>
-      <w:hyperlink r:id="rId23">
+      <w:hyperlink r:id="rId24">
         <w:r>
           <w:rPr>
             <w:rStyle w:val="Hyperlink"/>
@@ -7069,7 +7684,7 @@
           </w:p>
         </w:tc>
       </w:tr>
-      <w:bookmarkEnd w:id="43"/>
+      <w:bookmarkEnd w:id="91"/>
     </w:tbl>
     <w:p/>
     <w:sectPr>
@@ -7475,6 +8090,14 @@
     <w:abstractNumId w:val="1"/>
   </w:num>
 </w:numbering>
+</file>
+
+<file path=word/people.xml><?xml version="1.0" encoding="utf-8"?>
+<w15:people xmlns:wpc="http://schemas.microsoft.com/office/word/2010/wordprocessingCanvas" xmlns:cx="http://schemas.microsoft.com/office/drawing/2014/chartex" xmlns:cx1="http://schemas.microsoft.com/office/drawing/2015/9/8/chartex" xmlns:cx2="http://schemas.microsoft.com/office/drawing/2015/10/21/chartex" xmlns:cx3="http://schemas.microsoft.com/office/drawing/2016/5/9/chartex" xmlns:cx4="http://schemas.microsoft.com/office/drawing/2016/5/10/chartex" xmlns:cx5="http://schemas.microsoft.com/office/drawing/2016/5/11/chartex" xmlns:cx6="http://schemas.microsoft.com/office/drawing/2016/5/12/chartex" xmlns:cx7="http://schemas.microsoft.com/office/drawing/2016/5/13/chartex" xmlns:cx8="http://schemas.microsoft.com/office/drawing/2016/5/14/chartex" xmlns:mc="http://schemas.openxmlformats.org/markup-compatibility/2006" xmlns:aink="http://schemas.microsoft.com/office/drawing/2016/ink" xmlns:am3d="http://schemas.microsoft.com/office/drawing/2017/model3d" xmlns:o="urn:schemas-microsoft-com:office:office" xmlns:oel="http://schemas.microsoft.com/office/2019/extlst" xmlns:r="http://schemas.openxmlformats.org/officeDocument/2006/relationships" xmlns:m="http://schemas.openxmlformats.org/officeDocument/2006/math" xmlns:v="urn:schemas-microsoft-com:vml" xmlns:wp14="http://schemas.microsoft.com/office/word/2010/wordprocessingDrawing" xmlns:wp="http://schemas.openxmlformats.org/drawingml/2006/wordprocessingDrawing" xmlns:w10="urn:schemas-microsoft-com:office:word" xmlns:w="http://schemas.openxmlformats.org/wordprocessingml/2006/main" xmlns:w14="http://schemas.microsoft.com/office/word/2010/wordml" xmlns:w15="http://schemas.microsoft.com/office/word/2012/wordml" xmlns:w16cex="http://schemas.microsoft.com/office/word/2018/wordml/cex" xmlns:w16cid="http://schemas.microsoft.com/office/word/2016/wordml/cid" xmlns:w16="http://schemas.microsoft.com/office/word/2018/wordml" xmlns:w16sdtdh="http://schemas.microsoft.com/office/word/2020/wordml/sdtdatahash" xmlns:w16se="http://schemas.microsoft.com/office/word/2015/wordml/symex" xmlns:wpg="http://schemas.microsoft.com/office/word/2010/wordprocessingGroup" xmlns:wpi="http://schemas.microsoft.com/office/word/2010/wordprocessingInk" xmlns:wne="http://schemas.microsoft.com/office/word/2006/wordml" xmlns:wps="http://schemas.microsoft.com/office/word/2010/wordprocessingShape" mc:Ignorable="w14 w15 w16se w16cid w16 w16cex w16sdtdh wp14">
+  <w15:person w15:author="Martin, Dominik">
+    <w15:presenceInfo w15:providerId="AD" w15:userId="S::dominik.martin@haw-hamburg.de::6c622ef6-2127-44ab-8a55-4a8b86c665d6"/>
+  </w15:person>
+</w15:people>
 </file>
 
 <file path=word/styles.xml><?xml version="1.0" encoding="utf-8"?>
@@ -8628,6 +9251,44 @@
     <w:semiHidden/>
     <w:rsid w:val="006F5088"/>
   </w:style>
+  <w:style w:type="character" w:styleId="FollowedHyperlink">
+    <w:name w:val="FollowedHyperlink"/>
+    <w:basedOn w:val="DefaultParagraphFont"/>
+    <w:semiHidden/>
+    <w:unhideWhenUsed/>
+    <w:rsid w:val="00164CEE"/>
+    <w:rPr>
+      <w:color w:val="800080" w:themeColor="followedHyperlink"/>
+      <w:u w:val="single"/>
+    </w:rPr>
+  </w:style>
+  <w:style w:type="paragraph" w:styleId="Revision">
+    <w:name w:val="Revision"/>
+    <w:hidden/>
+    <w:semiHidden/>
+    <w:rsid w:val="00996C5C"/>
+    <w:pPr>
+      <w:spacing w:after="0"/>
+    </w:pPr>
+  </w:style>
+  <w:style w:type="table" w:styleId="TableGrid">
+    <w:name w:val="Table Grid"/>
+    <w:basedOn w:val="TableNormal"/>
+    <w:rsid w:val="002A2826"/>
+    <w:pPr>
+      <w:spacing w:after="0"/>
+    </w:pPr>
+    <w:tblPr>
+      <w:tblBorders>
+        <w:top w:val="single" w:sz="4" w:space="0" w:color="auto"/>
+        <w:left w:val="single" w:sz="4" w:space="0" w:color="auto"/>
+        <w:bottom w:val="single" w:sz="4" w:space="0" w:color="auto"/>
+        <w:right w:val="single" w:sz="4" w:space="0" w:color="auto"/>
+        <w:insideH w:val="single" w:sz="4" w:space="0" w:color="auto"/>
+        <w:insideV w:val="single" w:sz="4" w:space="0" w:color="auto"/>
+      </w:tblBorders>
+    </w:tblPr>
+  </w:style>
 </w:styles>
 </file>
 

</xml_diff>

<commit_message>
[ADD] Grafik fachlicher und technischer kontext
</commit_message>
<xml_diff>
--- a/doku/arc42-template-DE.docx
+++ b/doku/arc42-template-DE.docx
@@ -125,7 +125,21 @@
         <w:rPr>
           <w:lang w:val="de-DE"/>
         </w:rPr>
-        <w:t>Template Version 8.1 DE. (basiert auf AsciiDoc Version), Mai 2022</w:t>
+        <w:t xml:space="preserve">Template Version 8.1 DE. (basiert auf </w:t>
+      </w:r>
+      <w:proofErr w:type="spellStart"/>
+      <w:r>
+        <w:rPr>
+          <w:lang w:val="de-DE"/>
+        </w:rPr>
+        <w:t>AsciiDoc</w:t>
+      </w:r>
+      <w:proofErr w:type="spellEnd"/>
+      <w:r>
+        <w:rPr>
+          <w:lang w:val="de-DE"/>
+        </w:rPr>
+        <w:t xml:space="preserve"> Version), Mai 2022</w:t>
       </w:r>
     </w:p>
     <w:p>
@@ -136,7 +150,23 @@
         </w:rPr>
       </w:pPr>
       <w:r>
-        <w:t xml:space="preserve">Created, maintained and © by Dr. Peter Hruschka, Dr. Gernot Starke and contributors. </w:t>
+        <w:t xml:space="preserve">Created, maintained and © by Dr. Peter </w:t>
+      </w:r>
+      <w:proofErr w:type="spellStart"/>
+      <w:r>
+        <w:t>Hruschka</w:t>
+      </w:r>
+      <w:proofErr w:type="spellEnd"/>
+      <w:r>
+        <w:t xml:space="preserve">, Dr. Gernot </w:t>
+      </w:r>
+      <w:proofErr w:type="gramStart"/>
+      <w:r>
+        <w:t>Starke</w:t>
+      </w:r>
+      <w:proofErr w:type="gramEnd"/>
+      <w:r>
+        <w:t xml:space="preserve"> and contributors. </w:t>
       </w:r>
       <w:r>
         <w:rPr>
@@ -171,8 +201,23 @@
         <w:rPr>
           <w:lang w:val="de-DE"/>
         </w:rPr>
-        <w:t xml:space="preserve">Diese Version des Templates enthält Hilfen und Erläuterungen. Sie dient der Einarbeitung in arc42 sowie dem Verständnis der Konzepte. Für die Dokumentation eigener System verwenden Sie besser die </w:t>
-      </w:r>
+        <w:t xml:space="preserve">Diese Version des Templates enthält Hilfen und Erläuterungen. Sie dient der Einarbeitung in arc42 sowie dem Verständnis der Konzepte. Für die Dokumentation </w:t>
+      </w:r>
+      <w:proofErr w:type="gramStart"/>
+      <w:r>
+        <w:rPr>
+          <w:lang w:val="de-DE"/>
+        </w:rPr>
+        <w:t>eigener System</w:t>
+      </w:r>
+      <w:proofErr w:type="gramEnd"/>
+      <w:r>
+        <w:rPr>
+          <w:lang w:val="de-DE"/>
+        </w:rPr>
+        <w:t xml:space="preserve"> verwenden Sie besser die </w:t>
+      </w:r>
+      <w:proofErr w:type="spellStart"/>
       <w:r>
         <w:rPr>
           <w:i/>
@@ -181,6 +226,7 @@
         </w:rPr>
         <w:t>plain</w:t>
       </w:r>
+      <w:proofErr w:type="spellEnd"/>
       <w:r>
         <w:rPr>
           <w:lang w:val="de-DE"/>
@@ -246,17 +292,67 @@
         </w:rPr>
         <w:t xml:space="preserve">Dieses Dokument beschreibt eine </w:t>
       </w:r>
-      <w:r>
-        <w:rPr>
-          <w:lang w:val="de-DE"/>
-        </w:rPr>
-        <w:t>Advanced Client – Server Spielvariante von Tron</w:t>
-      </w:r>
-      <w:r>
-        <w:rPr>
-          <w:lang w:val="de-DE"/>
-        </w:rPr>
-        <w:t xml:space="preserve">. Tron ist ein action rennspiel, bei dem Motorräder einen Schatten hinterlassen. Fahren andere Spieler gegen den Schatten, sind sie tot, sollten Spieler „crashen“ oder auch gegen die Wand fahren, sind diese auch tot und haben verloren. Der letzte Überlebende des Spiels, ist der Gewinner. </w:t>
+      <w:proofErr w:type="spellStart"/>
+      <w:r>
+        <w:rPr>
+          <w:lang w:val="de-DE"/>
+        </w:rPr>
+        <w:t>Advanced</w:t>
+      </w:r>
+      <w:proofErr w:type="spellEnd"/>
+      <w:r>
+        <w:rPr>
+          <w:lang w:val="de-DE"/>
+        </w:rPr>
+        <w:t xml:space="preserve"> Client – Server Spielvariante von Tron</w:t>
+      </w:r>
+      <w:r>
+        <w:rPr>
+          <w:lang w:val="de-DE"/>
+        </w:rPr>
+        <w:t xml:space="preserve">. Tron ist ein </w:t>
+      </w:r>
+      <w:proofErr w:type="spellStart"/>
+      <w:r>
+        <w:rPr>
+          <w:lang w:val="de-DE"/>
+        </w:rPr>
+        <w:t>action</w:t>
+      </w:r>
+      <w:proofErr w:type="spellEnd"/>
+      <w:r>
+        <w:rPr>
+          <w:lang w:val="de-DE"/>
+        </w:rPr>
+        <w:t xml:space="preserve"> </w:t>
+      </w:r>
+      <w:proofErr w:type="spellStart"/>
+      <w:r>
+        <w:rPr>
+          <w:lang w:val="de-DE"/>
+        </w:rPr>
+        <w:t>rennspiel</w:t>
+      </w:r>
+      <w:proofErr w:type="spellEnd"/>
+      <w:r>
+        <w:rPr>
+          <w:lang w:val="de-DE"/>
+        </w:rPr>
+        <w:t xml:space="preserve">, </w:t>
+      </w:r>
+      <w:proofErr w:type="gramStart"/>
+      <w:r>
+        <w:rPr>
+          <w:lang w:val="de-DE"/>
+        </w:rPr>
+        <w:t>bei dem Motorräder</w:t>
+      </w:r>
+      <w:proofErr w:type="gramEnd"/>
+      <w:r>
+        <w:rPr>
+          <w:lang w:val="de-DE"/>
+        </w:rPr>
+        <w:t xml:space="preserve"> einen Schatten hinterlassen. Fahren andere Spieler gegen den Schatten, sind sie tot, sollten Spieler „crashen“ oder auch gegen die Wand fahren, sind diese auch tot und haben verloren. Der letzte Überlebende des Spiels, ist der Gewinner. </w:t>
       </w:r>
     </w:p>
     <w:p>
@@ -443,7 +539,31 @@
         <w:spacing w:after="100"/>
       </w:pPr>
       <w:r>
-        <w:t>Es wird Bildschirm 1 angezeigt.</w:t>
+        <w:t xml:space="preserve">Es </w:t>
+      </w:r>
+      <w:proofErr w:type="spellStart"/>
+      <w:r>
+        <w:t>wird</w:t>
+      </w:r>
+      <w:proofErr w:type="spellEnd"/>
+      <w:r>
+        <w:t xml:space="preserve"> </w:t>
+      </w:r>
+      <w:proofErr w:type="spellStart"/>
+      <w:r>
+        <w:t>Bildschirm</w:t>
+      </w:r>
+      <w:proofErr w:type="spellEnd"/>
+      <w:r>
+        <w:t xml:space="preserve"> 1 </w:t>
+      </w:r>
+      <w:proofErr w:type="spellStart"/>
+      <w:r>
+        <w:t>angezeigt</w:t>
+      </w:r>
+      <w:proofErr w:type="spellEnd"/>
+      <w:r>
+        <w:t>.</w:t>
       </w:r>
     </w:p>
     <w:p>
@@ -529,7 +649,21 @@
         <w:rPr>
           <w:lang w:val="de-DE"/>
         </w:rPr>
-        <w:t>System erzeugt GUI Fuer Bildschirm 1 und zeigt diese an</w:t>
+        <w:t xml:space="preserve">System erzeugt GUI </w:t>
+      </w:r>
+      <w:proofErr w:type="spellStart"/>
+      <w:r>
+        <w:rPr>
+          <w:lang w:val="de-DE"/>
+        </w:rPr>
+        <w:t>Fuer</w:t>
+      </w:r>
+      <w:proofErr w:type="spellEnd"/>
+      <w:r>
+        <w:rPr>
+          <w:lang w:val="de-DE"/>
+        </w:rPr>
+        <w:t xml:space="preserve"> Bildschirm 1 und zeigt diese an</w:t>
       </w:r>
     </w:p>
     <w:p>
@@ -547,7 +681,21 @@
         <w:rPr>
           <w:lang w:val="de-DE"/>
         </w:rPr>
-        <w:t>Das System zeigt ein Eingabefeld für die Spieleranzahl an, das zunächst den konfigurierten Standardwert enthält.</w:t>
+        <w:t xml:space="preserve">Das System zeigt ein Eingabefeld für die Spieleranzahl an, </w:t>
+      </w:r>
+      <w:proofErr w:type="gramStart"/>
+      <w:r>
+        <w:rPr>
+          <w:lang w:val="de-DE"/>
+        </w:rPr>
+        <w:t>das</w:t>
+      </w:r>
+      <w:proofErr w:type="gramEnd"/>
+      <w:r>
+        <w:rPr>
+          <w:lang w:val="de-DE"/>
+        </w:rPr>
+        <w:t xml:space="preserve"> zunächst den konfigurierten Standardwert enthält.</w:t>
       </w:r>
     </w:p>
     <w:p>
@@ -955,9 +1103,32 @@
         </w:numPr>
         <w:spacing w:after="100"/>
       </w:pPr>
-      <w:r>
-        <w:t>Spiel(Programm) wurde gestartet</w:t>
-      </w:r>
+      <w:proofErr w:type="gramStart"/>
+      <w:r>
+        <w:t>Spiel(</w:t>
+      </w:r>
+      <w:proofErr w:type="spellStart"/>
+      <w:proofErr w:type="gramEnd"/>
+      <w:r>
+        <w:t>Programm</w:t>
+      </w:r>
+      <w:proofErr w:type="spellEnd"/>
+      <w:r>
+        <w:t xml:space="preserve">) </w:t>
+      </w:r>
+      <w:proofErr w:type="spellStart"/>
+      <w:r>
+        <w:t>wurde</w:t>
+      </w:r>
+      <w:proofErr w:type="spellEnd"/>
+      <w:r>
+        <w:t xml:space="preserve"> </w:t>
+      </w:r>
+      <w:proofErr w:type="spellStart"/>
+      <w:r>
+        <w:t>gestartet</w:t>
+      </w:r>
+      <w:proofErr w:type="spellEnd"/>
     </w:p>
     <w:p>
       <w:pPr>
@@ -1042,7 +1213,35 @@
         <w:rPr>
           <w:lang w:val="de-DE"/>
         </w:rPr>
-        <w:t>Der Spieler wählt das Feld für die Eingabe der maximalen Spieleranzahl aus</w:t>
+        <w:t xml:space="preserve">Der Spieler </w:t>
+      </w:r>
+      <w:proofErr w:type="spellStart"/>
+      <w:r>
+        <w:rPr>
+          <w:lang w:val="de-DE"/>
+        </w:rPr>
+        <w:t>wählt</w:t>
+      </w:r>
+      <w:proofErr w:type="spellEnd"/>
+      <w:r>
+        <w:rPr>
+          <w:lang w:val="de-DE"/>
+        </w:rPr>
+        <w:t xml:space="preserve"> das Feld </w:t>
+      </w:r>
+      <w:proofErr w:type="spellStart"/>
+      <w:r>
+        <w:rPr>
+          <w:lang w:val="de-DE"/>
+        </w:rPr>
+        <w:t>für</w:t>
+      </w:r>
+      <w:proofErr w:type="spellEnd"/>
+      <w:r>
+        <w:rPr>
+          <w:lang w:val="de-DE"/>
+        </w:rPr>
+        <w:t xml:space="preserve"> die Eingabe der maximalen Spieleranzahl aus</w:t>
       </w:r>
     </w:p>
     <w:p>
@@ -1078,7 +1277,21 @@
         <w:rPr>
           <w:lang w:val="de-DE"/>
         </w:rPr>
-        <w:t>Das Spiel überprüft die eingegebene Spieleranzahl</w:t>
+        <w:t xml:space="preserve">Das Spiel </w:t>
+      </w:r>
+      <w:proofErr w:type="spellStart"/>
+      <w:r>
+        <w:rPr>
+          <w:lang w:val="de-DE"/>
+        </w:rPr>
+        <w:t>überprüft</w:t>
+      </w:r>
+      <w:proofErr w:type="spellEnd"/>
+      <w:r>
+        <w:rPr>
+          <w:lang w:val="de-DE"/>
+        </w:rPr>
+        <w:t xml:space="preserve"> die eingegebene Spieleranzahl</w:t>
       </w:r>
     </w:p>
     <w:p>
@@ -1114,7 +1327,21 @@
         <w:rPr>
           <w:lang w:val="de-DE"/>
         </w:rPr>
-        <w:t>Das. System erstellt die GUI fuer das Wartezeit Fenster</w:t>
+        <w:t xml:space="preserve">Das. System erstellt die GUI </w:t>
+      </w:r>
+      <w:proofErr w:type="spellStart"/>
+      <w:r>
+        <w:rPr>
+          <w:lang w:val="de-DE"/>
+        </w:rPr>
+        <w:t>fuer</w:t>
+      </w:r>
+      <w:proofErr w:type="spellEnd"/>
+      <w:r>
+        <w:rPr>
+          <w:lang w:val="de-DE"/>
+        </w:rPr>
+        <w:t xml:space="preserve"> das Wartezeit Fenster</w:t>
       </w:r>
     </w:p>
     <w:p>
@@ -1194,8 +1421,21 @@
         <w:spacing w:after="100"/>
       </w:pPr>
       <w:r>
-        <w:t>UC-1 Spieleranzahl festlegen</w:t>
-      </w:r>
+        <w:t xml:space="preserve">UC-1 </w:t>
+      </w:r>
+      <w:proofErr w:type="spellStart"/>
+      <w:r>
+        <w:t>Spieleranzahl</w:t>
+      </w:r>
+      <w:proofErr w:type="spellEnd"/>
+      <w:r>
+        <w:t xml:space="preserve"> </w:t>
+      </w:r>
+      <w:proofErr w:type="spellStart"/>
+      <w:r>
+        <w:t>festlegen</w:t>
+      </w:r>
+      <w:proofErr w:type="spellEnd"/>
     </w:p>
     <w:p>
       <w:pPr>
@@ -1346,9 +1586,27 @@
         </w:numPr>
         <w:spacing w:after="100"/>
       </w:pPr>
-      <w:r>
-        <w:t>Bildschirm 2 wurde angezeigt</w:t>
-      </w:r>
+      <w:proofErr w:type="spellStart"/>
+      <w:r>
+        <w:t>Bildschirm</w:t>
+      </w:r>
+      <w:proofErr w:type="spellEnd"/>
+      <w:r>
+        <w:t xml:space="preserve"> 2 </w:t>
+      </w:r>
+      <w:proofErr w:type="spellStart"/>
+      <w:r>
+        <w:t>wurde</w:t>
+      </w:r>
+      <w:proofErr w:type="spellEnd"/>
+      <w:r>
+        <w:t xml:space="preserve"> </w:t>
+      </w:r>
+      <w:proofErr w:type="spellStart"/>
+      <w:r>
+        <w:t>angezeigt</w:t>
+      </w:r>
+      <w:proofErr w:type="spellEnd"/>
     </w:p>
     <w:p>
       <w:pPr>
@@ -1463,7 +1721,23 @@
         <w:spacing w:after="100"/>
       </w:pPr>
       <w:r>
-        <w:t>Das System startet einen Countdown</w:t>
+        <w:t xml:space="preserve">Das System </w:t>
+      </w:r>
+      <w:proofErr w:type="spellStart"/>
+      <w:r>
+        <w:t>startet</w:t>
+      </w:r>
+      <w:proofErr w:type="spellEnd"/>
+      <w:r>
+        <w:t xml:space="preserve"> </w:t>
+      </w:r>
+      <w:proofErr w:type="spellStart"/>
+      <w:r>
+        <w:t>einen</w:t>
+      </w:r>
+      <w:proofErr w:type="spellEnd"/>
+      <w:r>
+        <w:t xml:space="preserve"> Countdown</w:t>
       </w:r>
     </w:p>
     <w:p>
@@ -1481,8 +1755,16 @@
         <w:rPr>
           <w:lang w:val="de-DE"/>
         </w:rPr>
-        <w:t>Der jeweilige Spieler klickt auf eine Taste in einer der vordefinierten steuerungsbereichen</w:t>
-      </w:r>
+        <w:t xml:space="preserve">Der jeweilige Spieler klickt auf eine Taste in einer der vordefinierten </w:t>
+      </w:r>
+      <w:proofErr w:type="spellStart"/>
+      <w:r>
+        <w:rPr>
+          <w:lang w:val="de-DE"/>
+        </w:rPr>
+        <w:t>steuerungsbereichen</w:t>
+      </w:r>
+      <w:proofErr w:type="spellEnd"/>
     </w:p>
     <w:p>
       <w:pPr>
@@ -1500,7 +1782,21 @@
           <w:lang w:val="de-DE"/>
         </w:rPr>
         <w:lastRenderedPageBreak/>
-        <w:t>Das System merkt sich, dass ein neuer Spieler auf dem gerade gedrückten steuerungsbereich beigetreten ist</w:t>
+        <w:t xml:space="preserve">Das System merkt sich, dass ein neuer Spieler auf dem gerade gedrückten </w:t>
+      </w:r>
+      <w:proofErr w:type="spellStart"/>
+      <w:r>
+        <w:rPr>
+          <w:lang w:val="de-DE"/>
+        </w:rPr>
+        <w:t>steuerungsbereich</w:t>
+      </w:r>
+      <w:proofErr w:type="spellEnd"/>
+      <w:r>
+        <w:rPr>
+          <w:lang w:val="de-DE"/>
+        </w:rPr>
+        <w:t xml:space="preserve"> beigetreten ist</w:t>
       </w:r>
     </w:p>
     <w:p>
@@ -1518,7 +1814,21 @@
         <w:rPr>
           <w:lang w:val="de-DE"/>
         </w:rPr>
-        <w:t>Sobald der Countdown zu ende ist, wird das Spiel gestartet</w:t>
+        <w:t xml:space="preserve">Sobald der Countdown zu </w:t>
+      </w:r>
+      <w:proofErr w:type="spellStart"/>
+      <w:r>
+        <w:rPr>
+          <w:lang w:val="de-DE"/>
+        </w:rPr>
+        <w:t>ende</w:t>
+      </w:r>
+      <w:proofErr w:type="spellEnd"/>
+      <w:r>
+        <w:rPr>
+          <w:lang w:val="de-DE"/>
+        </w:rPr>
+        <w:t xml:space="preserve"> ist, wird das Spiel gestartet</w:t>
       </w:r>
     </w:p>
     <w:p>
@@ -1598,7 +1908,21 @@
         <w:rPr>
           <w:lang w:val="de-DE"/>
         </w:rPr>
-        <w:t>b. Es sind nicht genug spieler eingetreten (weniger als 2):</w:t>
+        <w:t xml:space="preserve">b. Es sind nicht genug </w:t>
+      </w:r>
+      <w:proofErr w:type="spellStart"/>
+      <w:r>
+        <w:rPr>
+          <w:lang w:val="de-DE"/>
+        </w:rPr>
+        <w:t>spieler</w:t>
+      </w:r>
+      <w:proofErr w:type="spellEnd"/>
+      <w:r>
+        <w:rPr>
+          <w:lang w:val="de-DE"/>
+        </w:rPr>
+        <w:t xml:space="preserve"> eingetreten (weniger als 2):</w:t>
       </w:r>
     </w:p>
     <w:p>
@@ -1643,11 +1967,27 @@
           <w:lang w:val="de-DE"/>
         </w:rPr>
       </w:pPr>
-      <w:r>
-        <w:rPr>
-          <w:lang w:val="de-DE"/>
-        </w:rPr>
-        <w:t>jedes mal wenn ein Spiel gestartet wird, müssen Spieler beitreten</w:t>
+      <w:proofErr w:type="spellStart"/>
+      <w:r>
+        <w:rPr>
+          <w:lang w:val="de-DE"/>
+        </w:rPr>
+        <w:t xml:space="preserve">jedes </w:t>
+      </w:r>
+      <w:proofErr w:type="gramStart"/>
+      <w:r>
+        <w:rPr>
+          <w:lang w:val="de-DE"/>
+        </w:rPr>
+        <w:t>mal</w:t>
+      </w:r>
+      <w:proofErr w:type="spellEnd"/>
+      <w:proofErr w:type="gramEnd"/>
+      <w:r>
+        <w:rPr>
+          <w:lang w:val="de-DE"/>
+        </w:rPr>
+        <w:t xml:space="preserve"> wenn ein Spiel gestartet wird, müssen Spieler beitreten</w:t>
       </w:r>
     </w:p>
     <w:p>
@@ -1675,8 +2015,21 @@
         <w:spacing w:after="100"/>
       </w:pPr>
       <w:r>
-        <w:t>UC-1: Spieleranzahl festlegen</w:t>
-      </w:r>
+        <w:t xml:space="preserve">UC-1: </w:t>
+      </w:r>
+      <w:proofErr w:type="spellStart"/>
+      <w:r>
+        <w:t>Spieleranzahl</w:t>
+      </w:r>
+      <w:proofErr w:type="spellEnd"/>
+      <w:r>
+        <w:t xml:space="preserve"> </w:t>
+      </w:r>
+      <w:proofErr w:type="spellStart"/>
+      <w:r>
+        <w:t>festlegen</w:t>
+      </w:r>
+      <w:proofErr w:type="spellEnd"/>
     </w:p>
     <w:p>
       <w:pPr>
@@ -1687,8 +2040,13 @@
         <w:spacing w:after="100"/>
       </w:pPr>
       <w:r>
-        <w:t>UC-2: Spiel Starten</w:t>
-      </w:r>
+        <w:t xml:space="preserve">UC-2: Spiel </w:t>
+      </w:r>
+      <w:proofErr w:type="spellStart"/>
+      <w:r>
+        <w:t>Starten</w:t>
+      </w:r>
+      <w:proofErr w:type="spellEnd"/>
     </w:p>
     <w:p>
       <w:pPr>
@@ -1846,8 +2204,16 @@
         <w:rPr>
           <w:lang w:val="de-DE"/>
         </w:rPr>
-        <w:t>Der Spieler befindet sich in einem laufendem Spiel</w:t>
-      </w:r>
+        <w:t xml:space="preserve">Der Spieler befindet sich </w:t>
+      </w:r>
+      <w:proofErr w:type="gramStart"/>
+      <w:r>
+        <w:rPr>
+          <w:lang w:val="de-DE"/>
+        </w:rPr>
+        <w:t>in einem laufendem Spiel</w:t>
+      </w:r>
+      <w:proofErr w:type="gramEnd"/>
     </w:p>
     <w:p>
       <w:pPr>
@@ -2090,7 +2456,21 @@
         <w:rPr>
           <w:lang w:val="de-DE"/>
         </w:rPr>
-        <w:t>Ein Spieler fährt gegein den Schatten eines anderen Spielers oder gegen seinen eigenen Schatten</w:t>
+        <w:t xml:space="preserve">Ein Spieler fährt </w:t>
+      </w:r>
+      <w:proofErr w:type="spellStart"/>
+      <w:r>
+        <w:rPr>
+          <w:lang w:val="de-DE"/>
+        </w:rPr>
+        <w:t>gegein</w:t>
+      </w:r>
+      <w:proofErr w:type="spellEnd"/>
+      <w:r>
+        <w:rPr>
+          <w:lang w:val="de-DE"/>
+        </w:rPr>
+        <w:t xml:space="preserve"> den Schatten eines anderen Spielers oder gegen seinen eigenen Schatten</w:t>
       </w:r>
     </w:p>
     <w:p>
@@ -2126,7 +2506,35 @@
         <w:rPr>
           <w:lang w:val="de-DE"/>
         </w:rPr>
-        <w:t>Beide Spieler sterben wenn sie einen Frontalen zusammenstoß haben</w:t>
+        <w:t xml:space="preserve">Beide Spieler </w:t>
+      </w:r>
+      <w:proofErr w:type="gramStart"/>
+      <w:r>
+        <w:rPr>
+          <w:lang w:val="de-DE"/>
+        </w:rPr>
+        <w:t>sterben</w:t>
+      </w:r>
+      <w:proofErr w:type="gramEnd"/>
+      <w:r>
+        <w:rPr>
+          <w:lang w:val="de-DE"/>
+        </w:rPr>
+        <w:t xml:space="preserve"> wenn sie einen Frontalen </w:t>
+      </w:r>
+      <w:proofErr w:type="spellStart"/>
+      <w:r>
+        <w:rPr>
+          <w:lang w:val="de-DE"/>
+        </w:rPr>
+        <w:t>zusammenstoß</w:t>
+      </w:r>
+      <w:proofErr w:type="spellEnd"/>
+      <w:r>
+        <w:rPr>
+          <w:lang w:val="de-DE"/>
+        </w:rPr>
+        <w:t xml:space="preserve"> haben</w:t>
       </w:r>
     </w:p>
     <w:p>
@@ -2208,8 +2616,21 @@
         <w:spacing w:after="100"/>
       </w:pPr>
       <w:r>
-        <w:t>Spieler sind dem Spiel beigetreten</w:t>
-      </w:r>
+        <w:t xml:space="preserve">Spieler </w:t>
+      </w:r>
+      <w:proofErr w:type="spellStart"/>
+      <w:r>
+        <w:t>sind</w:t>
+      </w:r>
+      <w:proofErr w:type="spellEnd"/>
+      <w:r>
+        <w:t xml:space="preserve"> dem Spiel </w:t>
+      </w:r>
+      <w:proofErr w:type="spellStart"/>
+      <w:r>
+        <w:t>beigetreten</w:t>
+      </w:r>
+      <w:proofErr w:type="spellEnd"/>
     </w:p>
     <w:p>
       <w:pPr>
@@ -2260,7 +2681,21 @@
         <w:rPr>
           <w:lang w:val="de-DE"/>
         </w:rPr>
-        <w:t>Der Schatten des Spielers welcher gestorben ist, verschwindet aus dem Spiel</w:t>
+        <w:t xml:space="preserve">Der Schatten des </w:t>
+      </w:r>
+      <w:proofErr w:type="gramStart"/>
+      <w:r>
+        <w:rPr>
+          <w:lang w:val="de-DE"/>
+        </w:rPr>
+        <w:t>Spielers</w:t>
+      </w:r>
+      <w:proofErr w:type="gramEnd"/>
+      <w:r>
+        <w:rPr>
+          <w:lang w:val="de-DE"/>
+        </w:rPr>
+        <w:t xml:space="preserve"> welcher gestorben ist, verschwindet aus dem Spiel</w:t>
       </w:r>
     </w:p>
     <w:p>
@@ -2330,7 +2765,21 @@
         <w:rPr>
           <w:lang w:val="de-DE"/>
         </w:rPr>
-        <w:t>Das Spiel wird weiter gespielt, ohne den gerade gestorbenen Spieler</w:t>
+        <w:t xml:space="preserve">Das Spiel wird </w:t>
+      </w:r>
+      <w:proofErr w:type="gramStart"/>
+      <w:r>
+        <w:rPr>
+          <w:lang w:val="de-DE"/>
+        </w:rPr>
+        <w:t>weiter gespielt</w:t>
+      </w:r>
+      <w:proofErr w:type="gramEnd"/>
+      <w:r>
+        <w:rPr>
+          <w:lang w:val="de-DE"/>
+        </w:rPr>
+        <w:t>, ohne den gerade gestorbenen Spieler</w:t>
       </w:r>
     </w:p>
     <w:p>
@@ -2410,7 +2859,21 @@
         <w:rPr>
           <w:lang w:val="de-DE"/>
         </w:rPr>
-        <w:t>In jedem Spiel, welches Gespiel wird, werden Spieler sterben / verlieren.</w:t>
+        <w:t xml:space="preserve">In jedem Spiel, welches </w:t>
+      </w:r>
+      <w:proofErr w:type="spellStart"/>
+      <w:r>
+        <w:rPr>
+          <w:lang w:val="de-DE"/>
+        </w:rPr>
+        <w:t>Gespiel</w:t>
+      </w:r>
+      <w:proofErr w:type="spellEnd"/>
+      <w:r>
+        <w:rPr>
+          <w:lang w:val="de-DE"/>
+        </w:rPr>
+        <w:t xml:space="preserve"> wird, werden Spieler sterben / verlieren.</w:t>
       </w:r>
     </w:p>
     <w:p>
@@ -2438,7 +2901,23 @@
         <w:spacing w:after="100"/>
       </w:pPr>
       <w:r>
-        <w:t>UC-4 Bewegung eines spielers</w:t>
+        <w:t xml:space="preserve">UC-4 </w:t>
+      </w:r>
+      <w:proofErr w:type="spellStart"/>
+      <w:r>
+        <w:t>Bewegung</w:t>
+      </w:r>
+      <w:proofErr w:type="spellEnd"/>
+      <w:r>
+        <w:t xml:space="preserve"> </w:t>
+      </w:r>
+      <w:proofErr w:type="spellStart"/>
+      <w:r>
+        <w:t>eines</w:t>
+      </w:r>
+      <w:proofErr w:type="spellEnd"/>
+      <w:r>
+        <w:t xml:space="preserve"> spielers</w:t>
       </w:r>
     </w:p>
     <w:p>
@@ -2590,8 +3069,29 @@
         </w:numPr>
         <w:spacing w:after="100"/>
       </w:pPr>
-      <w:r>
-        <w:t>Bildschirm 3 wird angezeigt.</w:t>
+      <w:proofErr w:type="spellStart"/>
+      <w:r>
+        <w:t>Bildschirm</w:t>
+      </w:r>
+      <w:proofErr w:type="spellEnd"/>
+      <w:r>
+        <w:t xml:space="preserve"> 3 </w:t>
+      </w:r>
+      <w:proofErr w:type="spellStart"/>
+      <w:r>
+        <w:t>wird</w:t>
+      </w:r>
+      <w:proofErr w:type="spellEnd"/>
+      <w:r>
+        <w:t xml:space="preserve"> </w:t>
+      </w:r>
+      <w:proofErr w:type="spellStart"/>
+      <w:r>
+        <w:t>angezeigt</w:t>
+      </w:r>
+      <w:proofErr w:type="spellEnd"/>
+      <w:r>
+        <w:t>.</w:t>
       </w:r>
     </w:p>
     <w:p>
@@ -2620,7 +3120,23 @@
       </w:pPr>
       <w:r>
         <w:lastRenderedPageBreak/>
-        <w:t>Spiel ist gestartet.</w:t>
+        <w:t xml:space="preserve">Spiel </w:t>
+      </w:r>
+      <w:proofErr w:type="spellStart"/>
+      <w:r>
+        <w:t>ist</w:t>
+      </w:r>
+      <w:proofErr w:type="spellEnd"/>
+      <w:r>
+        <w:t xml:space="preserve"> </w:t>
+      </w:r>
+      <w:proofErr w:type="spellStart"/>
+      <w:r>
+        <w:t>gestartet</w:t>
+      </w:r>
+      <w:proofErr w:type="spellEnd"/>
+      <w:r>
+        <w:t>.</w:t>
       </w:r>
     </w:p>
     <w:p>
@@ -2654,7 +3170,21 @@
         <w:rPr>
           <w:lang w:val="de-DE"/>
         </w:rPr>
-        <w:t>Das System erstellt die GUI fuer das Spielfeld</w:t>
+        <w:t xml:space="preserve">Das System erstellt die GUI </w:t>
+      </w:r>
+      <w:proofErr w:type="spellStart"/>
+      <w:r>
+        <w:rPr>
+          <w:lang w:val="de-DE"/>
+        </w:rPr>
+        <w:t>fuer</w:t>
+      </w:r>
+      <w:proofErr w:type="spellEnd"/>
+      <w:r>
+        <w:rPr>
+          <w:lang w:val="de-DE"/>
+        </w:rPr>
+        <w:t xml:space="preserve"> das Spielfeld</w:t>
       </w:r>
     </w:p>
     <w:p>
@@ -2665,8 +3195,37 @@
         </w:numPr>
         <w:spacing w:after="100"/>
       </w:pPr>
-      <w:r>
-        <w:t>Bildschrim 3 (Spielfeld) wird angezeigt.</w:t>
+      <w:proofErr w:type="spellStart"/>
+      <w:r>
+        <w:t>Bildschrim</w:t>
+      </w:r>
+      <w:proofErr w:type="spellEnd"/>
+      <w:r>
+        <w:t xml:space="preserve"> 3 (</w:t>
+      </w:r>
+      <w:proofErr w:type="spellStart"/>
+      <w:r>
+        <w:t>Spielfeld</w:t>
+      </w:r>
+      <w:proofErr w:type="spellEnd"/>
+      <w:r>
+        <w:t xml:space="preserve">) </w:t>
+      </w:r>
+      <w:proofErr w:type="spellStart"/>
+      <w:r>
+        <w:t>wird</w:t>
+      </w:r>
+      <w:proofErr w:type="spellEnd"/>
+      <w:r>
+        <w:t xml:space="preserve"> </w:t>
+      </w:r>
+      <w:proofErr w:type="spellStart"/>
+      <w:r>
+        <w:t>angezeigt</w:t>
+      </w:r>
+      <w:proofErr w:type="spellEnd"/>
+      <w:r>
+        <w:t>.</w:t>
       </w:r>
     </w:p>
     <w:p>
@@ -2684,7 +3243,21 @@
         <w:rPr>
           <w:lang w:val="de-DE"/>
         </w:rPr>
-        <w:t>Es erscheinen in großen Buchstaben der Reihenfolge nach die Ausgaben “3”, “2”, “1”, “Go!” im Abstand von jeweils einer Sekunde.</w:t>
+        <w:t xml:space="preserve">Es erscheinen in großen Buchstaben der Reihenfolge </w:t>
+      </w:r>
+      <w:proofErr w:type="gramStart"/>
+      <w:r>
+        <w:rPr>
+          <w:lang w:val="de-DE"/>
+        </w:rPr>
+        <w:t>nach die Ausgaben</w:t>
+      </w:r>
+      <w:proofErr w:type="gramEnd"/>
+      <w:r>
+        <w:rPr>
+          <w:lang w:val="de-DE"/>
+        </w:rPr>
+        <w:t xml:space="preserve"> “3”, “2”, “1”, “Go!” im Abstand von jeweils einer Sekunde.</w:t>
       </w:r>
     </w:p>
     <w:p>
@@ -2696,7 +3269,15 @@
         <w:spacing w:after="100"/>
       </w:pPr>
       <w:r>
-        <w:t>Das Spiel startet.</w:t>
+        <w:t xml:space="preserve">Das Spiel </w:t>
+      </w:r>
+      <w:proofErr w:type="spellStart"/>
+      <w:r>
+        <w:t>startet</w:t>
+      </w:r>
+      <w:proofErr w:type="spellEnd"/>
+      <w:r>
+        <w:t>.</w:t>
       </w:r>
     </w:p>
     <w:p>
@@ -2724,7 +3305,23 @@
         <w:spacing w:after="100"/>
       </w:pPr>
       <w:r>
-        <w:t>Bei jedem Spielstart.</w:t>
+        <w:t xml:space="preserve">Bei </w:t>
+      </w:r>
+      <w:proofErr w:type="spellStart"/>
+      <w:r>
+        <w:t>jedem</w:t>
+      </w:r>
+      <w:proofErr w:type="spellEnd"/>
+      <w:r>
+        <w:t xml:space="preserve"> </w:t>
+      </w:r>
+      <w:proofErr w:type="spellStart"/>
+      <w:r>
+        <w:t>Spielstart</w:t>
+      </w:r>
+      <w:proofErr w:type="spellEnd"/>
+      <w:r>
+        <w:t>.</w:t>
       </w:r>
     </w:p>
     <w:p>
@@ -2911,8 +3508,21 @@
         <w:spacing w:after="100"/>
       </w:pPr>
       <w:r>
-        <w:t>Ein Spiel wurde gestartet</w:t>
-      </w:r>
+        <w:t xml:space="preserve">Ein Spiel </w:t>
+      </w:r>
+      <w:proofErr w:type="spellStart"/>
+      <w:r>
+        <w:t>wurde</w:t>
+      </w:r>
+      <w:proofErr w:type="spellEnd"/>
+      <w:r>
+        <w:t xml:space="preserve"> </w:t>
+      </w:r>
+      <w:proofErr w:type="spellStart"/>
+      <w:r>
+        <w:t>gestartet</w:t>
+      </w:r>
+      <w:proofErr w:type="spellEnd"/>
     </w:p>
     <w:p>
       <w:pPr>
@@ -2923,8 +3533,21 @@
         <w:spacing w:after="100"/>
       </w:pPr>
       <w:r>
-        <w:t>Das Spiel wurde geladen</w:t>
-      </w:r>
+        <w:t xml:space="preserve">Das Spiel </w:t>
+      </w:r>
+      <w:proofErr w:type="spellStart"/>
+      <w:r>
+        <w:t>wurde</w:t>
+      </w:r>
+      <w:proofErr w:type="spellEnd"/>
+      <w:r>
+        <w:t xml:space="preserve"> </w:t>
+      </w:r>
+      <w:proofErr w:type="spellStart"/>
+      <w:r>
+        <w:t>geladen</w:t>
+      </w:r>
+      <w:proofErr w:type="spellEnd"/>
     </w:p>
     <w:p>
       <w:pPr>
@@ -2991,8 +3614,21 @@
         <w:spacing w:after="100"/>
       </w:pPr>
       <w:r>
-        <w:t>Das System berechnet faire Startpositionen</w:t>
-      </w:r>
+        <w:t xml:space="preserve">Das System </w:t>
+      </w:r>
+      <w:proofErr w:type="spellStart"/>
+      <w:r>
+        <w:t>berechnet</w:t>
+      </w:r>
+      <w:proofErr w:type="spellEnd"/>
+      <w:r>
+        <w:t xml:space="preserve"> faire </w:t>
+      </w:r>
+      <w:proofErr w:type="spellStart"/>
+      <w:r>
+        <w:t>Startpositionen</w:t>
+      </w:r>
+      <w:proofErr w:type="spellEnd"/>
     </w:p>
     <w:p>
       <w:pPr>
@@ -3037,7 +3673,23 @@
         <w:spacing w:after="100"/>
       </w:pPr>
       <w:r>
-        <w:t>UC-2 starten eines Spiels</w:t>
+        <w:t xml:space="preserve">UC-2 </w:t>
+      </w:r>
+      <w:proofErr w:type="spellStart"/>
+      <w:r>
+        <w:t>starten</w:t>
+      </w:r>
+      <w:proofErr w:type="spellEnd"/>
+      <w:r>
+        <w:t xml:space="preserve"> </w:t>
+      </w:r>
+      <w:proofErr w:type="spellStart"/>
+      <w:r>
+        <w:t>eines</w:t>
+      </w:r>
+      <w:proofErr w:type="spellEnd"/>
+      <w:r>
+        <w:t xml:space="preserve"> Spiels</w:t>
       </w:r>
     </w:p>
     <w:p>
@@ -3168,8 +3820,21 @@
         <w:spacing w:after="100"/>
       </w:pPr>
       <w:r>
-        <w:t>Der Spieler besitzt die Applikation</w:t>
-      </w:r>
+        <w:t xml:space="preserve">Der Spieler </w:t>
+      </w:r>
+      <w:proofErr w:type="spellStart"/>
+      <w:r>
+        <w:t>besitzt</w:t>
+      </w:r>
+      <w:proofErr w:type="spellEnd"/>
+      <w:r>
+        <w:t xml:space="preserve"> die </w:t>
+      </w:r>
+      <w:proofErr w:type="spellStart"/>
+      <w:r>
+        <w:t>Applikation</w:t>
+      </w:r>
+      <w:proofErr w:type="spellEnd"/>
     </w:p>
     <w:p>
       <w:pPr>
@@ -3257,7 +3922,21 @@
         <w:rPr>
           <w:lang w:val="de-DE"/>
         </w:rPr>
-        <w:t>Nach jeder Bewegung tuacht an der vorherigen Position des Spielers ein Schatten auf</w:t>
+        <w:t xml:space="preserve">Nach jeder Bewegung </w:t>
+      </w:r>
+      <w:proofErr w:type="spellStart"/>
+      <w:r>
+        <w:rPr>
+          <w:lang w:val="de-DE"/>
+        </w:rPr>
+        <w:t>tuacht</w:t>
+      </w:r>
+      <w:proofErr w:type="spellEnd"/>
+      <w:r>
+        <w:rPr>
+          <w:lang w:val="de-DE"/>
+        </w:rPr>
+        <w:t xml:space="preserve"> an der vorherigen Position des Spielers ein Schatten auf</w:t>
       </w:r>
     </w:p>
     <w:p>
@@ -3309,7 +3988,21 @@
         <w:rPr>
           <w:lang w:val="de-DE"/>
         </w:rPr>
-        <w:t>Bei jeder Bewegung des Spielers wird ein stück schatten mehr generiert und taucht hinter dem Spieler auf in der Farbe des Spielers</w:t>
+        <w:t xml:space="preserve">Bei jeder Bewegung des Spielers wird ein </w:t>
+      </w:r>
+      <w:proofErr w:type="spellStart"/>
+      <w:r>
+        <w:rPr>
+          <w:lang w:val="de-DE"/>
+        </w:rPr>
+        <w:t>stück</w:t>
+      </w:r>
+      <w:proofErr w:type="spellEnd"/>
+      <w:r>
+        <w:rPr>
+          <w:lang w:val="de-DE"/>
+        </w:rPr>
+        <w:t xml:space="preserve"> schatten mehr generiert und taucht hinter dem Spieler auf in der Farbe des Spielers</w:t>
       </w:r>
     </w:p>
     <w:p>
@@ -3403,7 +4096,23 @@
         <w:spacing w:after="100"/>
       </w:pPr>
       <w:r>
-        <w:t>UC-4 Bewegung eines spielers</w:t>
+        <w:t xml:space="preserve">UC-4 </w:t>
+      </w:r>
+      <w:proofErr w:type="spellStart"/>
+      <w:r>
+        <w:t>Bewegung</w:t>
+      </w:r>
+      <w:proofErr w:type="spellEnd"/>
+      <w:r>
+        <w:t xml:space="preserve"> </w:t>
+      </w:r>
+      <w:proofErr w:type="spellStart"/>
+      <w:r>
+        <w:t>eines</w:t>
+      </w:r>
+      <w:proofErr w:type="spellEnd"/>
+      <w:r>
+        <w:t xml:space="preserve"> spielers</w:t>
       </w:r>
     </w:p>
     <w:p>
@@ -3580,7 +4289,21 @@
         <w:rPr>
           <w:lang w:val="de-DE"/>
         </w:rPr>
-        <w:t>Das Spiel wurde beendet indem im Spiel weniger als 2 Spieler verblieben sind.</w:t>
+        <w:t xml:space="preserve">Das Spiel wurde </w:t>
+      </w:r>
+      <w:proofErr w:type="gramStart"/>
+      <w:r>
+        <w:rPr>
+          <w:lang w:val="de-DE"/>
+        </w:rPr>
+        <w:t>beendet</w:t>
+      </w:r>
+      <w:proofErr w:type="gramEnd"/>
+      <w:r>
+        <w:rPr>
+          <w:lang w:val="de-DE"/>
+        </w:rPr>
+        <w:t xml:space="preserve"> indem im Spiel weniger als 2 Spieler verblieben sind.</w:t>
       </w:r>
     </w:p>
     <w:p>
@@ -3614,7 +4337,21 @@
         <w:rPr>
           <w:lang w:val="de-DE"/>
         </w:rPr>
-        <w:t>Der Startbildschirm wird nach dem “Game over” screen angezeigt</w:t>
+        <w:t xml:space="preserve">Der Startbildschirm wird nach dem “Game </w:t>
+      </w:r>
+      <w:proofErr w:type="spellStart"/>
+      <w:r>
+        <w:rPr>
+          <w:lang w:val="de-DE"/>
+        </w:rPr>
+        <w:t>over</w:t>
+      </w:r>
+      <w:proofErr w:type="spellEnd"/>
+      <w:r>
+        <w:rPr>
+          <w:lang w:val="de-DE"/>
+        </w:rPr>
+        <w:t>” screen angezeigt</w:t>
       </w:r>
     </w:p>
     <w:p>
@@ -3642,8 +4379,21 @@
         <w:spacing w:after="100"/>
       </w:pPr>
       <w:r>
-        <w:t>Das Spiel wird beendet</w:t>
-      </w:r>
+        <w:t xml:space="preserve">Das Spiel </w:t>
+      </w:r>
+      <w:proofErr w:type="spellStart"/>
+      <w:r>
+        <w:t>wird</w:t>
+      </w:r>
+      <w:proofErr w:type="spellEnd"/>
+      <w:r>
+        <w:t xml:space="preserve"> </w:t>
+      </w:r>
+      <w:proofErr w:type="spellStart"/>
+      <w:r>
+        <w:t>beendet</w:t>
+      </w:r>
+      <w:proofErr w:type="spellEnd"/>
     </w:p>
     <w:p>
       <w:pPr>
@@ -3660,7 +4410,21 @@
         <w:rPr>
           <w:lang w:val="de-DE"/>
         </w:rPr>
-        <w:t>Das System erstellt die GUI fuer den Game Over screen</w:t>
+        <w:t xml:space="preserve">Das System erstellt die GUI </w:t>
+      </w:r>
+      <w:proofErr w:type="spellStart"/>
+      <w:r>
+        <w:rPr>
+          <w:lang w:val="de-DE"/>
+        </w:rPr>
+        <w:t>fuer</w:t>
+      </w:r>
+      <w:proofErr w:type="spellEnd"/>
+      <w:r>
+        <w:rPr>
+          <w:lang w:val="de-DE"/>
+        </w:rPr>
+        <w:t xml:space="preserve"> den Game Over screen</w:t>
       </w:r>
     </w:p>
     <w:p>
@@ -3678,7 +4442,21 @@
         <w:rPr>
           <w:lang w:val="de-DE"/>
         </w:rPr>
-        <w:t>Das System wechselt vom “Spielfeld” screen zum “Game over” screen</w:t>
+        <w:t xml:space="preserve">Das System wechselt vom “Spielfeld” screen zum “Game </w:t>
+      </w:r>
+      <w:proofErr w:type="spellStart"/>
+      <w:r>
+        <w:rPr>
+          <w:lang w:val="de-DE"/>
+        </w:rPr>
+        <w:t>over</w:t>
+      </w:r>
+      <w:proofErr w:type="spellEnd"/>
+      <w:r>
+        <w:rPr>
+          <w:lang w:val="de-DE"/>
+        </w:rPr>
+        <w:t>” screen</w:t>
       </w:r>
     </w:p>
     <w:p>
@@ -3696,7 +4474,35 @@
         <w:rPr>
           <w:lang w:val="de-DE"/>
         </w:rPr>
-        <w:t>Das System startet einen 10 sek. countdown.</w:t>
+        <w:t xml:space="preserve">Das System startet einen 10 </w:t>
+      </w:r>
+      <w:proofErr w:type="spellStart"/>
+      <w:r>
+        <w:rPr>
+          <w:lang w:val="de-DE"/>
+        </w:rPr>
+        <w:t>sek.</w:t>
+      </w:r>
+      <w:proofErr w:type="spellEnd"/>
+      <w:r>
+        <w:rPr>
+          <w:lang w:val="de-DE"/>
+        </w:rPr>
+        <w:t xml:space="preserve"> </w:t>
+      </w:r>
+      <w:proofErr w:type="spellStart"/>
+      <w:r>
+        <w:rPr>
+          <w:lang w:val="de-DE"/>
+        </w:rPr>
+        <w:t>countdown</w:t>
+      </w:r>
+      <w:proofErr w:type="spellEnd"/>
+      <w:r>
+        <w:rPr>
+          <w:lang w:val="de-DE"/>
+        </w:rPr>
+        <w:t>.</w:t>
       </w:r>
     </w:p>
     <w:p>
@@ -3715,8 +4521,16 @@
           <w:lang w:val="de-DE"/>
         </w:rPr>
         <w:lastRenderedPageBreak/>
-        <w:t>Auf dem Game Over Screen wird der Spieler angezeigt, welcher gewonnen hat. Dies wird durch “Spieler X” angezeigt, in der jeweiligen Spieler farbe</w:t>
-      </w:r>
+        <w:t xml:space="preserve">Auf dem Game Over Screen wird der Spieler angezeigt, welcher gewonnen hat. Dies wird durch “Spieler X” angezeigt, in der jeweiligen Spieler </w:t>
+      </w:r>
+      <w:proofErr w:type="spellStart"/>
+      <w:r>
+        <w:rPr>
+          <w:lang w:val="de-DE"/>
+        </w:rPr>
+        <w:t>farbe</w:t>
+      </w:r>
+      <w:proofErr w:type="spellEnd"/>
     </w:p>
     <w:p>
       <w:pPr>
@@ -3733,7 +4547,49 @@
         <w:rPr>
           <w:lang w:val="de-DE"/>
         </w:rPr>
-        <w:t>Sobald der 10 sek. countdown abgelaufen ist, wird auf den Startbildschirm der Applikation gewechsel.</w:t>
+        <w:t xml:space="preserve">Sobald der 10 </w:t>
+      </w:r>
+      <w:proofErr w:type="spellStart"/>
+      <w:r>
+        <w:rPr>
+          <w:lang w:val="de-DE"/>
+        </w:rPr>
+        <w:t>sek.</w:t>
+      </w:r>
+      <w:proofErr w:type="spellEnd"/>
+      <w:r>
+        <w:rPr>
+          <w:lang w:val="de-DE"/>
+        </w:rPr>
+        <w:t xml:space="preserve"> </w:t>
+      </w:r>
+      <w:proofErr w:type="spellStart"/>
+      <w:r>
+        <w:rPr>
+          <w:lang w:val="de-DE"/>
+        </w:rPr>
+        <w:t>countdown</w:t>
+      </w:r>
+      <w:proofErr w:type="spellEnd"/>
+      <w:r>
+        <w:rPr>
+          <w:lang w:val="de-DE"/>
+        </w:rPr>
+        <w:t xml:space="preserve"> abgelaufen ist, wird auf den Startbildschirm der Applikation </w:t>
+      </w:r>
+      <w:proofErr w:type="spellStart"/>
+      <w:r>
+        <w:rPr>
+          <w:lang w:val="de-DE"/>
+        </w:rPr>
+        <w:t>gewechsel</w:t>
+      </w:r>
+      <w:proofErr w:type="spellEnd"/>
+      <w:r>
+        <w:rPr>
+          <w:lang w:val="de-DE"/>
+        </w:rPr>
+        <w:t>.</w:t>
       </w:r>
     </w:p>
     <w:p>
@@ -3825,11 +4681,27 @@
           <w:lang w:val="de-DE"/>
         </w:rPr>
       </w:pPr>
-      <w:r>
-        <w:rPr>
-          <w:lang w:val="de-DE"/>
-        </w:rPr>
-        <w:t>Jedes mal, wenn ein Spiel gespielt wurden ist, wird dieser Screen angezeigt.</w:t>
+      <w:proofErr w:type="spellStart"/>
+      <w:r>
+        <w:rPr>
+          <w:lang w:val="de-DE"/>
+        </w:rPr>
+        <w:t xml:space="preserve">Jedes </w:t>
+      </w:r>
+      <w:proofErr w:type="gramStart"/>
+      <w:r>
+        <w:rPr>
+          <w:lang w:val="de-DE"/>
+        </w:rPr>
+        <w:t>mal</w:t>
+      </w:r>
+      <w:proofErr w:type="spellEnd"/>
+      <w:proofErr w:type="gramEnd"/>
+      <w:r>
+        <w:rPr>
+          <w:lang w:val="de-DE"/>
+        </w:rPr>
+        <w:t>, wenn ein Spiel gespielt wurden ist, wird dieser Screen angezeigt.</w:t>
       </w:r>
     </w:p>
     <w:p>
@@ -3857,8 +4729,21 @@
         <w:spacing w:after="100"/>
       </w:pPr>
       <w:r>
-        <w:t>UC-5 Spieler sterben / verlieren</w:t>
-      </w:r>
+        <w:t xml:space="preserve">UC-5 Spieler </w:t>
+      </w:r>
+      <w:proofErr w:type="spellStart"/>
+      <w:r>
+        <w:t>sterben</w:t>
+      </w:r>
+      <w:proofErr w:type="spellEnd"/>
+      <w:r>
+        <w:t xml:space="preserve"> / </w:t>
+      </w:r>
+      <w:proofErr w:type="spellStart"/>
+      <w:r>
+        <w:t>verlieren</w:t>
+      </w:r>
+      <w:proofErr w:type="spellEnd"/>
     </w:p>
     <w:p>
       <w:pPr>
@@ -3909,11 +4794,41 @@
           <w:lang w:val="de-DE"/>
         </w:rPr>
       </w:pPr>
-      <w:r>
-        <w:rPr>
-          <w:lang w:val="de-DE"/>
-        </w:rPr>
-        <w:t>void displayStartScreen()</w:t>
+      <w:proofErr w:type="spellStart"/>
+      <w:r>
+        <w:rPr>
+          <w:lang w:val="de-DE"/>
+        </w:rPr>
+        <w:t>void</w:t>
+      </w:r>
+      <w:proofErr w:type="spellEnd"/>
+      <w:r>
+        <w:rPr>
+          <w:lang w:val="de-DE"/>
+        </w:rPr>
+        <w:t xml:space="preserve"> </w:t>
+      </w:r>
+      <w:proofErr w:type="spellStart"/>
+      <w:proofErr w:type="gramStart"/>
+      <w:r>
+        <w:rPr>
+          <w:lang w:val="de-DE"/>
+        </w:rPr>
+        <w:t>displayStartScreen</w:t>
+      </w:r>
+      <w:proofErr w:type="spellEnd"/>
+      <w:r>
+        <w:rPr>
+          <w:lang w:val="de-DE"/>
+        </w:rPr>
+        <w:t>(</w:t>
+      </w:r>
+      <w:proofErr w:type="gramEnd"/>
+      <w:r>
+        <w:rPr>
+          <w:lang w:val="de-DE"/>
+        </w:rPr>
+        <w:t>)</w:t>
       </w:r>
     </w:p>
     <w:p>
@@ -3951,7 +4866,29 @@
         <w:rPr>
           <w:lang w:val="de-DE"/>
         </w:rPr>
-        <w:t>Ruft displayInputBox() auf</w:t>
+        <w:t xml:space="preserve">Ruft </w:t>
+      </w:r>
+      <w:proofErr w:type="spellStart"/>
+      <w:proofErr w:type="gramStart"/>
+      <w:r>
+        <w:rPr>
+          <w:lang w:val="de-DE"/>
+        </w:rPr>
+        <w:t>displayInputBox</w:t>
+      </w:r>
+      <w:proofErr w:type="spellEnd"/>
+      <w:r>
+        <w:rPr>
+          <w:lang w:val="de-DE"/>
+        </w:rPr>
+        <w:t>(</w:t>
+      </w:r>
+      <w:proofErr w:type="gramEnd"/>
+      <w:r>
+        <w:rPr>
+          <w:lang w:val="de-DE"/>
+        </w:rPr>
+        <w:t>) auf</w:t>
       </w:r>
     </w:p>
     <w:p>
@@ -3989,7 +4926,21 @@
         <w:rPr>
           <w:lang w:val="de-DE"/>
         </w:rPr>
-        <w:t>Initialisiert UserInput-Handling</w:t>
+        <w:t xml:space="preserve">Initialisiert </w:t>
+      </w:r>
+      <w:proofErr w:type="spellStart"/>
+      <w:r>
+        <w:rPr>
+          <w:lang w:val="de-DE"/>
+        </w:rPr>
+        <w:t>UserInput</w:t>
+      </w:r>
+      <w:proofErr w:type="spellEnd"/>
+      <w:r>
+        <w:rPr>
+          <w:lang w:val="de-DE"/>
+        </w:rPr>
+        <w:t>-Handling</w:t>
       </w:r>
     </w:p>
     <w:p>
@@ -4004,11 +4955,41 @@
           <w:lang w:val="de-DE"/>
         </w:rPr>
       </w:pPr>
-      <w:r>
-        <w:rPr>
-          <w:lang w:val="de-DE"/>
-        </w:rPr>
-        <w:t>void displayInputBox()</w:t>
+      <w:proofErr w:type="spellStart"/>
+      <w:r>
+        <w:rPr>
+          <w:lang w:val="de-DE"/>
+        </w:rPr>
+        <w:t>void</w:t>
+      </w:r>
+      <w:proofErr w:type="spellEnd"/>
+      <w:r>
+        <w:rPr>
+          <w:lang w:val="de-DE"/>
+        </w:rPr>
+        <w:t xml:space="preserve"> </w:t>
+      </w:r>
+      <w:proofErr w:type="spellStart"/>
+      <w:proofErr w:type="gramStart"/>
+      <w:r>
+        <w:rPr>
+          <w:lang w:val="de-DE"/>
+        </w:rPr>
+        <w:t>displayInputBox</w:t>
+      </w:r>
+      <w:proofErr w:type="spellEnd"/>
+      <w:r>
+        <w:rPr>
+          <w:lang w:val="de-DE"/>
+        </w:rPr>
+        <w:t>(</w:t>
+      </w:r>
+      <w:proofErr w:type="gramEnd"/>
+      <w:r>
+        <w:rPr>
+          <w:lang w:val="de-DE"/>
+        </w:rPr>
+        <w:t>)</w:t>
       </w:r>
     </w:p>
     <w:p>
@@ -4061,11 +5042,55 @@
           <w:lang w:val="de-DE"/>
         </w:rPr>
       </w:pPr>
-      <w:r>
-        <w:rPr>
-          <w:lang w:val="de-DE"/>
-        </w:rPr>
-        <w:t>boolean checkInput(String input)</w:t>
+      <w:proofErr w:type="spellStart"/>
+      <w:r>
+        <w:rPr>
+          <w:lang w:val="de-DE"/>
+        </w:rPr>
+        <w:t>boolean</w:t>
+      </w:r>
+      <w:proofErr w:type="spellEnd"/>
+      <w:r>
+        <w:rPr>
+          <w:lang w:val="de-DE"/>
+        </w:rPr>
+        <w:t xml:space="preserve"> </w:t>
+      </w:r>
+      <w:proofErr w:type="spellStart"/>
+      <w:proofErr w:type="gramStart"/>
+      <w:r>
+        <w:rPr>
+          <w:lang w:val="de-DE"/>
+        </w:rPr>
+        <w:t>checkInput</w:t>
+      </w:r>
+      <w:proofErr w:type="spellEnd"/>
+      <w:r>
+        <w:rPr>
+          <w:lang w:val="de-DE"/>
+        </w:rPr>
+        <w:t>(</w:t>
+      </w:r>
+      <w:proofErr w:type="gramEnd"/>
+      <w:r>
+        <w:rPr>
+          <w:lang w:val="de-DE"/>
+        </w:rPr>
+        <w:t xml:space="preserve">String </w:t>
+      </w:r>
+      <w:proofErr w:type="spellStart"/>
+      <w:r>
+        <w:rPr>
+          <w:lang w:val="de-DE"/>
+        </w:rPr>
+        <w:t>input</w:t>
+      </w:r>
+      <w:proofErr w:type="spellEnd"/>
+      <w:r>
+        <w:rPr>
+          <w:lang w:val="de-DE"/>
+        </w:rPr>
+        <w:t>)</w:t>
       </w:r>
     </w:p>
     <w:p>
@@ -4103,7 +5128,43 @@
         <w:rPr>
           <w:lang w:val="de-DE"/>
         </w:rPr>
-        <w:t>Bei fehlerhafter Eingabe wird displayError() aufgerufen, sonst setNumOfPlayers()</w:t>
+        <w:t xml:space="preserve">Bei fehlerhafter Eingabe wird </w:t>
+      </w:r>
+      <w:proofErr w:type="spellStart"/>
+      <w:proofErr w:type="gramStart"/>
+      <w:r>
+        <w:rPr>
+          <w:lang w:val="de-DE"/>
+        </w:rPr>
+        <w:t>displayError</w:t>
+      </w:r>
+      <w:proofErr w:type="spellEnd"/>
+      <w:r>
+        <w:rPr>
+          <w:lang w:val="de-DE"/>
+        </w:rPr>
+        <w:t>(</w:t>
+      </w:r>
+      <w:proofErr w:type="gramEnd"/>
+      <w:r>
+        <w:rPr>
+          <w:lang w:val="de-DE"/>
+        </w:rPr>
+        <w:t xml:space="preserve">) aufgerufen, sonst </w:t>
+      </w:r>
+      <w:proofErr w:type="spellStart"/>
+      <w:r>
+        <w:rPr>
+          <w:lang w:val="de-DE"/>
+        </w:rPr>
+        <w:t>setNumOfPlayers</w:t>
+      </w:r>
+      <w:proofErr w:type="spellEnd"/>
+      <w:r>
+        <w:rPr>
+          <w:lang w:val="de-DE"/>
+        </w:rPr>
+        <w:t>()</w:t>
       </w:r>
     </w:p>
     <w:p>
@@ -4118,11 +5179,55 @@
           <w:lang w:val="de-DE"/>
         </w:rPr>
       </w:pPr>
-      <w:r>
-        <w:rPr>
-          <w:lang w:val="de-DE"/>
-        </w:rPr>
-        <w:t>void displayError(String msg)</w:t>
+      <w:proofErr w:type="spellStart"/>
+      <w:r>
+        <w:rPr>
+          <w:lang w:val="de-DE"/>
+        </w:rPr>
+        <w:t>void</w:t>
+      </w:r>
+      <w:proofErr w:type="spellEnd"/>
+      <w:r>
+        <w:rPr>
+          <w:lang w:val="de-DE"/>
+        </w:rPr>
+        <w:t xml:space="preserve"> </w:t>
+      </w:r>
+      <w:proofErr w:type="spellStart"/>
+      <w:proofErr w:type="gramStart"/>
+      <w:r>
+        <w:rPr>
+          <w:lang w:val="de-DE"/>
+        </w:rPr>
+        <w:t>displayError</w:t>
+      </w:r>
+      <w:proofErr w:type="spellEnd"/>
+      <w:r>
+        <w:rPr>
+          <w:lang w:val="de-DE"/>
+        </w:rPr>
+        <w:t>(</w:t>
+      </w:r>
+      <w:proofErr w:type="gramEnd"/>
+      <w:r>
+        <w:rPr>
+          <w:lang w:val="de-DE"/>
+        </w:rPr>
+        <w:t xml:space="preserve">String </w:t>
+      </w:r>
+      <w:proofErr w:type="spellStart"/>
+      <w:r>
+        <w:rPr>
+          <w:lang w:val="de-DE"/>
+        </w:rPr>
+        <w:t>msg</w:t>
+      </w:r>
+      <w:proofErr w:type="spellEnd"/>
+      <w:r>
+        <w:rPr>
+          <w:lang w:val="de-DE"/>
+        </w:rPr>
+        <w:t>)</w:t>
       </w:r>
     </w:p>
     <w:p>
@@ -4194,11 +5299,63 @@
           <w:lang w:val="de-DE"/>
         </w:rPr>
       </w:pPr>
-      <w:r>
-        <w:rPr>
-          <w:lang w:val="de-DE"/>
-        </w:rPr>
-        <w:t>void setNumOfPlayers(int numOfPlayers)</w:t>
+      <w:proofErr w:type="spellStart"/>
+      <w:r>
+        <w:rPr>
+          <w:lang w:val="de-DE"/>
+        </w:rPr>
+        <w:t>void</w:t>
+      </w:r>
+      <w:proofErr w:type="spellEnd"/>
+      <w:r>
+        <w:rPr>
+          <w:lang w:val="de-DE"/>
+        </w:rPr>
+        <w:t xml:space="preserve"> </w:t>
+      </w:r>
+      <w:proofErr w:type="spellStart"/>
+      <w:proofErr w:type="gramStart"/>
+      <w:r>
+        <w:rPr>
+          <w:lang w:val="de-DE"/>
+        </w:rPr>
+        <w:t>setNumOfPlayers</w:t>
+      </w:r>
+      <w:proofErr w:type="spellEnd"/>
+      <w:r>
+        <w:rPr>
+          <w:lang w:val="de-DE"/>
+        </w:rPr>
+        <w:t>(</w:t>
+      </w:r>
+      <w:proofErr w:type="spellStart"/>
+      <w:proofErr w:type="gramEnd"/>
+      <w:r>
+        <w:rPr>
+          <w:lang w:val="de-DE"/>
+        </w:rPr>
+        <w:t>int</w:t>
+      </w:r>
+      <w:proofErr w:type="spellEnd"/>
+      <w:r>
+        <w:rPr>
+          <w:lang w:val="de-DE"/>
+        </w:rPr>
+        <w:t xml:space="preserve"> </w:t>
+      </w:r>
+      <w:proofErr w:type="spellStart"/>
+      <w:r>
+        <w:rPr>
+          <w:lang w:val="de-DE"/>
+        </w:rPr>
+        <w:t>numOfPlayers</w:t>
+      </w:r>
+      <w:proofErr w:type="spellEnd"/>
+      <w:r>
+        <w:rPr>
+          <w:lang w:val="de-DE"/>
+        </w:rPr>
+        <w:t>)</w:t>
       </w:r>
     </w:p>
     <w:p>
@@ -4217,7 +5374,21 @@
         <w:rPr>
           <w:lang w:val="de-DE"/>
         </w:rPr>
-        <w:t>Übernimmt numOfPlayers als maximale Spieleranzahl für den nächsten Spielstart</w:t>
+        <w:t xml:space="preserve">Übernimmt </w:t>
+      </w:r>
+      <w:proofErr w:type="spellStart"/>
+      <w:r>
+        <w:rPr>
+          <w:lang w:val="de-DE"/>
+        </w:rPr>
+        <w:t>numOfPlayers</w:t>
+      </w:r>
+      <w:proofErr w:type="spellEnd"/>
+      <w:r>
+        <w:rPr>
+          <w:lang w:val="de-DE"/>
+        </w:rPr>
+        <w:t xml:space="preserve"> als maximale Spieleranzahl für den nächsten Spielstart</w:t>
       </w:r>
     </w:p>
     <w:p>
@@ -5267,11 +6438,41 @@
           <w:lang w:val="de-DE"/>
         </w:rPr>
       </w:pPr>
-      <w:r>
-        <w:rPr>
-          <w:lang w:val="de-DE"/>
-        </w:rPr>
-        <w:t>void displayGameStartCountdown()</w:t>
+      <w:proofErr w:type="spellStart"/>
+      <w:r>
+        <w:rPr>
+          <w:lang w:val="de-DE"/>
+        </w:rPr>
+        <w:t>void</w:t>
+      </w:r>
+      <w:proofErr w:type="spellEnd"/>
+      <w:r>
+        <w:rPr>
+          <w:lang w:val="de-DE"/>
+        </w:rPr>
+        <w:t xml:space="preserve"> </w:t>
+      </w:r>
+      <w:proofErr w:type="spellStart"/>
+      <w:proofErr w:type="gramStart"/>
+      <w:r>
+        <w:rPr>
+          <w:lang w:val="de-DE"/>
+        </w:rPr>
+        <w:t>displayGameStartCountdown</w:t>
+      </w:r>
+      <w:proofErr w:type="spellEnd"/>
+      <w:r>
+        <w:rPr>
+          <w:lang w:val="de-DE"/>
+        </w:rPr>
+        <w:t>(</w:t>
+      </w:r>
+      <w:proofErr w:type="gramEnd"/>
+      <w:r>
+        <w:rPr>
+          <w:lang w:val="de-DE"/>
+        </w:rPr>
+        <w:t>)</w:t>
       </w:r>
     </w:p>
     <w:p>
@@ -5309,7 +6510,43 @@
         <w:rPr>
           <w:lang w:val="de-DE"/>
         </w:rPr>
-        <w:t>Ruft im Sekundentakt clearMessage() und displayMessage() mit den Parametern „3“,“2“,“1“,“GO!“ auf.</w:t>
+        <w:t xml:space="preserve">Ruft im Sekundentakt </w:t>
+      </w:r>
+      <w:proofErr w:type="spellStart"/>
+      <w:proofErr w:type="gramStart"/>
+      <w:r>
+        <w:rPr>
+          <w:lang w:val="de-DE"/>
+        </w:rPr>
+        <w:t>clearMessage</w:t>
+      </w:r>
+      <w:proofErr w:type="spellEnd"/>
+      <w:r>
+        <w:rPr>
+          <w:lang w:val="de-DE"/>
+        </w:rPr>
+        <w:t>(</w:t>
+      </w:r>
+      <w:proofErr w:type="gramEnd"/>
+      <w:r>
+        <w:rPr>
+          <w:lang w:val="de-DE"/>
+        </w:rPr>
+        <w:t xml:space="preserve">) und </w:t>
+      </w:r>
+      <w:proofErr w:type="spellStart"/>
+      <w:r>
+        <w:rPr>
+          <w:lang w:val="de-DE"/>
+        </w:rPr>
+        <w:t>displayMessage</w:t>
+      </w:r>
+      <w:proofErr w:type="spellEnd"/>
+      <w:r>
+        <w:rPr>
+          <w:lang w:val="de-DE"/>
+        </w:rPr>
+        <w:t>() mit den Parametern „3“,“2“,“1“,“GO!“ auf.</w:t>
       </w:r>
     </w:p>
     <w:p>
@@ -5328,7 +6565,43 @@
         <w:rPr>
           <w:lang w:val="de-DE"/>
         </w:rPr>
-        <w:t>Ruft nach dem letzten Aufruf von displayMessage() startGame() auf</w:t>
+        <w:t xml:space="preserve">Ruft nach dem letzten Aufruf von </w:t>
+      </w:r>
+      <w:proofErr w:type="spellStart"/>
+      <w:proofErr w:type="gramStart"/>
+      <w:r>
+        <w:rPr>
+          <w:lang w:val="de-DE"/>
+        </w:rPr>
+        <w:t>displayMessage</w:t>
+      </w:r>
+      <w:proofErr w:type="spellEnd"/>
+      <w:r>
+        <w:rPr>
+          <w:lang w:val="de-DE"/>
+        </w:rPr>
+        <w:t>(</w:t>
+      </w:r>
+      <w:proofErr w:type="gramEnd"/>
+      <w:r>
+        <w:rPr>
+          <w:lang w:val="de-DE"/>
+        </w:rPr>
+        <w:t xml:space="preserve">) </w:t>
+      </w:r>
+      <w:proofErr w:type="spellStart"/>
+      <w:r>
+        <w:rPr>
+          <w:lang w:val="de-DE"/>
+        </w:rPr>
+        <w:t>startGame</w:t>
+      </w:r>
+      <w:proofErr w:type="spellEnd"/>
+      <w:r>
+        <w:rPr>
+          <w:lang w:val="de-DE"/>
+        </w:rPr>
+        <w:t>() auf</w:t>
       </w:r>
     </w:p>
     <w:p>
@@ -5343,11 +6616,55 @@
           <w:lang w:val="de-DE"/>
         </w:rPr>
       </w:pPr>
-      <w:r>
-        <w:rPr>
-          <w:lang w:val="de-DE"/>
-        </w:rPr>
-        <w:t>void displayMessage(String msg)</w:t>
+      <w:proofErr w:type="spellStart"/>
+      <w:r>
+        <w:rPr>
+          <w:lang w:val="de-DE"/>
+        </w:rPr>
+        <w:t>void</w:t>
+      </w:r>
+      <w:proofErr w:type="spellEnd"/>
+      <w:r>
+        <w:rPr>
+          <w:lang w:val="de-DE"/>
+        </w:rPr>
+        <w:t xml:space="preserve"> </w:t>
+      </w:r>
+      <w:proofErr w:type="spellStart"/>
+      <w:proofErr w:type="gramStart"/>
+      <w:r>
+        <w:rPr>
+          <w:lang w:val="de-DE"/>
+        </w:rPr>
+        <w:t>displayMessage</w:t>
+      </w:r>
+      <w:proofErr w:type="spellEnd"/>
+      <w:r>
+        <w:rPr>
+          <w:lang w:val="de-DE"/>
+        </w:rPr>
+        <w:t>(</w:t>
+      </w:r>
+      <w:proofErr w:type="gramEnd"/>
+      <w:r>
+        <w:rPr>
+          <w:lang w:val="de-DE"/>
+        </w:rPr>
+        <w:t xml:space="preserve">String </w:t>
+      </w:r>
+      <w:proofErr w:type="spellStart"/>
+      <w:r>
+        <w:rPr>
+          <w:lang w:val="de-DE"/>
+        </w:rPr>
+        <w:t>msg</w:t>
+      </w:r>
+      <w:proofErr w:type="spellEnd"/>
+      <w:r>
+        <w:rPr>
+          <w:lang w:val="de-DE"/>
+        </w:rPr>
+        <w:t>)</w:t>
       </w:r>
     </w:p>
     <w:p>
@@ -5366,7 +6683,21 @@
         <w:rPr>
           <w:lang w:val="de-DE"/>
         </w:rPr>
-        <w:t>Zeigt eine große Nachricht mit msg als Inhalt auf dem Bildschirm an.</w:t>
+        <w:t xml:space="preserve">Zeigt eine große Nachricht mit </w:t>
+      </w:r>
+      <w:proofErr w:type="spellStart"/>
+      <w:r>
+        <w:rPr>
+          <w:lang w:val="de-DE"/>
+        </w:rPr>
+        <w:t>msg</w:t>
+      </w:r>
+      <w:proofErr w:type="spellEnd"/>
+      <w:r>
+        <w:rPr>
+          <w:lang w:val="de-DE"/>
+        </w:rPr>
+        <w:t xml:space="preserve"> als Inhalt auf dem Bildschirm an.</w:t>
       </w:r>
     </w:p>
     <w:p>
@@ -5381,11 +6712,41 @@
           <w:lang w:val="de-DE"/>
         </w:rPr>
       </w:pPr>
-      <w:r>
-        <w:rPr>
-          <w:lang w:val="de-DE"/>
-        </w:rPr>
-        <w:t>void clearMessage()</w:t>
+      <w:proofErr w:type="spellStart"/>
+      <w:r>
+        <w:rPr>
+          <w:lang w:val="de-DE"/>
+        </w:rPr>
+        <w:t>void</w:t>
+      </w:r>
+      <w:proofErr w:type="spellEnd"/>
+      <w:r>
+        <w:rPr>
+          <w:lang w:val="de-DE"/>
+        </w:rPr>
+        <w:t xml:space="preserve"> </w:t>
+      </w:r>
+      <w:proofErr w:type="spellStart"/>
+      <w:proofErr w:type="gramStart"/>
+      <w:r>
+        <w:rPr>
+          <w:lang w:val="de-DE"/>
+        </w:rPr>
+        <w:t>clearMessage</w:t>
+      </w:r>
+      <w:proofErr w:type="spellEnd"/>
+      <w:r>
+        <w:rPr>
+          <w:lang w:val="de-DE"/>
+        </w:rPr>
+        <w:t>(</w:t>
+      </w:r>
+      <w:proofErr w:type="gramEnd"/>
+      <w:r>
+        <w:rPr>
+          <w:lang w:val="de-DE"/>
+        </w:rPr>
+        <w:t>)</w:t>
       </w:r>
     </w:p>
     <w:p>
@@ -5419,11 +6780,41 @@
           <w:lang w:val="de-DE"/>
         </w:rPr>
       </w:pPr>
-      <w:r>
-        <w:rPr>
-          <w:lang w:val="de-DE"/>
-        </w:rPr>
-        <w:t>void startGame()</w:t>
+      <w:proofErr w:type="spellStart"/>
+      <w:r>
+        <w:rPr>
+          <w:lang w:val="de-DE"/>
+        </w:rPr>
+        <w:t>void</w:t>
+      </w:r>
+      <w:proofErr w:type="spellEnd"/>
+      <w:r>
+        <w:rPr>
+          <w:lang w:val="de-DE"/>
+        </w:rPr>
+        <w:t xml:space="preserve"> </w:t>
+      </w:r>
+      <w:proofErr w:type="spellStart"/>
+      <w:proofErr w:type="gramStart"/>
+      <w:r>
+        <w:rPr>
+          <w:lang w:val="de-DE"/>
+        </w:rPr>
+        <w:t>startGame</w:t>
+      </w:r>
+      <w:proofErr w:type="spellEnd"/>
+      <w:r>
+        <w:rPr>
+          <w:lang w:val="de-DE"/>
+        </w:rPr>
+        <w:t>(</w:t>
+      </w:r>
+      <w:proofErr w:type="gramEnd"/>
+      <w:r>
+        <w:rPr>
+          <w:lang w:val="de-DE"/>
+        </w:rPr>
+        <w:t>)</w:t>
       </w:r>
     </w:p>
     <w:p>
@@ -5740,7 +7131,23 @@
           <w:rFonts w:eastAsia="Times New Roman" w:cs="Times New Roman"/>
           <w:lang w:val="de-DE" w:eastAsia="en-GB"/>
         </w:rPr>
-        <w:t xml:space="preserve">ruft den gameOver screen auf </w:t>
+        <w:t xml:space="preserve">ruft den </w:t>
+      </w:r>
+      <w:proofErr w:type="spellStart"/>
+      <w:r>
+        <w:rPr>
+          <w:rFonts w:eastAsia="Times New Roman" w:cs="Times New Roman"/>
+          <w:lang w:val="de-DE" w:eastAsia="en-GB"/>
+        </w:rPr>
+        <w:t>gameOver</w:t>
+      </w:r>
+      <w:proofErr w:type="spellEnd"/>
+      <w:r>
+        <w:rPr>
+          <w:rFonts w:eastAsia="Times New Roman" w:cs="Times New Roman"/>
+          <w:lang w:val="de-DE" w:eastAsia="en-GB"/>
+        </w:rPr>
+        <w:t xml:space="preserve"> screen auf </w:t>
       </w:r>
       <w:r>
         <w:rPr>
@@ -5942,7 +7349,21 @@
               <w:rPr>
                 <w:lang w:val="de-DE"/>
               </w:rPr>
-              <w:t>Kompatibilität zu einer anderen Gruppe (Mindestens zwei Teams müssen miteinander Spielen können)</w:t>
+              <w:t xml:space="preserve">Kompatibilität zu einer anderen Gruppe (Mindestens zwei Teams müssen miteinander </w:t>
+            </w:r>
+            <w:proofErr w:type="spellStart"/>
+            <w:r>
+              <w:rPr>
+                <w:lang w:val="de-DE"/>
+              </w:rPr>
+              <w:t>Spielen</w:t>
+            </w:r>
+            <w:proofErr w:type="spellEnd"/>
+            <w:r>
+              <w:rPr>
+                <w:lang w:val="de-DE"/>
+              </w:rPr>
+              <w:t xml:space="preserve"> können)</w:t>
             </w:r>
           </w:p>
         </w:tc>
@@ -5984,7 +7405,35 @@
               <w:rPr>
                 <w:lang w:val="de-DE"/>
               </w:rPr>
-              <w:t>Das spiel soll gleich schnell laufen für alle (keine Jitter-abhängigkeit)</w:t>
+              <w:t xml:space="preserve">Das </w:t>
+            </w:r>
+            <w:proofErr w:type="spellStart"/>
+            <w:r>
+              <w:rPr>
+                <w:lang w:val="de-DE"/>
+              </w:rPr>
+              <w:t>spiel</w:t>
+            </w:r>
+            <w:proofErr w:type="spellEnd"/>
+            <w:r>
+              <w:rPr>
+                <w:lang w:val="de-DE"/>
+              </w:rPr>
+              <w:t xml:space="preserve"> soll gleich schnell laufen für alle (keine </w:t>
+            </w:r>
+            <w:proofErr w:type="spellStart"/>
+            <w:r>
+              <w:rPr>
+                <w:lang w:val="de-DE"/>
+              </w:rPr>
+              <w:t>Jitter</w:t>
+            </w:r>
+            <w:proofErr w:type="spellEnd"/>
+            <w:r>
+              <w:rPr>
+                <w:lang w:val="de-DE"/>
+              </w:rPr>
+              <w:t>-abhängigkeit)</w:t>
             </w:r>
           </w:p>
         </w:tc>
@@ -6005,7 +7454,21 @@
               <w:rPr>
                 <w:lang w:val="de-DE"/>
               </w:rPr>
-              <w:t>Ein Spiel mit 6 Lueten, soll einmal komplett ohne Fehler durchlaufen.</w:t>
+              <w:t xml:space="preserve">Ein Spiel mit 6 </w:t>
+            </w:r>
+            <w:proofErr w:type="spellStart"/>
+            <w:r>
+              <w:rPr>
+                <w:lang w:val="de-DE"/>
+              </w:rPr>
+              <w:t>Lueten</w:t>
+            </w:r>
+            <w:proofErr w:type="spellEnd"/>
+            <w:r>
+              <w:rPr>
+                <w:lang w:val="de-DE"/>
+              </w:rPr>
+              <w:t>, soll einmal komplett ohne Fehler durchlaufen.</w:t>
             </w:r>
           </w:p>
         </w:tc>
@@ -6120,9 +7583,11 @@
             <w:pPr>
               <w:pStyle w:val="Compact"/>
             </w:pPr>
+            <w:proofErr w:type="spellStart"/>
             <w:r>
               <w:t>Kontakt</w:t>
             </w:r>
+            <w:proofErr w:type="spellEnd"/>
           </w:p>
         </w:tc>
         <w:tc>
@@ -6133,9 +7598,11 @@
             <w:pPr>
               <w:pStyle w:val="Compact"/>
             </w:pPr>
+            <w:proofErr w:type="spellStart"/>
             <w:r>
               <w:t>Erwartungshaltung</w:t>
             </w:r>
+            <w:proofErr w:type="spellEnd"/>
           </w:p>
         </w:tc>
       </w:tr>
@@ -6145,6 +7612,7 @@
             <w:tcW w:w="0" w:type="auto"/>
           </w:tcPr>
           <w:p>
+            <w:proofErr w:type="spellStart"/>
             <w:r>
               <w:rPr>
                 <w:i/>
@@ -6152,6 +7620,7 @@
               </w:rPr>
               <w:t>Entwickler</w:t>
             </w:r>
+            <w:proofErr w:type="spellEnd"/>
           </w:p>
         </w:tc>
         <w:tc>
@@ -6204,6 +7673,7 @@
             <w:tcW w:w="0" w:type="auto"/>
           </w:tcPr>
           <w:p>
+            <w:proofErr w:type="spellStart"/>
             <w:r>
               <w:rPr>
                 <w:i/>
@@ -6212,6 +7682,7 @@
               <w:lastRenderedPageBreak/>
               <w:t>Entwickler</w:t>
             </w:r>
+            <w:proofErr w:type="spellEnd"/>
           </w:p>
         </w:tc>
         <w:tc>
@@ -6405,7 +7876,61 @@
                 <w:iCs/>
                 <w:lang w:val="de-DE"/>
               </w:rPr>
-              <w:t>Ein Lauffaehiges Spiel, bei dem 6 Spieler gleichzeitig ein komplettes Spiel ohne fehler durchspielen koennen.</w:t>
+              <w:t xml:space="preserve">Ein </w:t>
+            </w:r>
+            <w:proofErr w:type="spellStart"/>
+            <w:r>
+              <w:rPr>
+                <w:i/>
+                <w:iCs/>
+                <w:lang w:val="de-DE"/>
+              </w:rPr>
+              <w:t>Lauffaehiges</w:t>
+            </w:r>
+            <w:proofErr w:type="spellEnd"/>
+            <w:r>
+              <w:rPr>
+                <w:i/>
+                <w:iCs/>
+                <w:lang w:val="de-DE"/>
+              </w:rPr>
+              <w:t xml:space="preserve"> Spiel, bei dem 6 Spieler gleichzeitig ein komplettes Spiel ohne </w:t>
+            </w:r>
+            <w:proofErr w:type="spellStart"/>
+            <w:r>
+              <w:rPr>
+                <w:i/>
+                <w:iCs/>
+                <w:lang w:val="de-DE"/>
+              </w:rPr>
+              <w:t>fehler</w:t>
+            </w:r>
+            <w:proofErr w:type="spellEnd"/>
+            <w:r>
+              <w:rPr>
+                <w:i/>
+                <w:iCs/>
+                <w:lang w:val="de-DE"/>
+              </w:rPr>
+              <w:t xml:space="preserve"> durchspielen </w:t>
+            </w:r>
+            <w:proofErr w:type="spellStart"/>
+            <w:r>
+              <w:rPr>
+                <w:i/>
+                <w:iCs/>
+                <w:lang w:val="de-DE"/>
+              </w:rPr>
+              <w:t>koennen</w:t>
+            </w:r>
+            <w:proofErr w:type="spellEnd"/>
+            <w:r>
+              <w:rPr>
+                <w:i/>
+                <w:iCs/>
+                <w:lang w:val="de-DE"/>
+              </w:rPr>
+              <w:t>.</w:t>
             </w:r>
           </w:p>
         </w:tc>
@@ -6482,30 +8007,46 @@
     <w:p>
       <w:pPr>
         <w:pStyle w:val="Heading1"/>
+        <w:rPr>
+          <w:lang w:val="de-DE"/>
+        </w:rPr>
       </w:pPr>
       <w:bookmarkStart w:id="12" w:name="section-architecture-constraints"/>
       <w:bookmarkEnd w:id="0"/>
       <w:bookmarkEnd w:id="11"/>
       <w:r>
+        <w:rPr>
+          <w:lang w:val="de-DE"/>
+        </w:rPr>
         <w:t>------</w:t>
       </w:r>
     </w:p>
     <w:p>
       <w:pPr>
         <w:pStyle w:val="Heading1"/>
-      </w:pPr>
-      <w:r>
+        <w:rPr>
+          <w:lang w:val="de-DE"/>
+        </w:rPr>
+      </w:pPr>
+      <w:r>
+        <w:rPr>
+          <w:lang w:val="de-DE"/>
+        </w:rPr>
         <w:t>Randbedingungen</w:t>
       </w:r>
     </w:p>
     <w:p>
       <w:pPr>
         <w:pStyle w:val="FirstParagraph"/>
+        <w:rPr>
+          <w:lang w:val="de-DE"/>
+        </w:rPr>
       </w:pPr>
       <w:r>
         <w:rPr>
           <w:b/>
           <w:bCs/>
+          <w:lang w:val="de-DE"/>
         </w:rPr>
         <w:t>Inhalt</w:t>
       </w:r>
@@ -6521,7 +8062,21 @@
         <w:rPr>
           <w:lang w:val="de-DE"/>
         </w:rPr>
-        <w:t>Randbedingungen und Vorgaben, die ihre Freiheiten bezüglich Entwurf, Implementierung oder Ihres Entwicklungsprozesses einschränken. Diese Randbedingungen gelten manchmal organisations- oder firmenweit über die Grenzen einzelner Systeme hinweg.</w:t>
+        <w:t xml:space="preserve">Randbedingungen und Vorgaben, die ihre Freiheiten </w:t>
+      </w:r>
+      <w:proofErr w:type="gramStart"/>
+      <w:r>
+        <w:rPr>
+          <w:lang w:val="de-DE"/>
+        </w:rPr>
+        <w:t>bezüglich Entwurf</w:t>
+      </w:r>
+      <w:proofErr w:type="gramEnd"/>
+      <w:r>
+        <w:rPr>
+          <w:lang w:val="de-DE"/>
+        </w:rPr>
+        <w:t>, Implementierung oder Ihres Entwicklungsprozesses einschränken. Diese Randbedingungen gelten manchmal organisations- oder firmenweit über die Grenzen einzelner Systeme hinweg.</w:t>
       </w:r>
     </w:p>
     <w:p>
@@ -6581,7 +8136,21 @@
         <w:rPr>
           <w:lang w:val="de-DE"/>
         </w:rPr>
-        <w:t>Einfache Tabellen der Randbedingungen mit Erläuterungen. Bei Bedarf unterscheiden Sie technische, organisatorische und politische Randbedingungen oder übergreifende Konventionen (beispielsweise Programmier- oder Versionierungsrichtlinien, Dokumentations- oder Namenskonvention).</w:t>
+        <w:t xml:space="preserve">Einfache Tabellen der Randbedingungen mit Erläuterungen. Bei Bedarf unterscheiden Sie technische, organisatorische und politische Randbedingungen oder übergreifende Konventionen (beispielsweise Programmier- oder </w:t>
+      </w:r>
+      <w:proofErr w:type="spellStart"/>
+      <w:r>
+        <w:rPr>
+          <w:lang w:val="de-DE"/>
+        </w:rPr>
+        <w:t>Versionierungsrichtlinien</w:t>
+      </w:r>
+      <w:proofErr w:type="spellEnd"/>
+      <w:r>
+        <w:rPr>
+          <w:lang w:val="de-DE"/>
+        </w:rPr>
+        <w:t>, Dokumentations- oder Namenskonvention).</w:t>
       </w:r>
     </w:p>
     <w:p>
@@ -6663,7 +8232,21 @@
           <w:lang w:val="de-DE"/>
         </w:rPr>
         <w:lastRenderedPageBreak/>
-        <w:t>und zeigt damit auch die Verantwortlichkeit (scope) Ihres Systems: Welche Verantwortung trägt das System und welche Verantwortung übernehmen die Nachbarsysteme?</w:t>
+        <w:t>und zeigt damit auch die Verantwortlichkeit (</w:t>
+      </w:r>
+      <w:proofErr w:type="spellStart"/>
+      <w:r>
+        <w:rPr>
+          <w:lang w:val="de-DE"/>
+        </w:rPr>
+        <w:t>scope</w:t>
+      </w:r>
+      <w:proofErr w:type="spellEnd"/>
+      <w:r>
+        <w:rPr>
+          <w:lang w:val="de-DE"/>
+        </w:rPr>
+        <w:t>) Ihres Systems: Welche Verantwortung trägt das System und welche Verantwortung übernehmen die Nachbarsysteme?</w:t>
       </w:r>
     </w:p>
     <w:p>
@@ -6748,8 +8331,13 @@
         </w:numPr>
       </w:pPr>
       <w:r>
-        <w:t>Diverse Kontextdiagramme</w:t>
-      </w:r>
+        <w:t xml:space="preserve">Diverse </w:t>
+      </w:r>
+      <w:proofErr w:type="spellStart"/>
+      <w:r>
+        <w:t>Kontextdiagramme</w:t>
+      </w:r>
+      <w:proofErr w:type="spellEnd"/>
     </w:p>
     <w:p>
       <w:pPr>
@@ -6807,6 +8395,67 @@
       <w:bookmarkStart w:id="14" w:name="X6257f6575a0a2f56fd1849dc520d81df20e72a7"/>
       <w:r>
         <w:rPr>
+          <w:noProof/>
+          <w:lang w:val="de-DE"/>
+        </w:rPr>
+        <w:drawing>
+          <wp:anchor distT="0" distB="0" distL="114300" distR="114300" simplePos="0" relativeHeight="251658240" behindDoc="0" locked="0" layoutInCell="1" allowOverlap="1" wp14:anchorId="6EAC5EBF" wp14:editId="5438C1A6">
+            <wp:simplePos x="0" y="0"/>
+            <wp:positionH relativeFrom="column">
+              <wp:posOffset>704215</wp:posOffset>
+            </wp:positionH>
+            <wp:positionV relativeFrom="paragraph">
+              <wp:posOffset>345440</wp:posOffset>
+            </wp:positionV>
+            <wp:extent cx="4260850" cy="1809115"/>
+            <wp:effectExtent l="0" t="0" r="6350" b="0"/>
+            <wp:wrapTopAndBottom/>
+            <wp:docPr id="17" name="Picture 17" descr="A picture containing shape&#10;&#10;Description automatically generated"/>
+            <wp:cNvGraphicFramePr>
+              <a:graphicFrameLocks xmlns:a="http://schemas.openxmlformats.org/drawingml/2006/main" noChangeAspect="1"/>
+            </wp:cNvGraphicFramePr>
+            <a:graphic xmlns:a="http://schemas.openxmlformats.org/drawingml/2006/main">
+              <a:graphicData uri="http://schemas.openxmlformats.org/drawingml/2006/picture">
+                <pic:pic xmlns:pic="http://schemas.openxmlformats.org/drawingml/2006/picture">
+                  <pic:nvPicPr>
+                    <pic:cNvPr id="17" name="Picture 17" descr="A picture containing shape&#10;&#10;Description automatically generated"/>
+                    <pic:cNvPicPr/>
+                  </pic:nvPicPr>
+                  <pic:blipFill>
+                    <a:blip r:embed="rId15">
+                      <a:extLst>
+                        <a:ext uri="{28A0092B-C50C-407E-A947-70E740481C1C}">
+                          <a14:useLocalDpi xmlns:a14="http://schemas.microsoft.com/office/drawing/2010/main" val="0"/>
+                        </a:ext>
+                      </a:extLst>
+                    </a:blip>
+                    <a:stretch>
+                      <a:fillRect/>
+                    </a:stretch>
+                  </pic:blipFill>
+                  <pic:spPr>
+                    <a:xfrm>
+                      <a:off x="0" y="0"/>
+                      <a:ext cx="4260850" cy="1809115"/>
+                    </a:xfrm>
+                    <a:prstGeom prst="rect">
+                      <a:avLst/>
+                    </a:prstGeom>
+                  </pic:spPr>
+                </pic:pic>
+              </a:graphicData>
+            </a:graphic>
+            <wp14:sizeRelH relativeFrom="page">
+              <wp14:pctWidth>0</wp14:pctWidth>
+            </wp14:sizeRelH>
+            <wp14:sizeRelV relativeFrom="page">
+              <wp14:pctHeight>0</wp14:pctHeight>
+            </wp14:sizeRelV>
+          </wp:anchor>
+        </w:drawing>
+      </w:r>
+      <w:r>
+        <w:rPr>
           <w:lang w:val="de-DE"/>
         </w:rPr>
         <w:t>Fachlicher Kontext</w:t>
@@ -6814,22 +8463,6 @@
     </w:p>
     <w:p>
       <w:pPr>
-        <w:pStyle w:val="FirstParagraph"/>
-        <w:rPr>
-          <w:lang w:val="de-DE"/>
-        </w:rPr>
-      </w:pPr>
-      <w:r>
-        <w:rPr>
-          <w:b/>
-          <w:bCs/>
-          <w:lang w:val="de-DE"/>
-        </w:rPr>
-        <w:t>Inhalt</w:t>
-      </w:r>
-    </w:p>
-    <w:p>
-      <w:pPr>
         <w:pStyle w:val="BodyText"/>
         <w:rPr>
           <w:lang w:val="de-DE"/>
@@ -6839,127 +8472,7 @@
         <w:rPr>
           <w:lang w:val="de-DE"/>
         </w:rPr>
-        <w:t xml:space="preserve">Festlegung </w:t>
-      </w:r>
-      <w:r>
-        <w:rPr>
-          <w:b/>
-          <w:bCs/>
-          <w:lang w:val="de-DE"/>
-        </w:rPr>
-        <w:t>aller</w:t>
-      </w:r>
-      <w:r>
-        <w:rPr>
-          <w:lang w:val="de-DE"/>
-        </w:rPr>
-        <w:t xml:space="preserve"> Kommunikationsbeziehungen (Nutzer, IT-Systeme, …) mit Erklärung der fachlichen Ein- und Ausgabedaten oder Schnittstellen. Zusätzlich (bei Bedarf) fachliche Datenformate oder Protokolle der Kommunikation mit den Nachbarsystemen.</w:t>
-      </w:r>
-    </w:p>
-    <w:p>
-      <w:pPr>
-        <w:pStyle w:val="BodyText"/>
-        <w:rPr>
-          <w:lang w:val="de-DE"/>
-        </w:rPr>
-      </w:pPr>
-      <w:r>
-        <w:rPr>
-          <w:b/>
-          <w:bCs/>
-          <w:lang w:val="de-DE"/>
-        </w:rPr>
-        <w:t>Motivation</w:t>
-      </w:r>
-    </w:p>
-    <w:p>
-      <w:pPr>
-        <w:pStyle w:val="BodyText"/>
-        <w:rPr>
-          <w:lang w:val="de-DE"/>
-        </w:rPr>
-      </w:pPr>
-      <w:r>
-        <w:rPr>
-          <w:lang w:val="de-DE"/>
-        </w:rPr>
-        <w:t>Alle Beteiligten müssen verstehen, welche fachlichen Informationen mit der Umwelt ausgetauscht werden.</w:t>
-      </w:r>
-    </w:p>
-    <w:p>
-      <w:pPr>
-        <w:pStyle w:val="BodyText"/>
-        <w:rPr>
-          <w:lang w:val="de-DE"/>
-        </w:rPr>
-      </w:pPr>
-      <w:r>
-        <w:rPr>
-          <w:b/>
-          <w:bCs/>
-          <w:lang w:val="de-DE"/>
-        </w:rPr>
-        <w:t>Form</w:t>
-      </w:r>
-    </w:p>
-    <w:p>
-      <w:pPr>
-        <w:pStyle w:val="BodyText"/>
-        <w:rPr>
-          <w:lang w:val="de-DE"/>
-        </w:rPr>
-      </w:pPr>
-      <w:r>
-        <w:rPr>
-          <w:lang w:val="de-DE"/>
-        </w:rPr>
-        <w:t>Alle Diagrammarten, die das System als Blackbox darstellen und die fachlichen Schnittstellen zu den Nachbarsystemen beschreiben.</w:t>
-      </w:r>
-    </w:p>
-    <w:p>
-      <w:pPr>
-        <w:pStyle w:val="BodyText"/>
-        <w:rPr>
-          <w:lang w:val="de-DE"/>
-        </w:rPr>
-      </w:pPr>
-      <w:r>
-        <w:rPr>
-          <w:lang w:val="de-DE"/>
-        </w:rPr>
-        <w:t>Alternativ oder ergänzend können Sie eine Tabelle verwenden. Der Titel gibt den Namen Ihres Systems wieder; die drei Spalten sind: Kommunikationsbeziehung, Eingabe, Ausgabe.</w:t>
-      </w:r>
-    </w:p>
-    <w:p>
-      <w:pPr>
-        <w:pStyle w:val="BodyText"/>
-        <w:rPr>
-          <w:lang w:val="de-DE"/>
-        </w:rPr>
-      </w:pPr>
-      <w:r>
-        <w:rPr>
-          <w:b/>
-          <w:bCs/>
-          <w:lang w:val="de-DE"/>
-        </w:rPr>
-        <w:t>&lt;Diagramm und/oder Tabelle&gt;</w:t>
-      </w:r>
-    </w:p>
-    <w:p>
-      <w:pPr>
-        <w:pStyle w:val="BodyText"/>
-        <w:rPr>
-          <w:lang w:val="de-DE"/>
-        </w:rPr>
-      </w:pPr>
-      <w:r>
-        <w:rPr>
-          <w:b/>
-          <w:bCs/>
-          <w:lang w:val="de-DE"/>
-        </w:rPr>
-        <w:t>&lt;optional: Erläuterung der externen fachlichen Schnittstellen&gt;</w:t>
+        <w:t xml:space="preserve"> </w:t>
       </w:r>
     </w:p>
     <w:p>
@@ -6973,6 +8486,68 @@
       <w:bookmarkEnd w:id="14"/>
       <w:r>
         <w:rPr>
+          <w:noProof/>
+          <w:lang w:val="de-DE"/>
+        </w:rPr>
+        <w:lastRenderedPageBreak/>
+        <w:drawing>
+          <wp:anchor distT="0" distB="0" distL="114300" distR="114300" simplePos="0" relativeHeight="251659264" behindDoc="0" locked="0" layoutInCell="1" allowOverlap="1" wp14:anchorId="69319AFA" wp14:editId="158C2DF5">
+            <wp:simplePos x="0" y="0"/>
+            <wp:positionH relativeFrom="column">
+              <wp:posOffset>247650</wp:posOffset>
+            </wp:positionH>
+            <wp:positionV relativeFrom="paragraph">
+              <wp:posOffset>496026</wp:posOffset>
+            </wp:positionV>
+            <wp:extent cx="5100955" cy="2218055"/>
+            <wp:effectExtent l="0" t="0" r="4445" b="4445"/>
+            <wp:wrapTopAndBottom/>
+            <wp:docPr id="18" name="Picture 18" descr="Graphical user interface&#10;&#10;Description automatically generated"/>
+            <wp:cNvGraphicFramePr>
+              <a:graphicFrameLocks xmlns:a="http://schemas.openxmlformats.org/drawingml/2006/main" noChangeAspect="1"/>
+            </wp:cNvGraphicFramePr>
+            <a:graphic xmlns:a="http://schemas.openxmlformats.org/drawingml/2006/main">
+              <a:graphicData uri="http://schemas.openxmlformats.org/drawingml/2006/picture">
+                <pic:pic xmlns:pic="http://schemas.openxmlformats.org/drawingml/2006/picture">
+                  <pic:nvPicPr>
+                    <pic:cNvPr id="18" name="Picture 18" descr="Graphical user interface&#10;&#10;Description automatically generated"/>
+                    <pic:cNvPicPr/>
+                  </pic:nvPicPr>
+                  <pic:blipFill>
+                    <a:blip r:embed="rId16">
+                      <a:extLst>
+                        <a:ext uri="{28A0092B-C50C-407E-A947-70E740481C1C}">
+                          <a14:useLocalDpi xmlns:a14="http://schemas.microsoft.com/office/drawing/2010/main" val="0"/>
+                        </a:ext>
+                      </a:extLst>
+                    </a:blip>
+                    <a:stretch>
+                      <a:fillRect/>
+                    </a:stretch>
+                  </pic:blipFill>
+                  <pic:spPr>
+                    <a:xfrm>
+                      <a:off x="0" y="0"/>
+                      <a:ext cx="5100955" cy="2218055"/>
+                    </a:xfrm>
+                    <a:prstGeom prst="rect">
+                      <a:avLst/>
+                    </a:prstGeom>
+                  </pic:spPr>
+                </pic:pic>
+              </a:graphicData>
+            </a:graphic>
+            <wp14:sizeRelH relativeFrom="page">
+              <wp14:pctWidth>0</wp14:pctWidth>
+            </wp14:sizeRelH>
+            <wp14:sizeRelV relativeFrom="page">
+              <wp14:pctHeight>0</wp14:pctHeight>
+            </wp14:sizeRelV>
+          </wp:anchor>
+        </w:drawing>
+      </w:r>
+      <w:r>
+        <w:rPr>
           <w:lang w:val="de-DE"/>
         </w:rPr>
         <w:t>Technischer Kontext</w:t>
@@ -6985,165 +8560,6 @@
           <w:lang w:val="de-DE"/>
         </w:rPr>
       </w:pPr>
-      <w:r>
-        <w:rPr>
-          <w:b/>
-          <w:bCs/>
-          <w:lang w:val="de-DE"/>
-        </w:rPr>
-        <w:t>Inhalt</w:t>
-      </w:r>
-    </w:p>
-    <w:p>
-      <w:pPr>
-        <w:pStyle w:val="BodyText"/>
-        <w:rPr>
-          <w:lang w:val="de-DE"/>
-        </w:rPr>
-      </w:pPr>
-      <w:r>
-        <w:rPr>
-          <w:lang w:val="de-DE"/>
-        </w:rPr>
-        <w:lastRenderedPageBreak/>
-        <w:t>Technische Schnittstellen (Kanäle, Übertragungsmedien) zwischen dem System und seiner Umwelt. Zusätzlich eine Erklärung (</w:t>
-      </w:r>
-      <w:r>
-        <w:rPr>
-          <w:i/>
-          <w:iCs/>
-          <w:lang w:val="de-DE"/>
-        </w:rPr>
-        <w:t>mapping</w:t>
-      </w:r>
-      <w:r>
-        <w:rPr>
-          <w:lang w:val="de-DE"/>
-        </w:rPr>
-        <w:t>), welche fachlichen Ein- und Ausgaben über welche technischen Kanäle fließen.</w:t>
-      </w:r>
-    </w:p>
-    <w:p>
-      <w:pPr>
-        <w:pStyle w:val="BodyText"/>
-        <w:rPr>
-          <w:lang w:val="de-DE"/>
-        </w:rPr>
-      </w:pPr>
-      <w:r>
-        <w:rPr>
-          <w:b/>
-          <w:bCs/>
-          <w:lang w:val="de-DE"/>
-        </w:rPr>
-        <w:t>Motivation</w:t>
-      </w:r>
-    </w:p>
-    <w:p>
-      <w:pPr>
-        <w:pStyle w:val="BodyText"/>
-        <w:rPr>
-          <w:lang w:val="de-DE"/>
-        </w:rPr>
-      </w:pPr>
-      <w:r>
-        <w:rPr>
-          <w:lang w:val="de-DE"/>
-        </w:rPr>
-        <w:t>Viele Stakeholder treffen Architekturentscheidungen auf Basis der technischen Schnittstellen des Systems zu seinem Kontext.</w:t>
-      </w:r>
-    </w:p>
-    <w:p>
-      <w:pPr>
-        <w:pStyle w:val="BodyText"/>
-        <w:rPr>
-          <w:lang w:val="de-DE"/>
-        </w:rPr>
-      </w:pPr>
-      <w:r>
-        <w:rPr>
-          <w:lang w:val="de-DE"/>
-        </w:rPr>
-        <w:t>Insbesondere bei der Entwicklung von Infrastruktur oder Hardware sind diese technischen Schnittstellen durchaus entscheidend.</w:t>
-      </w:r>
-    </w:p>
-    <w:p>
-      <w:pPr>
-        <w:pStyle w:val="BodyText"/>
-        <w:rPr>
-          <w:lang w:val="de-DE"/>
-        </w:rPr>
-      </w:pPr>
-      <w:r>
-        <w:rPr>
-          <w:b/>
-          <w:bCs/>
-          <w:lang w:val="de-DE"/>
-        </w:rPr>
-        <w:t>Form</w:t>
-      </w:r>
-    </w:p>
-    <w:p>
-      <w:pPr>
-        <w:pStyle w:val="BodyText"/>
-        <w:rPr>
-          <w:lang w:val="de-DE"/>
-        </w:rPr>
-      </w:pPr>
-      <w:r>
-        <w:rPr>
-          <w:lang w:val="de-DE"/>
-        </w:rPr>
-        <w:t>Beispielsweise UML Deployment-Diagramme mit den Kanälen zu Nachbarsystemen, begleitet von einer Tabelle, die Kanäle auf Ein-/Ausgaben abbildet.</w:t>
-      </w:r>
-    </w:p>
-    <w:p>
-      <w:pPr>
-        <w:pStyle w:val="BodyText"/>
-        <w:rPr>
-          <w:lang w:val="de-DE"/>
-        </w:rPr>
-      </w:pPr>
-      <w:r>
-        <w:rPr>
-          <w:b/>
-          <w:bCs/>
-          <w:lang w:val="de-DE"/>
-        </w:rPr>
-        <w:t>&lt;Diagramm oder Tabelle&gt;</w:t>
-      </w:r>
-    </w:p>
-    <w:p>
-      <w:pPr>
-        <w:pStyle w:val="BodyText"/>
-        <w:rPr>
-          <w:lang w:val="de-DE"/>
-        </w:rPr>
-      </w:pPr>
-      <w:r>
-        <w:rPr>
-          <w:b/>
-          <w:bCs/>
-          <w:lang w:val="de-DE"/>
-        </w:rPr>
-        <w:t>&lt;optional: Erläuterung der externen technischen Schnittstellen&gt;</w:t>
-      </w:r>
-    </w:p>
-    <w:p>
-      <w:pPr>
-        <w:pStyle w:val="BodyText"/>
-        <w:rPr>
-          <w:lang w:val="de-DE"/>
-        </w:rPr>
-      </w:pPr>
-      <w:r>
-        <w:rPr>
-          <w:b/>
-          <w:bCs/>
-          <w:lang w:val="de-DE"/>
-        </w:rPr>
-        <w:t>&lt;Mapping fachliche auf technische Schnittstellen&gt;</w:t>
-      </w:r>
     </w:p>
     <w:p>
       <w:pPr>
@@ -7188,8 +8604,21 @@
         </w:rPr>
         <w:t xml:space="preserve">Kurzer Überblick über die grundlegenden Entscheidungen und Lösungsansätze, die Entwurf und Implementierung des Systems prägen. </w:t>
       </w:r>
-      <w:r>
-        <w:t>Hierzu gehören:</w:t>
+      <w:proofErr w:type="spellStart"/>
+      <w:r>
+        <w:t>Hierzu</w:t>
+      </w:r>
+      <w:proofErr w:type="spellEnd"/>
+      <w:r>
+        <w:t xml:space="preserve"> </w:t>
+      </w:r>
+      <w:proofErr w:type="spellStart"/>
+      <w:r>
+        <w:t>gehören</w:t>
+      </w:r>
+      <w:proofErr w:type="spellEnd"/>
+      <w:r>
+        <w:t>:</w:t>
       </w:r>
     </w:p>
     <w:p>
@@ -7199,9 +8628,11 @@
           <w:numId w:val="5"/>
         </w:numPr>
       </w:pPr>
+      <w:proofErr w:type="spellStart"/>
       <w:r>
         <w:t>Technologieentscheidungen</w:t>
       </w:r>
+      <w:proofErr w:type="spellEnd"/>
     </w:p>
     <w:p>
       <w:pPr>
@@ -7325,30 +8756,24 @@
         <w:rPr>
           <w:lang w:val="de-DE"/>
         </w:rPr>
-        <w:t xml:space="preserve"> zusammen. Motivieren Sie, ausgehend von Aufgabenstellung, Qualitätszielen und Randbedingungen, was Sie </w:t>
-      </w:r>
+        <w:t xml:space="preserve"> zusammen. Motivieren Sie, ausgehend von Aufgabenstellung, Qualitätszielen und Randbedingungen, was Sie entschieden haben und warum Sie so entschieden haben. Vermeiden Sie redundante Beschreibungen und verweisen Sie eher auf weitere Ausführungen in Folgeabschnitten.</w:t>
+      </w:r>
+    </w:p>
+    <w:p>
+      <w:pPr>
+        <w:pStyle w:val="BodyText"/>
+        <w:rPr>
+          <w:lang w:val="de-DE"/>
+        </w:rPr>
+      </w:pPr>
       <w:r>
         <w:rPr>
           <w:lang w:val="de-DE"/>
         </w:rPr>
         <w:lastRenderedPageBreak/>
-        <w:t>entschieden haben und warum Sie so entschieden haben. Vermeiden Sie redundante Beschreibungen und verweisen Sie eher auf weitere Ausführungen in Folgeabschnitten.</w:t>
-      </w:r>
-    </w:p>
-    <w:p>
-      <w:pPr>
-        <w:pStyle w:val="BodyText"/>
-        <w:rPr>
-          <w:lang w:val="de-DE"/>
-        </w:rPr>
-      </w:pPr>
-      <w:r>
-        <w:rPr>
-          <w:lang w:val="de-DE"/>
-        </w:rPr>
         <w:t xml:space="preserve">Siehe </w:t>
       </w:r>
-      <w:hyperlink r:id="rId15">
+      <w:hyperlink r:id="rId17">
         <w:r>
           <w:rPr>
             <w:rStyle w:val="Hyperlink"/>
@@ -7509,7 +8934,35 @@
         <w:rPr>
           <w:lang w:val="de-DE"/>
         </w:rPr>
-        <w:t>Die Bausteinsicht ist eine hierarchische Sammlung von Blackboxen und Whiteboxen (siehe Abbildung unten) und deren Beschreibungen.</w:t>
+        <w:t xml:space="preserve">Die Bausteinsicht ist eine hierarchische Sammlung von </w:t>
+      </w:r>
+      <w:proofErr w:type="spellStart"/>
+      <w:r>
+        <w:rPr>
+          <w:lang w:val="de-DE"/>
+        </w:rPr>
+        <w:t>Blackboxen</w:t>
+      </w:r>
+      <w:proofErr w:type="spellEnd"/>
+      <w:r>
+        <w:rPr>
+          <w:lang w:val="de-DE"/>
+        </w:rPr>
+        <w:t xml:space="preserve"> und </w:t>
+      </w:r>
+      <w:proofErr w:type="spellStart"/>
+      <w:r>
+        <w:rPr>
+          <w:lang w:val="de-DE"/>
+        </w:rPr>
+        <w:t>Whiteboxen</w:t>
+      </w:r>
+      <w:proofErr w:type="spellEnd"/>
+      <w:r>
+        <w:rPr>
+          <w:lang w:val="de-DE"/>
+        </w:rPr>
+        <w:t xml:space="preserve"> (siehe Abbildung unten) und deren Beschreibungen.</w:t>
       </w:r>
     </w:p>
     <w:p>
@@ -7537,7 +8990,7 @@
                     </pic:cNvPicPr>
                   </pic:nvPicPr>
                   <pic:blipFill>
-                    <a:blip r:embed="rId16"/>
+                    <a:blip r:embed="rId18"/>
                     <a:stretch>
                       <a:fillRect/>
                     </a:stretch>
@@ -7643,7 +9096,7 @@
         </w:rPr>
         <w:t xml:space="preserve">Siehe </w:t>
       </w:r>
-      <w:hyperlink r:id="rId17">
+      <w:hyperlink r:id="rId19">
         <w:r>
           <w:rPr>
             <w:rStyle w:val="Hyperlink"/>
@@ -7686,7 +9139,15 @@
         <w:t xml:space="preserve">An dieser Stelle beschreiben Sie die Zerlegung des Gesamtsystems anhand des nachfolgenden Whitebox-Templates. </w:t>
       </w:r>
       <w:r>
-        <w:t>Dieses enthält:</w:t>
+        <w:t xml:space="preserve">Dieses </w:t>
+      </w:r>
+      <w:proofErr w:type="spellStart"/>
+      <w:r>
+        <w:t>enthält</w:t>
+      </w:r>
+      <w:proofErr w:type="spellEnd"/>
+      <w:r>
+        <w:t>:</w:t>
       </w:r>
     </w:p>
     <w:p>
@@ -7697,8 +9158,13 @@
         </w:numPr>
       </w:pPr>
       <w:r>
-        <w:t>Ein Übersichtsdiagramm</w:t>
-      </w:r>
+        <w:t xml:space="preserve">Ein </w:t>
+      </w:r>
+      <w:proofErr w:type="spellStart"/>
+      <w:r>
+        <w:t>Übersichtsdiagramm</w:t>
+      </w:r>
+      <w:proofErr w:type="spellEnd"/>
     </w:p>
     <w:p>
       <w:pPr>
@@ -7708,8 +9174,29 @@
         </w:numPr>
       </w:pPr>
       <w:r>
-        <w:t>die Begründung dieser Zerlegung</w:t>
-      </w:r>
+        <w:t xml:space="preserve">die </w:t>
+      </w:r>
+      <w:proofErr w:type="spellStart"/>
+      <w:r>
+        <w:t>Begründung</w:t>
+      </w:r>
+      <w:proofErr w:type="spellEnd"/>
+      <w:r>
+        <w:t xml:space="preserve"> </w:t>
+      </w:r>
+      <w:proofErr w:type="spellStart"/>
+      <w:r>
+        <w:t>dieser</w:t>
+      </w:r>
+      <w:proofErr w:type="spellEnd"/>
+      <w:r>
+        <w:t xml:space="preserve"> </w:t>
+      </w:r>
+      <w:proofErr w:type="spellStart"/>
+      <w:r>
+        <w:t>Zerlegung</w:t>
+      </w:r>
+      <w:proofErr w:type="spellEnd"/>
     </w:p>
     <w:p>
       <w:pPr>
@@ -7738,6 +9225,7 @@
           <w:lang w:val="de-DE"/>
         </w:rPr>
       </w:pPr>
+      <w:proofErr w:type="gramStart"/>
       <w:r>
         <w:rPr>
           <w:lang w:val="de-DE"/>
@@ -7756,7 +9244,14 @@
         <w:rPr>
           <w:lang w:val="de-DE"/>
         </w:rPr>
-        <w:t xml:space="preserve"> Tabelle, gibt einen kurzen und pragmatischen Überblick über die enthaltenen Bausteine sowie deren Schnittstellen.</w:t>
+        <w:t xml:space="preserve"> Tabelle,</w:t>
+      </w:r>
+      <w:proofErr w:type="gramEnd"/>
+      <w:r>
+        <w:rPr>
+          <w:lang w:val="de-DE"/>
+        </w:rPr>
+        <w:t xml:space="preserve"> gibt einen kurzen und pragmatischen Überblick über die enthaltenen Bausteine sowie deren Schnittstellen.</w:t>
       </w:r>
     </w:p>
     <w:p>
@@ -7868,36 +9363,54 @@
           <w:iCs/>
           <w:lang w:val="de-DE"/>
         </w:rPr>
-        <w:t>&lt;Beschreibung der enthaltenen Bausteine (Blackboxen)&gt;</w:t>
-      </w:r>
-    </w:p>
-    <w:p>
-      <w:pPr>
-        <w:pStyle w:val="DefinitionTerm"/>
-        <w:rPr>
-          <w:lang w:val="de-DE"/>
-        </w:rPr>
-      </w:pPr>
-      <w:r>
-        <w:rPr>
-          <w:lang w:val="de-DE"/>
-        </w:rPr>
-        <w:t>Wichtige Schnittstellen</w:t>
-      </w:r>
-    </w:p>
-    <w:p>
-      <w:pPr>
-        <w:pStyle w:val="Definition"/>
-        <w:rPr>
-          <w:lang w:val="de-DE"/>
-        </w:rPr>
-      </w:pPr>
+        <w:t>&lt;Beschreibung der enthaltenen Bausteine (</w:t>
+      </w:r>
+      <w:proofErr w:type="spellStart"/>
       <w:r>
         <w:rPr>
           <w:i/>
           <w:iCs/>
           <w:lang w:val="de-DE"/>
         </w:rPr>
+        <w:t>Blackboxen</w:t>
+      </w:r>
+      <w:proofErr w:type="spellEnd"/>
+      <w:r>
+        <w:rPr>
+          <w:i/>
+          <w:iCs/>
+          <w:lang w:val="de-DE"/>
+        </w:rPr>
+        <w:t>)&gt;</w:t>
+      </w:r>
+    </w:p>
+    <w:p>
+      <w:pPr>
+        <w:pStyle w:val="DefinitionTerm"/>
+        <w:rPr>
+          <w:lang w:val="de-DE"/>
+        </w:rPr>
+      </w:pPr>
+      <w:r>
+        <w:rPr>
+          <w:lang w:val="de-DE"/>
+        </w:rPr>
+        <w:t>Wichtige Schnittstellen</w:t>
+      </w:r>
+    </w:p>
+    <w:p>
+      <w:pPr>
+        <w:pStyle w:val="Definition"/>
+        <w:rPr>
+          <w:lang w:val="de-DE"/>
+        </w:rPr>
+      </w:pPr>
+      <w:r>
+        <w:rPr>
+          <w:i/>
+          <w:iCs/>
+          <w:lang w:val="de-DE"/>
+        </w:rPr>
         <w:t>&lt;Beschreibung wichtiger Schnittstellen&gt;</w:t>
       </w:r>
     </w:p>
@@ -7912,7 +9425,21 @@
         <w:rPr>
           <w:lang w:val="de-DE"/>
         </w:rPr>
-        <w:t>Hier folgen jetzt Erläuterungen zu Blackboxen der Ebene 1.</w:t>
+        <w:t xml:space="preserve">Hier folgen jetzt Erläuterungen zu </w:t>
+      </w:r>
+      <w:proofErr w:type="spellStart"/>
+      <w:r>
+        <w:rPr>
+          <w:lang w:val="de-DE"/>
+        </w:rPr>
+        <w:t>Blackboxen</w:t>
+      </w:r>
+      <w:proofErr w:type="spellEnd"/>
+      <w:r>
+        <w:rPr>
+          <w:lang w:val="de-DE"/>
+        </w:rPr>
+        <w:t xml:space="preserve"> der Ebene 1.</w:t>
       </w:r>
     </w:p>
     <w:p>
@@ -7926,7 +9453,35 @@
         <w:rPr>
           <w:lang w:val="de-DE"/>
         </w:rPr>
-        <w:t>Falls Sie die tabellarische Beschreibung wählen, so werden Blackboxen darin nur mit Name und Verantwortung nach folgendem Muster beschrieben:</w:t>
+        <w:t xml:space="preserve">Falls Sie die tabellarische Beschreibung wählen, so werden </w:t>
+      </w:r>
+      <w:proofErr w:type="spellStart"/>
+      <w:r>
+        <w:rPr>
+          <w:lang w:val="de-DE"/>
+        </w:rPr>
+        <w:t>Blackboxen</w:t>
+      </w:r>
+      <w:proofErr w:type="spellEnd"/>
+      <w:r>
+        <w:rPr>
+          <w:lang w:val="de-DE"/>
+        </w:rPr>
+        <w:t xml:space="preserve"> darin nur </w:t>
+      </w:r>
+      <w:proofErr w:type="gramStart"/>
+      <w:r>
+        <w:rPr>
+          <w:lang w:val="de-DE"/>
+        </w:rPr>
+        <w:t>mit Name</w:t>
+      </w:r>
+      <w:proofErr w:type="gramEnd"/>
+      <w:r>
+        <w:rPr>
+          <w:lang w:val="de-DE"/>
+        </w:rPr>
+        <w:t xml:space="preserve"> und Verantwortung nach folgendem Muster beschrieben:</w:t>
       </w:r>
     </w:p>
     <w:tbl>
@@ -7969,6 +9524,7 @@
             <w:pPr>
               <w:pStyle w:val="Compact"/>
             </w:pPr>
+            <w:proofErr w:type="spellStart"/>
             <w:r>
               <w:rPr>
                 <w:b/>
@@ -7976,6 +9532,7 @@
               </w:rPr>
               <w:t>Verantwortung</w:t>
             </w:r>
+            <w:proofErr w:type="spellEnd"/>
           </w:p>
         </w:tc>
       </w:tr>
@@ -8097,9 +9654,19 @@
           <w:numId w:val="8"/>
         </w:numPr>
       </w:pPr>
-      <w:r>
-        <w:t>Zweck/Verantwortung</w:t>
-      </w:r>
+      <w:proofErr w:type="spellStart"/>
+      <w:r>
+        <w:t>Zweck</w:t>
+      </w:r>
+      <w:proofErr w:type="spellEnd"/>
+      <w:r>
+        <w:t>/</w:t>
+      </w:r>
+      <w:proofErr w:type="spellStart"/>
+      <w:r>
+        <w:t>Verantwortung</w:t>
+      </w:r>
+      <w:proofErr w:type="spellEnd"/>
     </w:p>
     <w:p>
       <w:pPr>
@@ -8114,8 +9681,69 @@
         </w:rPr>
         <w:t xml:space="preserve">Schnittstelle(n), sofern diese nicht als eigenständige Beschreibungen herausgezogen sind. </w:t>
       </w:r>
-      <w:r>
-        <w:t>Hierzu gehören eventuell auch Qualitäts- und Leistungsmerkmale dieser Schnittstelle.</w:t>
+      <w:proofErr w:type="spellStart"/>
+      <w:r>
+        <w:t>Hierzu</w:t>
+      </w:r>
+      <w:proofErr w:type="spellEnd"/>
+      <w:r>
+        <w:t xml:space="preserve"> </w:t>
+      </w:r>
+      <w:proofErr w:type="spellStart"/>
+      <w:r>
+        <w:t>gehören</w:t>
+      </w:r>
+      <w:proofErr w:type="spellEnd"/>
+      <w:r>
+        <w:t xml:space="preserve"> </w:t>
+      </w:r>
+      <w:proofErr w:type="spellStart"/>
+      <w:r>
+        <w:t>eventuell</w:t>
+      </w:r>
+      <w:proofErr w:type="spellEnd"/>
+      <w:r>
+        <w:t xml:space="preserve"> </w:t>
+      </w:r>
+      <w:proofErr w:type="spellStart"/>
+      <w:r>
+        <w:t>auch</w:t>
+      </w:r>
+      <w:proofErr w:type="spellEnd"/>
+      <w:r>
+        <w:t xml:space="preserve"> </w:t>
+      </w:r>
+      <w:proofErr w:type="spellStart"/>
+      <w:r>
+        <w:t>Qualitäts</w:t>
+      </w:r>
+      <w:proofErr w:type="spellEnd"/>
+      <w:r>
+        <w:t xml:space="preserve">- und </w:t>
+      </w:r>
+      <w:proofErr w:type="spellStart"/>
+      <w:r>
+        <w:t>Leistungsmerkmale</w:t>
+      </w:r>
+      <w:proofErr w:type="spellEnd"/>
+      <w:r>
+        <w:t xml:space="preserve"> </w:t>
+      </w:r>
+      <w:proofErr w:type="spellStart"/>
+      <w:r>
+        <w:t>dieser</w:t>
+      </w:r>
+      <w:proofErr w:type="spellEnd"/>
+      <w:r>
+        <w:t xml:space="preserve"> </w:t>
+      </w:r>
+      <w:proofErr w:type="spellStart"/>
+      <w:r>
+        <w:t>Schnittstelle</w:t>
+      </w:r>
+      <w:proofErr w:type="spellEnd"/>
+      <w:r>
+        <w:t>.</w:t>
       </w:r>
     </w:p>
     <w:p>
@@ -8143,7 +9771,31 @@
         </w:numPr>
       </w:pPr>
       <w:r>
-        <w:t>(Optional) Ablageort/Datei(en)</w:t>
+        <w:t xml:space="preserve">(Optional) </w:t>
+      </w:r>
+      <w:proofErr w:type="spellStart"/>
+      <w:r>
+        <w:t>Ablageort</w:t>
+      </w:r>
+      <w:proofErr w:type="spellEnd"/>
+      <w:r>
+        <w:t>/</w:t>
+      </w:r>
+      <w:proofErr w:type="spellStart"/>
+      <w:r>
+        <w:t>Datei</w:t>
+      </w:r>
+      <w:proofErr w:type="spellEnd"/>
+      <w:r>
+        <w:t>(</w:t>
+      </w:r>
+      <w:proofErr w:type="spellStart"/>
+      <w:r>
+        <w:t>en</w:t>
+      </w:r>
+      <w:proofErr w:type="spellEnd"/>
+      <w:r>
+        <w:t>)</w:t>
       </w:r>
     </w:p>
     <w:p>
@@ -8160,7 +9812,21 @@
         <w:rPr>
           <w:lang w:val="de-DE"/>
         </w:rPr>
-        <w:t>(Optional) Erfüllte Anforderungen, falls Sie Traceability zu Anforderungen benötigen.</w:t>
+        <w:t xml:space="preserve">(Optional) Erfüllte Anforderungen, falls Sie </w:t>
+      </w:r>
+      <w:proofErr w:type="spellStart"/>
+      <w:r>
+        <w:rPr>
+          <w:lang w:val="de-DE"/>
+        </w:rPr>
+        <w:t>Traceability</w:t>
+      </w:r>
+      <w:proofErr w:type="spellEnd"/>
+      <w:r>
+        <w:rPr>
+          <w:lang w:val="de-DE"/>
+        </w:rPr>
+        <w:t xml:space="preserve"> zu Anforderungen benötigen.</w:t>
       </w:r>
     </w:p>
     <w:p>
@@ -8171,8 +9837,37 @@
         </w:numPr>
       </w:pPr>
       <w:r>
-        <w:t>(Optional) Offene Punkte/Probleme/Risiken</w:t>
-      </w:r>
+        <w:t xml:space="preserve">(Optional) </w:t>
+      </w:r>
+      <w:proofErr w:type="spellStart"/>
+      <w:r>
+        <w:t>Offene</w:t>
+      </w:r>
+      <w:proofErr w:type="spellEnd"/>
+      <w:r>
+        <w:t xml:space="preserve"> </w:t>
+      </w:r>
+      <w:proofErr w:type="spellStart"/>
+      <w:r>
+        <w:t>Punkte</w:t>
+      </w:r>
+      <w:proofErr w:type="spellEnd"/>
+      <w:r>
+        <w:t>/</w:t>
+      </w:r>
+      <w:proofErr w:type="spellStart"/>
+      <w:r>
+        <w:t>Probleme</w:t>
+      </w:r>
+      <w:proofErr w:type="spellEnd"/>
+      <w:r>
+        <w:t>/</w:t>
+      </w:r>
+      <w:proofErr w:type="spellStart"/>
+      <w:r>
+        <w:t>Risiken</w:t>
+      </w:r>
+      <w:proofErr w:type="spellEnd"/>
     </w:p>
     <w:p>
       <w:pPr>
@@ -8183,55 +9878,215 @@
           <w:i/>
           <w:iCs/>
         </w:rPr>
-        <w:t>&lt;Zweck/Verantwortung&gt;</w:t>
-      </w:r>
-    </w:p>
-    <w:p>
-      <w:pPr>
-        <w:pStyle w:val="BodyText"/>
-      </w:pPr>
+        <w:t>&lt;</w:t>
+      </w:r>
+      <w:proofErr w:type="spellStart"/>
       <w:r>
         <w:rPr>
           <w:i/>
           <w:iCs/>
         </w:rPr>
-        <w:t>&lt;Schnittstelle(n)&gt;</w:t>
-      </w:r>
-    </w:p>
-    <w:p>
-      <w:pPr>
-        <w:pStyle w:val="BodyText"/>
-      </w:pPr>
+        <w:t>Zweck</w:t>
+      </w:r>
+      <w:proofErr w:type="spellEnd"/>
       <w:r>
         <w:rPr>
           <w:i/>
           <w:iCs/>
         </w:rPr>
-        <w:t>&lt;(Optional) Qualitäts-/Leistungsmerkmale&gt;</w:t>
-      </w:r>
-    </w:p>
-    <w:p>
-      <w:pPr>
-        <w:pStyle w:val="BodyText"/>
-      </w:pPr>
+        <w:t>/</w:t>
+      </w:r>
+      <w:proofErr w:type="spellStart"/>
       <w:r>
         <w:rPr>
           <w:i/>
           <w:iCs/>
         </w:rPr>
-        <w:t>&lt;(Optional) Ablageort/Datei(en)&gt;</w:t>
-      </w:r>
-    </w:p>
-    <w:p>
-      <w:pPr>
-        <w:pStyle w:val="BodyText"/>
-      </w:pPr>
+        <w:t>Verantwortung</w:t>
+      </w:r>
+      <w:proofErr w:type="spellEnd"/>
       <w:r>
         <w:rPr>
           <w:i/>
           <w:iCs/>
         </w:rPr>
-        <w:t>&lt;(Optional) Erfüllte Anforderungen&gt;</w:t>
+        <w:t>&gt;</w:t>
+      </w:r>
+    </w:p>
+    <w:p>
+      <w:pPr>
+        <w:pStyle w:val="BodyText"/>
+      </w:pPr>
+      <w:r>
+        <w:rPr>
+          <w:i/>
+          <w:iCs/>
+        </w:rPr>
+        <w:t>&lt;</w:t>
+      </w:r>
+      <w:proofErr w:type="spellStart"/>
+      <w:r>
+        <w:rPr>
+          <w:i/>
+          <w:iCs/>
+        </w:rPr>
+        <w:t>Schnittstelle</w:t>
+      </w:r>
+      <w:proofErr w:type="spellEnd"/>
+      <w:r>
+        <w:rPr>
+          <w:i/>
+          <w:iCs/>
+        </w:rPr>
+        <w:t>(n)&gt;</w:t>
+      </w:r>
+    </w:p>
+    <w:p>
+      <w:pPr>
+        <w:pStyle w:val="BodyText"/>
+      </w:pPr>
+      <w:r>
+        <w:rPr>
+          <w:i/>
+          <w:iCs/>
+        </w:rPr>
+        <w:t xml:space="preserve">&lt;(Optional) </w:t>
+      </w:r>
+      <w:proofErr w:type="spellStart"/>
+      <w:r>
+        <w:rPr>
+          <w:i/>
+          <w:iCs/>
+        </w:rPr>
+        <w:t>Qualitäts</w:t>
+      </w:r>
+      <w:proofErr w:type="spellEnd"/>
+      <w:r>
+        <w:rPr>
+          <w:i/>
+          <w:iCs/>
+        </w:rPr>
+        <w:t>-/</w:t>
+      </w:r>
+      <w:proofErr w:type="spellStart"/>
+      <w:r>
+        <w:rPr>
+          <w:i/>
+          <w:iCs/>
+        </w:rPr>
+        <w:t>Leistungsmerkmale</w:t>
+      </w:r>
+      <w:proofErr w:type="spellEnd"/>
+      <w:r>
+        <w:rPr>
+          <w:i/>
+          <w:iCs/>
+        </w:rPr>
+        <w:t>&gt;</w:t>
+      </w:r>
+    </w:p>
+    <w:p>
+      <w:pPr>
+        <w:pStyle w:val="BodyText"/>
+      </w:pPr>
+      <w:r>
+        <w:rPr>
+          <w:i/>
+          <w:iCs/>
+        </w:rPr>
+        <w:t xml:space="preserve">&lt;(Optional) </w:t>
+      </w:r>
+      <w:proofErr w:type="spellStart"/>
+      <w:r>
+        <w:rPr>
+          <w:i/>
+          <w:iCs/>
+        </w:rPr>
+        <w:t>Ablageort</w:t>
+      </w:r>
+      <w:proofErr w:type="spellEnd"/>
+      <w:r>
+        <w:rPr>
+          <w:i/>
+          <w:iCs/>
+        </w:rPr>
+        <w:t>/</w:t>
+      </w:r>
+      <w:proofErr w:type="spellStart"/>
+      <w:r>
+        <w:rPr>
+          <w:i/>
+          <w:iCs/>
+        </w:rPr>
+        <w:t>Datei</w:t>
+      </w:r>
+      <w:proofErr w:type="spellEnd"/>
+      <w:r>
+        <w:rPr>
+          <w:i/>
+          <w:iCs/>
+        </w:rPr>
+        <w:t>(</w:t>
+      </w:r>
+      <w:proofErr w:type="spellStart"/>
+      <w:r>
+        <w:rPr>
+          <w:i/>
+          <w:iCs/>
+        </w:rPr>
+        <w:t>en</w:t>
+      </w:r>
+      <w:proofErr w:type="spellEnd"/>
+      <w:r>
+        <w:rPr>
+          <w:i/>
+          <w:iCs/>
+        </w:rPr>
+        <w:t>)&gt;</w:t>
+      </w:r>
+    </w:p>
+    <w:p>
+      <w:pPr>
+        <w:pStyle w:val="BodyText"/>
+      </w:pPr>
+      <w:r>
+        <w:rPr>
+          <w:i/>
+          <w:iCs/>
+        </w:rPr>
+        <w:t xml:space="preserve">&lt;(Optional) </w:t>
+      </w:r>
+      <w:proofErr w:type="spellStart"/>
+      <w:r>
+        <w:rPr>
+          <w:i/>
+          <w:iCs/>
+        </w:rPr>
+        <w:t>Erfüllte</w:t>
+      </w:r>
+      <w:proofErr w:type="spellEnd"/>
+      <w:r>
+        <w:rPr>
+          <w:i/>
+          <w:iCs/>
+        </w:rPr>
+        <w:t xml:space="preserve"> </w:t>
+      </w:r>
+      <w:proofErr w:type="spellStart"/>
+      <w:r>
+        <w:rPr>
+          <w:i/>
+          <w:iCs/>
+        </w:rPr>
+        <w:t>Anforderungen</w:t>
+      </w:r>
+      <w:proofErr w:type="spellEnd"/>
+      <w:r>
+        <w:rPr>
+          <w:i/>
+          <w:iCs/>
+        </w:rPr>
+        <w:t>&gt;</w:t>
       </w:r>
     </w:p>
     <w:p>
@@ -8467,18 +10322,34 @@
           <w:i/>
           <w:iCs/>
         </w:rPr>
-        <w:t>&lt;Baustein 2&gt;</w:t>
-      </w:r>
-    </w:p>
-    <w:p>
-      <w:pPr>
-        <w:pStyle w:val="FirstParagraph"/>
-      </w:pPr>
+        <w:t>&lt;</w:t>
+      </w:r>
+      <w:proofErr w:type="spellStart"/>
       <w:r>
         <w:rPr>
           <w:i/>
           <w:iCs/>
         </w:rPr>
+        <w:t>Baustein</w:t>
+      </w:r>
+      <w:proofErr w:type="spellEnd"/>
+      <w:r>
+        <w:rPr>
+          <w:i/>
+          <w:iCs/>
+        </w:rPr>
+        <w:t xml:space="preserve"> 2&gt;</w:t>
+      </w:r>
+    </w:p>
+    <w:p>
+      <w:pPr>
+        <w:pStyle w:val="FirstParagraph"/>
+      </w:pPr>
+      <w:r>
+        <w:rPr>
+          <w:i/>
+          <w:iCs/>
+        </w:rPr>
         <w:t>&lt;Whitebox-Template&gt;</w:t>
       </w:r>
     </w:p>
@@ -8504,7 +10375,23 @@
           <w:i/>
           <w:iCs/>
         </w:rPr>
-        <w:t>&lt;Baustein m&gt;</w:t>
+        <w:t>&lt;</w:t>
+      </w:r>
+      <w:proofErr w:type="spellStart"/>
+      <w:r>
+        <w:rPr>
+          <w:i/>
+          <w:iCs/>
+        </w:rPr>
+        <w:t>Baustein</w:t>
+      </w:r>
+      <w:proofErr w:type="spellEnd"/>
+      <w:r>
+        <w:rPr>
+          <w:i/>
+          <w:iCs/>
+        </w:rPr>
+        <w:t xml:space="preserve"> m&gt;</w:t>
       </w:r>
     </w:p>
     <w:p>
@@ -8626,7 +10513,15 @@
       <w:bookmarkStart w:id="30" w:name="X1d7811810cc229d42197eea0330c3da84eee759"/>
       <w:bookmarkEnd w:id="29"/>
       <w:r>
-        <w:t>Whitebox &lt;_Baustein x.2_&gt;</w:t>
+        <w:t>Whitebox &lt;_</w:t>
+      </w:r>
+      <w:proofErr w:type="spellStart"/>
+      <w:r>
+        <w:t>Baustein</w:t>
+      </w:r>
+      <w:proofErr w:type="spellEnd"/>
+      <w:r>
+        <w:t xml:space="preserve"> x.2_&gt;</w:t>
       </w:r>
     </w:p>
     <w:p>
@@ -8648,7 +10543,15 @@
       <w:bookmarkStart w:id="31" w:name="X1426d009a9e803cab3ebad17855eb33c86109bd"/>
       <w:bookmarkEnd w:id="30"/>
       <w:r>
-        <w:t>Whitebox &lt;_Baustein y.1_&gt;</w:t>
+        <w:t>Whitebox &lt;_</w:t>
+      </w:r>
+      <w:proofErr w:type="spellStart"/>
+      <w:r>
+        <w:t>Baustein</w:t>
+      </w:r>
+      <w:proofErr w:type="spellEnd"/>
+      <w:r>
+        <w:t xml:space="preserve"> y.1_&gt;</w:t>
       </w:r>
     </w:p>
     <w:p>
@@ -8778,7 +10681,21 @@
         <w:rPr>
           <w:lang w:val="de-DE"/>
         </w:rPr>
-        <w:t>Betrieb und Administration: Inbetriebnahme, Start, Stop.</w:t>
+        <w:t xml:space="preserve">Betrieb und Administration: Inbetriebnahme, Start, </w:t>
+      </w:r>
+      <w:proofErr w:type="spellStart"/>
+      <w:r>
+        <w:rPr>
+          <w:lang w:val="de-DE"/>
+        </w:rPr>
+        <w:t>Stop</w:t>
+      </w:r>
+      <w:proofErr w:type="spellEnd"/>
+      <w:r>
+        <w:rPr>
+          <w:lang w:val="de-DE"/>
+        </w:rPr>
+        <w:t>.</w:t>
       </w:r>
     </w:p>
     <w:p>
@@ -8788,9 +10705,19 @@
           <w:numId w:val="9"/>
         </w:numPr>
       </w:pPr>
-      <w:r>
-        <w:t>Fehler- und Ausnahmeszenarien</w:t>
-      </w:r>
+      <w:proofErr w:type="spellStart"/>
+      <w:r>
+        <w:t>Fehler</w:t>
+      </w:r>
+      <w:proofErr w:type="spellEnd"/>
+      <w:r>
+        <w:t xml:space="preserve">- und </w:t>
+      </w:r>
+      <w:proofErr w:type="spellStart"/>
+      <w:r>
+        <w:t>Ausnahmeszenarien</w:t>
+      </w:r>
+      <w:proofErr w:type="spellEnd"/>
     </w:p>
     <w:p>
       <w:pPr>
@@ -8876,8 +10803,21 @@
         </w:rPr>
         <w:t xml:space="preserve">Für die Beschreibung von Szenarien gibt es zahlreiche Ausdrucksmöglichkeiten. </w:t>
       </w:r>
-      <w:r>
-        <w:t>Nutzen Sie beispielsweise:</w:t>
+      <w:proofErr w:type="spellStart"/>
+      <w:r>
+        <w:t>Nutzen</w:t>
+      </w:r>
+      <w:proofErr w:type="spellEnd"/>
+      <w:r>
+        <w:t xml:space="preserve"> Sie </w:t>
+      </w:r>
+      <w:proofErr w:type="spellStart"/>
+      <w:r>
+        <w:t>beispielsweise</w:t>
+      </w:r>
+      <w:proofErr w:type="spellEnd"/>
+      <w:r>
+        <w:t>:</w:t>
       </w:r>
     </w:p>
     <w:p>
@@ -8904,9 +10844,27 @@
           <w:numId w:val="10"/>
         </w:numPr>
       </w:pPr>
-      <w:r>
-        <w:t>Aktivitäts- oder Flussdiagramme</w:t>
-      </w:r>
+      <w:proofErr w:type="spellStart"/>
+      <w:r>
+        <w:t>Aktivitäts</w:t>
+      </w:r>
+      <w:proofErr w:type="spellEnd"/>
+      <w:r>
+        <w:t xml:space="preserve">- </w:t>
+      </w:r>
+      <w:proofErr w:type="spellStart"/>
+      <w:r>
+        <w:t>oder</w:t>
+      </w:r>
+      <w:proofErr w:type="spellEnd"/>
+      <w:r>
+        <w:t xml:space="preserve"> </w:t>
+      </w:r>
+      <w:proofErr w:type="spellStart"/>
+      <w:r>
+        <w:t>Flussdiagramme</w:t>
+      </w:r>
+      <w:proofErr w:type="spellEnd"/>
     </w:p>
     <w:p>
       <w:pPr>
@@ -8915,9 +10873,11 @@
           <w:numId w:val="10"/>
         </w:numPr>
       </w:pPr>
+      <w:proofErr w:type="spellStart"/>
       <w:r>
         <w:t>Sequenzdiagramme</w:t>
       </w:r>
+      <w:proofErr w:type="spellEnd"/>
     </w:p>
     <w:p>
       <w:pPr>
@@ -8943,9 +10903,11 @@
           <w:numId w:val="10"/>
         </w:numPr>
       </w:pPr>
+      <w:proofErr w:type="spellStart"/>
       <w:r>
         <w:t>Zustandsautomaten</w:t>
       </w:r>
+      <w:proofErr w:type="spellEnd"/>
     </w:p>
     <w:p>
       <w:pPr>
@@ -8971,7 +10933,7 @@
         </w:rPr>
         <w:t xml:space="preserve">Siehe </w:t>
       </w:r>
-      <w:hyperlink r:id="rId18">
+      <w:hyperlink r:id="rId20">
         <w:r>
           <w:rPr>
             <w:rStyle w:val="Hyperlink"/>
@@ -8997,7 +10959,39 @@
           <w:i/>
           <w:iCs/>
         </w:rPr>
-        <w:t>&lt;Bezeichnung Laufzeitszenario 1&gt;</w:t>
+        <w:t>&lt;</w:t>
+      </w:r>
+      <w:proofErr w:type="spellStart"/>
+      <w:r>
+        <w:rPr>
+          <w:i/>
+          <w:iCs/>
+        </w:rPr>
+        <w:t>Bezeichnung</w:t>
+      </w:r>
+      <w:proofErr w:type="spellEnd"/>
+      <w:r>
+        <w:rPr>
+          <w:i/>
+          <w:iCs/>
+        </w:rPr>
+        <w:t xml:space="preserve"> </w:t>
+      </w:r>
+      <w:proofErr w:type="spellStart"/>
+      <w:r>
+        <w:rPr>
+          <w:i/>
+          <w:iCs/>
+        </w:rPr>
+        <w:t>Laufzeitszenario</w:t>
+      </w:r>
+      <w:proofErr w:type="spellEnd"/>
+      <w:r>
+        <w:rPr>
+          <w:i/>
+          <w:iCs/>
+        </w:rPr>
+        <w:t xml:space="preserve"> 1&gt;</w:t>
       </w:r>
     </w:p>
     <w:p>
@@ -9296,7 +11290,35 @@
         <w:rPr>
           <w:lang w:val="de-DE"/>
         </w:rPr>
-        <w:t>Die UML stellt mit Verteilungsdiagrammen (Deployment diagrams) eine Diagrammart zur Verfügung, um diese Sicht auszudrücken. Nutzen Sie diese, evtl. auch geschachtelt, wenn Ihre Verteilungsstruktur es verlangt.</w:t>
+        <w:t>Die UML stellt mit Verteilungsdiagrammen (</w:t>
+      </w:r>
+      <w:proofErr w:type="spellStart"/>
+      <w:r>
+        <w:rPr>
+          <w:lang w:val="de-DE"/>
+        </w:rPr>
+        <w:t>Deployment</w:t>
+      </w:r>
+      <w:proofErr w:type="spellEnd"/>
+      <w:r>
+        <w:rPr>
+          <w:lang w:val="de-DE"/>
+        </w:rPr>
+        <w:t xml:space="preserve"> </w:t>
+      </w:r>
+      <w:proofErr w:type="spellStart"/>
+      <w:r>
+        <w:rPr>
+          <w:lang w:val="de-DE"/>
+        </w:rPr>
+        <w:t>diagrams</w:t>
+      </w:r>
+      <w:proofErr w:type="spellEnd"/>
+      <w:r>
+        <w:rPr>
+          <w:lang w:val="de-DE"/>
+        </w:rPr>
+        <w:t>) eine Diagrammart zur Verfügung, um diese Sicht auszudrücken. Nutzen Sie diese, evtl. auch geschachtelt, wenn Ihre Verteilungsstruktur es verlangt.</w:t>
       </w:r>
     </w:p>
     <w:p>
@@ -9329,7 +11351,7 @@
         </w:rPr>
         <w:t xml:space="preserve">Siehe </w:t>
       </w:r>
-      <w:hyperlink r:id="rId19">
+      <w:hyperlink r:id="rId21">
         <w:r>
           <w:rPr>
             <w:rStyle w:val="Hyperlink"/>
@@ -9454,7 +11476,21 @@
         <w:rPr>
           <w:lang w:val="de-DE"/>
         </w:rPr>
-        <w:t>Für mehrere Umgebungen oder alternative Deployments kopieren Sie diesen Teil von arc42 für alle wichtigen Umgebungen/Varianten.</w:t>
+        <w:t xml:space="preserve">Für mehrere Umgebungen oder alternative </w:t>
+      </w:r>
+      <w:proofErr w:type="spellStart"/>
+      <w:r>
+        <w:rPr>
+          <w:lang w:val="de-DE"/>
+        </w:rPr>
+        <w:t>Deployments</w:t>
+      </w:r>
+      <w:proofErr w:type="spellEnd"/>
+      <w:r>
+        <w:rPr>
+          <w:lang w:val="de-DE"/>
+        </w:rPr>
+        <w:t xml:space="preserve"> kopieren Sie diesen Teil von arc42 für alle wichtigen Umgebungen/Varianten.</w:t>
       </w:r>
     </w:p>
     <w:p>
@@ -9808,9 +11844,35 @@
           <w:numId w:val="15"/>
         </w:numPr>
       </w:pPr>
-      <w:r>
-        <w:t>Modelle, insbesondere fachliche Modelle</w:t>
-      </w:r>
+      <w:proofErr w:type="spellStart"/>
+      <w:r>
+        <w:t>Modelle</w:t>
+      </w:r>
+      <w:proofErr w:type="spellEnd"/>
+      <w:r>
+        <w:t xml:space="preserve">, </w:t>
+      </w:r>
+      <w:proofErr w:type="spellStart"/>
+      <w:r>
+        <w:t>insbesondere</w:t>
+      </w:r>
+      <w:proofErr w:type="spellEnd"/>
+      <w:r>
+        <w:t xml:space="preserve"> </w:t>
+      </w:r>
+      <w:proofErr w:type="spellStart"/>
+      <w:r>
+        <w:t>fachliche</w:t>
+      </w:r>
+      <w:proofErr w:type="spellEnd"/>
+      <w:r>
+        <w:t xml:space="preserve"> </w:t>
+      </w:r>
+      <w:proofErr w:type="spellStart"/>
+      <w:r>
+        <w:t>Modelle</w:t>
+      </w:r>
+      <w:proofErr w:type="spellEnd"/>
     </w:p>
     <w:p>
       <w:pPr>
@@ -9819,9 +11881,27 @@
           <w:numId w:val="15"/>
         </w:numPr>
       </w:pPr>
-      <w:r>
-        <w:t>Architektur- oder Entwurfsmuster</w:t>
-      </w:r>
+      <w:proofErr w:type="spellStart"/>
+      <w:r>
+        <w:t>Architektur</w:t>
+      </w:r>
+      <w:proofErr w:type="spellEnd"/>
+      <w:r>
+        <w:t xml:space="preserve">- </w:t>
+      </w:r>
+      <w:proofErr w:type="spellStart"/>
+      <w:r>
+        <w:t>oder</w:t>
+      </w:r>
+      <w:proofErr w:type="spellEnd"/>
+      <w:r>
+        <w:t xml:space="preserve"> </w:t>
+      </w:r>
+      <w:proofErr w:type="spellStart"/>
+      <w:r>
+        <w:t>Entwurfsmuster</w:t>
+      </w:r>
+      <w:proofErr w:type="spellEnd"/>
     </w:p>
     <w:p>
       <w:pPr>
@@ -9864,9 +11944,11 @@
           <w:numId w:val="15"/>
         </w:numPr>
       </w:pPr>
+      <w:proofErr w:type="spellStart"/>
       <w:r>
         <w:t>Implementierungsregeln</w:t>
       </w:r>
+      <w:proofErr w:type="spellEnd"/>
     </w:p>
     <w:p>
       <w:pPr>
@@ -9938,8 +12020,21 @@
       <w:pPr>
         <w:pStyle w:val="BodyText"/>
       </w:pPr>
-      <w:r>
-        <w:t>Kann vielfältig sein:</w:t>
+      <w:proofErr w:type="spellStart"/>
+      <w:r>
+        <w:t>Kann</w:t>
+      </w:r>
+      <w:proofErr w:type="spellEnd"/>
+      <w:r>
+        <w:t xml:space="preserve"> </w:t>
+      </w:r>
+      <w:proofErr w:type="spellStart"/>
+      <w:r>
+        <w:t>vielfältig</w:t>
+      </w:r>
+      <w:proofErr w:type="spellEnd"/>
+      <w:r>
+        <w:t xml:space="preserve"> sein:</w:t>
       </w:r>
     </w:p>
     <w:p>
@@ -9949,8 +12044,37 @@
           <w:numId w:val="16"/>
         </w:numPr>
       </w:pPr>
-      <w:r>
-        <w:t>Konzeptpapiere mit beliebiger Gliederung,</w:t>
+      <w:proofErr w:type="spellStart"/>
+      <w:r>
+        <w:t>Konzeptpapiere</w:t>
+      </w:r>
+      <w:proofErr w:type="spellEnd"/>
+      <w:r>
+        <w:t xml:space="preserve"> </w:t>
+      </w:r>
+      <w:proofErr w:type="spellStart"/>
+      <w:r>
+        <w:t>mit</w:t>
+      </w:r>
+      <w:proofErr w:type="spellEnd"/>
+      <w:r>
+        <w:t xml:space="preserve"> </w:t>
+      </w:r>
+      <w:proofErr w:type="spellStart"/>
+      <w:r>
+        <w:t>beliebiger</w:t>
+      </w:r>
+      <w:proofErr w:type="spellEnd"/>
+      <w:r>
+        <w:t xml:space="preserve"> </w:t>
+      </w:r>
+      <w:proofErr w:type="spellStart"/>
+      <w:r>
+        <w:t>Gliederung</w:t>
+      </w:r>
+      <w:proofErr w:type="spellEnd"/>
+      <w:r>
+        <w:t>,</w:t>
       </w:r>
     </w:p>
     <w:p>
@@ -10001,7 +12125,21 @@
         <w:rPr>
           <w:lang w:val="de-DE"/>
         </w:rPr>
-        <w:t>Verweise auf „übliche“ Nutzung von Standard-Frameworks (beispielsweise die Nutzung von Hibernate als Object/Relational Mapper).</w:t>
+        <w:t xml:space="preserve">Verweise auf „übliche“ Nutzung von Standard-Frameworks (beispielsweise die Nutzung von Hibernate als </w:t>
+      </w:r>
+      <w:proofErr w:type="spellStart"/>
+      <w:r>
+        <w:rPr>
+          <w:lang w:val="de-DE"/>
+        </w:rPr>
+        <w:t>Object</w:t>
+      </w:r>
+      <w:proofErr w:type="spellEnd"/>
+      <w:r>
+        <w:rPr>
+          <w:lang w:val="de-DE"/>
+        </w:rPr>
+        <w:t>/Relational Mapper).</w:t>
       </w:r>
     </w:p>
     <w:p>
@@ -10041,9 +12179,19 @@
           <w:numId w:val="17"/>
         </w:numPr>
       </w:pPr>
-      <w:r>
-        <w:t>Fachliche Konzepte</w:t>
-      </w:r>
+      <w:proofErr w:type="spellStart"/>
+      <w:r>
+        <w:t>Fachliche</w:t>
+      </w:r>
+      <w:proofErr w:type="spellEnd"/>
+      <w:r>
+        <w:t xml:space="preserve"> </w:t>
+      </w:r>
+      <w:proofErr w:type="spellStart"/>
+      <w:r>
+        <w:t>Konzepte</w:t>
+      </w:r>
+      <w:proofErr w:type="spellEnd"/>
     </w:p>
     <w:p>
       <w:pPr>
@@ -10063,8 +12211,21 @@
           <w:numId w:val="17"/>
         </w:numPr>
       </w:pPr>
-      <w:r>
-        <w:t>Sicherheitskonzepte (Safety und Security)</w:t>
+      <w:proofErr w:type="spellStart"/>
+      <w:r>
+        <w:t>Sicherheitskonzepte</w:t>
+      </w:r>
+      <w:proofErr w:type="spellEnd"/>
+      <w:r>
+        <w:t xml:space="preserve"> (Safety </w:t>
+      </w:r>
+      <w:proofErr w:type="spellStart"/>
+      <w:r>
+        <w:t>und</w:t>
+      </w:r>
+      <w:proofErr w:type="spellEnd"/>
+      <w:r>
+        <w:t xml:space="preserve"> Security)</w:t>
       </w:r>
     </w:p>
     <w:p>
@@ -10074,9 +12235,19 @@
           <w:numId w:val="17"/>
         </w:numPr>
       </w:pPr>
-      <w:r>
-        <w:t>Architektur- und Entwurfsmuster</w:t>
-      </w:r>
+      <w:proofErr w:type="spellStart"/>
+      <w:r>
+        <w:t>Architektur</w:t>
+      </w:r>
+      <w:proofErr w:type="spellEnd"/>
+      <w:r>
+        <w:t xml:space="preserve">- und </w:t>
+      </w:r>
+      <w:proofErr w:type="spellStart"/>
+      <w:r>
+        <w:t>Entwurfsmuster</w:t>
+      </w:r>
+      <w:proofErr w:type="spellEnd"/>
     </w:p>
     <w:p>
       <w:pPr>
@@ -10085,9 +12256,19 @@
           <w:numId w:val="17"/>
         </w:numPr>
       </w:pPr>
-      <w:r>
-        <w:t>Unter-der-Haube</w:t>
-      </w:r>
+      <w:proofErr w:type="spellStart"/>
+      <w:r>
+        <w:t>Unter</w:t>
+      </w:r>
+      <w:proofErr w:type="spellEnd"/>
+      <w:r>
+        <w:t>-der-</w:t>
+      </w:r>
+      <w:proofErr w:type="spellStart"/>
+      <w:r>
+        <w:t>Haube</w:t>
+      </w:r>
+      <w:proofErr w:type="spellEnd"/>
     </w:p>
     <w:p>
       <w:pPr>
@@ -10096,9 +12277,11 @@
           <w:numId w:val="17"/>
         </w:numPr>
       </w:pPr>
+      <w:proofErr w:type="spellStart"/>
       <w:r>
         <w:t>Entwicklungskonzepte</w:t>
       </w:r>
+      <w:proofErr w:type="spellEnd"/>
     </w:p>
     <w:p>
       <w:pPr>
@@ -10107,10 +12290,12 @@
           <w:numId w:val="17"/>
         </w:numPr>
       </w:pPr>
+      <w:proofErr w:type="spellStart"/>
       <w:r>
         <w:lastRenderedPageBreak/>
         <w:t>Betriebskonzepte</w:t>
       </w:r>
+      <w:proofErr w:type="spellEnd"/>
     </w:p>
     <w:p>
       <w:pPr>
@@ -10136,7 +12321,7 @@
                     </pic:cNvPicPr>
                   </pic:nvPicPr>
                   <pic:blipFill>
-                    <a:blip r:embed="rId20"/>
+                    <a:blip r:embed="rId22"/>
                     <a:stretch>
                       <a:fillRect/>
                     </a:stretch>
@@ -10176,7 +12361,7 @@
         </w:rPr>
         <w:t xml:space="preserve">Siehe </w:t>
       </w:r>
-      <w:hyperlink r:id="rId21">
+      <w:hyperlink r:id="rId23">
         <w:r>
           <w:rPr>
             <w:rStyle w:val="Hyperlink"/>
@@ -10415,8 +12600,21 @@
       <w:pPr>
         <w:pStyle w:val="BodyText"/>
       </w:pPr>
-      <w:r>
-        <w:t>Verschiedene Möglichkeiten:</w:t>
+      <w:proofErr w:type="spellStart"/>
+      <w:r>
+        <w:t>Verschiedene</w:t>
+      </w:r>
+      <w:proofErr w:type="spellEnd"/>
+      <w:r>
+        <w:t xml:space="preserve"> </w:t>
+      </w:r>
+      <w:proofErr w:type="spellStart"/>
+      <w:r>
+        <w:t>Möglichkeiten</w:t>
+      </w:r>
+      <w:proofErr w:type="spellEnd"/>
+      <w:r>
+        <w:t>:</w:t>
       </w:r>
     </w:p>
     <w:p>
@@ -10435,15 +12633,50 @@
         </w:rPr>
         <w:t>ADR (</w:t>
       </w:r>
-      <w:hyperlink r:id="rId22">
-        <w:r>
-          <w:rPr>
-            <w:rStyle w:val="Hyperlink"/>
-            <w:lang w:val="de-DE"/>
-          </w:rPr>
-          <w:t>Documenting Architecture Decisions</w:t>
-        </w:r>
-      </w:hyperlink>
+      <w:proofErr w:type="spellStart"/>
+      <w:r>
+        <w:fldChar w:fldCharType="begin"/>
+      </w:r>
+      <w:r>
+        <w:rPr>
+          <w:lang w:val="de-DE"/>
+        </w:rPr>
+        <w:instrText xml:space="preserve"> HYPERLINK "https://cognitect.com/blog/2011/11/15/documenting-architecture-decisions" \h </w:instrText>
+      </w:r>
+      <w:r>
+        <w:fldChar w:fldCharType="separate"/>
+      </w:r>
+      <w:r>
+        <w:rPr>
+          <w:rStyle w:val="Hyperlink"/>
+          <w:lang w:val="de-DE"/>
+        </w:rPr>
+        <w:t>Documenting</w:t>
+      </w:r>
+      <w:proofErr w:type="spellEnd"/>
+      <w:r>
+        <w:rPr>
+          <w:rStyle w:val="Hyperlink"/>
+          <w:lang w:val="de-DE"/>
+        </w:rPr>
+        <w:t xml:space="preserve"> Architecture </w:t>
+      </w:r>
+      <w:proofErr w:type="spellStart"/>
+      <w:r>
+        <w:rPr>
+          <w:rStyle w:val="Hyperlink"/>
+          <w:lang w:val="de-DE"/>
+        </w:rPr>
+        <w:t>Decisions</w:t>
+      </w:r>
+      <w:proofErr w:type="spellEnd"/>
+      <w:r>
+        <w:rPr>
+          <w:rStyle w:val="Hyperlink"/>
+          <w:lang w:val="de-DE"/>
+        </w:rPr>
+        <w:fldChar w:fldCharType="end"/>
+      </w:r>
       <w:r>
         <w:rPr>
           <w:lang w:val="de-DE"/>
@@ -10498,7 +12731,7 @@
         </w:rPr>
         <w:t xml:space="preserve">Siehe </w:t>
       </w:r>
-      <w:hyperlink r:id="rId23">
+      <w:hyperlink r:id="rId24">
         <w:r>
           <w:rPr>
             <w:rStyle w:val="Hyperlink"/>
@@ -10633,7 +12866,7 @@
         </w:rPr>
         <w:t xml:space="preserve">Siehe </w:t>
       </w:r>
-      <w:hyperlink r:id="rId24">
+      <w:hyperlink r:id="rId25">
         <w:r>
           <w:rPr>
             <w:rStyle w:val="Hyperlink"/>
@@ -10749,9 +12982,43 @@
           <w:numId w:val="19"/>
         </w:numPr>
       </w:pPr>
-      <w:r>
-        <w:t>Mindmap mit Qualitätsoberbegriffen als Hauptzweige</w:t>
-      </w:r>
+      <w:proofErr w:type="spellStart"/>
+      <w:r>
+        <w:t>Mindmap</w:t>
+      </w:r>
+      <w:proofErr w:type="spellEnd"/>
+      <w:r>
+        <w:t xml:space="preserve"> </w:t>
+      </w:r>
+      <w:proofErr w:type="spellStart"/>
+      <w:r>
+        <w:t>mit</w:t>
+      </w:r>
+      <w:proofErr w:type="spellEnd"/>
+      <w:r>
+        <w:t xml:space="preserve"> </w:t>
+      </w:r>
+      <w:proofErr w:type="spellStart"/>
+      <w:r>
+        <w:t>Qualitätsoberbegriffen</w:t>
+      </w:r>
+      <w:proofErr w:type="spellEnd"/>
+      <w:r>
+        <w:t xml:space="preserve"> </w:t>
+      </w:r>
+      <w:proofErr w:type="spellStart"/>
+      <w:r>
+        <w:t>als</w:t>
+      </w:r>
+      <w:proofErr w:type="spellEnd"/>
+      <w:r>
+        <w:t xml:space="preserve"> </w:t>
+      </w:r>
+      <w:proofErr w:type="spellStart"/>
+      <w:r>
+        <w:t>Hauptzweige</w:t>
+      </w:r>
+      <w:proofErr w:type="spellEnd"/>
     </w:p>
     <w:p>
       <w:pPr>
@@ -10854,8 +13121,61 @@
         </w:rPr>
         <w:t xml:space="preserve">Nutzungsszenarien (auch bekannt als Anwendungs- oder Anwendungsfallszenarien) beschreiben, wie das System zur Laufzeit auf einen bestimmten Auslöser reagieren soll. Hierunter fallen auch Szenarien zur Beschreibung von Effizienz oder Performance. </w:t>
       </w:r>
-      <w:r>
-        <w:t>Beispiel: Das System beantwortet eine Benutzeranfrage innerhalb einer Sekunde.</w:t>
+      <w:proofErr w:type="spellStart"/>
+      <w:r>
+        <w:t>Beispiel</w:t>
+      </w:r>
+      <w:proofErr w:type="spellEnd"/>
+      <w:r>
+        <w:t xml:space="preserve">: Das System </w:t>
+      </w:r>
+      <w:proofErr w:type="spellStart"/>
+      <w:r>
+        <w:t>beantwortet</w:t>
+      </w:r>
+      <w:proofErr w:type="spellEnd"/>
+      <w:r>
+        <w:t xml:space="preserve"> </w:t>
+      </w:r>
+      <w:proofErr w:type="spellStart"/>
+      <w:r>
+        <w:t>eine</w:t>
+      </w:r>
+      <w:proofErr w:type="spellEnd"/>
+      <w:r>
+        <w:t xml:space="preserve"> </w:t>
+      </w:r>
+      <w:proofErr w:type="spellStart"/>
+      <w:r>
+        <w:t>Benutzeranfrage</w:t>
+      </w:r>
+      <w:proofErr w:type="spellEnd"/>
+      <w:r>
+        <w:t xml:space="preserve"> </w:t>
+      </w:r>
+      <w:proofErr w:type="spellStart"/>
+      <w:r>
+        <w:t>innerhalb</w:t>
+      </w:r>
+      <w:proofErr w:type="spellEnd"/>
+      <w:r>
+        <w:t xml:space="preserve"> </w:t>
+      </w:r>
+      <w:proofErr w:type="spellStart"/>
+      <w:r>
+        <w:t>einer</w:t>
+      </w:r>
+      <w:proofErr w:type="spellEnd"/>
+      <w:r>
+        <w:t xml:space="preserve"> </w:t>
+      </w:r>
+      <w:proofErr w:type="spellStart"/>
+      <w:r>
+        <w:t>Sekunde</w:t>
+      </w:r>
+      <w:proofErr w:type="spellEnd"/>
+      <w:r>
+        <w:t>.</w:t>
       </w:r>
     </w:p>
     <w:p>
@@ -11022,7 +13342,21 @@
         <w:rPr>
           <w:lang w:val="de-DE"/>
         </w:rPr>
-        <w:t xml:space="preserve">—  Tim Lister Atlantic Systems Guild </w:t>
+        <w:t xml:space="preserve">—  Tim Lister </w:t>
+      </w:r>
+      <w:proofErr w:type="spellStart"/>
+      <w:r>
+        <w:rPr>
+          <w:lang w:val="de-DE"/>
+        </w:rPr>
+        <w:t>Atlantic</w:t>
+      </w:r>
+      <w:proofErr w:type="spellEnd"/>
+      <w:r>
+        <w:rPr>
+          <w:lang w:val="de-DE"/>
+        </w:rPr>
+        <w:t xml:space="preserve"> Systems Guild </w:t>
       </w:r>
     </w:p>
     <w:p>
@@ -11036,7 +13370,21 @@
         <w:rPr>
           <w:lang w:val="de-DE"/>
         </w:rPr>
-        <w:t>Unter diesem Motto sollten Sie Architekturrisiken und/oder technische Schulden gezielt ermitteln, bewerten und Ihren Management-Stakeholdern (z.B. Projektleitung, Product-Owner) transparent machen.</w:t>
+        <w:t>Unter diesem Motto sollten Sie Architekturrisiken und/oder technische Schulden gezielt ermitteln, bewerten und Ihren Management-Stakeholdern (z.B. Projektleitung, Product-</w:t>
+      </w:r>
+      <w:proofErr w:type="spellStart"/>
+      <w:r>
+        <w:rPr>
+          <w:lang w:val="de-DE"/>
+        </w:rPr>
+        <w:t>Owner</w:t>
+      </w:r>
+      <w:proofErr w:type="spellEnd"/>
+      <w:r>
+        <w:rPr>
+          <w:lang w:val="de-DE"/>
+        </w:rPr>
+        <w:t>) transparent machen.</w:t>
       </w:r>
     </w:p>
     <w:p>
@@ -11082,7 +13430,7 @@
         </w:rPr>
         <w:t xml:space="preserve">Siehe </w:t>
       </w:r>
-      <w:hyperlink r:id="rId25">
+      <w:hyperlink r:id="rId26">
         <w:r>
           <w:rPr>
             <w:rStyle w:val="Hyperlink"/>
@@ -11195,8 +13543,29 @@
           <w:numId w:val="21"/>
         </w:numPr>
       </w:pPr>
-      <w:r>
-        <w:t>diese Begriffe identisch verstehen, und</w:t>
+      <w:proofErr w:type="spellStart"/>
+      <w:r>
+        <w:t>diese</w:t>
+      </w:r>
+      <w:proofErr w:type="spellEnd"/>
+      <w:r>
+        <w:t xml:space="preserve"> </w:t>
+      </w:r>
+      <w:proofErr w:type="spellStart"/>
+      <w:r>
+        <w:t>Begriffe</w:t>
+      </w:r>
+      <w:proofErr w:type="spellEnd"/>
+      <w:r>
+        <w:t xml:space="preserve"> </w:t>
+      </w:r>
+      <w:proofErr w:type="spellStart"/>
+      <w:r>
+        <w:t>identisch</w:t>
+      </w:r>
+      <w:proofErr w:type="spellEnd"/>
+      <w:r>
+        <w:t xml:space="preserve"> verstehen, und</w:t>
       </w:r>
     </w:p>
     <w:p>
@@ -11263,7 +13632,7 @@
         </w:rPr>
         <w:t xml:space="preserve">Siehe </w:t>
       </w:r>
-      <w:hyperlink r:id="rId26">
+      <w:hyperlink r:id="rId27">
         <w:r>
           <w:rPr>
             <w:rStyle w:val="Hyperlink"/>
@@ -11302,9 +13671,11 @@
             <w:pPr>
               <w:pStyle w:val="Compact"/>
             </w:pPr>
+            <w:proofErr w:type="spellStart"/>
             <w:r>
               <w:t>Begriff</w:t>
             </w:r>
+            <w:proofErr w:type="spellEnd"/>
           </w:p>
         </w:tc>
         <w:tc>
@@ -19183,27 +21554,9 @@
   </w:num>
   <w:num w:numId="72" w16cid:durableId="485315820">
     <w:abstractNumId w:val="22"/>
-    <w:lvlOverride w:ilvl="0"/>
-    <w:lvlOverride w:ilvl="1"/>
-    <w:lvlOverride w:ilvl="2"/>
-    <w:lvlOverride w:ilvl="3"/>
-    <w:lvlOverride w:ilvl="4"/>
-    <w:lvlOverride w:ilvl="5"/>
-    <w:lvlOverride w:ilvl="6"/>
-    <w:lvlOverride w:ilvl="7"/>
-    <w:lvlOverride w:ilvl="8"/>
   </w:num>
   <w:num w:numId="73" w16cid:durableId="1078096544">
     <w:abstractNumId w:val="17"/>
-    <w:lvlOverride w:ilvl="0"/>
-    <w:lvlOverride w:ilvl="1"/>
-    <w:lvlOverride w:ilvl="2"/>
-    <w:lvlOverride w:ilvl="3"/>
-    <w:lvlOverride w:ilvl="4"/>
-    <w:lvlOverride w:ilvl="5"/>
-    <w:lvlOverride w:ilvl="6"/>
-    <w:lvlOverride w:ilvl="7"/>
-    <w:lvlOverride w:ilvl="8"/>
   </w:num>
   <w:num w:numId="74" w16cid:durableId="832720089">
     <w:abstractNumId w:val="30"/>

</xml_diff>